<commit_message>
git -m 'added a few modules, requiremends are messy, mockup is on the way but not ready'
</commit_message>
<xml_diff>
--- a/Requirements_v.1.docx
+++ b/Requirements_v.1.docx
@@ -1329,11 +1329,1822 @@
           <w:color w:val="0C1E29"/>
           <w:sz w:val="22"/>
           <w:szCs w:val="22"/>
-          <w:lang w:val="en-US"/>
-        </w:rPr>
-      </w:pPr>
+        </w:rPr>
+      </w:pPr>
+    </w:p>
+    <w:p>
+      <w:pPr>
+        <w:pStyle w:val="3"/>
+        <w:spacing w:before="0" w:beforeAutospacing="0" w:after="0" w:afterAutospacing="0"/>
+        <w:rPr>
+          <w:rFonts w:asciiTheme="minorHAnsi" w:hAnsiTheme="minorHAnsi" w:cstheme="minorHAnsi"/>
+          <w:b w:val="0"/>
+          <w:color w:val="0C1E29"/>
+          <w:sz w:val="22"/>
+          <w:szCs w:val="22"/>
+        </w:rPr>
+      </w:pPr>
+      <w:r>
+        <w:rPr>
+          <w:rFonts w:asciiTheme="minorHAnsi" w:hAnsiTheme="minorHAnsi" w:cstheme="minorHAnsi"/>
+          <w:b w:val="0"/>
+          <w:color w:val="0C1E29"/>
+          <w:sz w:val="22"/>
+          <w:szCs w:val="22"/>
+        </w:rPr>
+        <w:t xml:space="preserve">Должна быть реализована </w:t>
+      </w:r>
+      <w:r>
+        <w:rPr>
+          <w:rFonts w:asciiTheme="minorHAnsi" w:hAnsiTheme="minorHAnsi" w:cstheme="minorHAnsi"/>
+          <w:b w:val="0"/>
+          <w:color w:val="0C1E29"/>
+          <w:sz w:val="22"/>
+          <w:szCs w:val="22"/>
+        </w:rPr>
+        <w:t>асинхронность</w:t>
+      </w:r>
+      <w:r>
+        <w:rPr>
+          <w:rFonts w:asciiTheme="minorHAnsi" w:hAnsiTheme="minorHAnsi" w:cstheme="minorHAnsi"/>
+          <w:b w:val="0"/>
+          <w:color w:val="0C1E29"/>
+          <w:sz w:val="22"/>
+          <w:szCs w:val="22"/>
+        </w:rPr>
+        <w:t>.</w:t>
+      </w:r>
+    </w:p>
+    <w:p>
+      <w:pPr>
+        <w:pStyle w:val="3"/>
+        <w:spacing w:before="0" w:beforeAutospacing="0" w:after="0" w:afterAutospacing="0"/>
+        <w:rPr>
+          <w:rFonts w:asciiTheme="minorHAnsi" w:hAnsiTheme="minorHAnsi" w:cstheme="minorHAnsi"/>
+          <w:b w:val="0"/>
+          <w:color w:val="0C1E29"/>
+          <w:sz w:val="22"/>
+          <w:szCs w:val="22"/>
+        </w:rPr>
+      </w:pPr>
+    </w:p>
+    <w:p>
+      <w:pPr>
+        <w:pStyle w:val="3"/>
+        <w:spacing w:before="0" w:beforeAutospacing="0" w:after="0" w:afterAutospacing="0"/>
+        <w:rPr>
+          <w:rFonts w:asciiTheme="minorHAnsi" w:hAnsiTheme="minorHAnsi" w:cstheme="minorHAnsi"/>
+          <w:b w:val="0"/>
+          <w:color w:val="0C1E29"/>
+          <w:sz w:val="22"/>
+          <w:szCs w:val="22"/>
+        </w:rPr>
+      </w:pPr>
+      <w:r>
+        <w:rPr>
+          <w:rFonts w:asciiTheme="minorHAnsi" w:hAnsiTheme="minorHAnsi" w:cstheme="minorHAnsi"/>
+          <w:b w:val="0"/>
+          <w:color w:val="0C1E29"/>
+          <w:sz w:val="22"/>
+          <w:szCs w:val="22"/>
+        </w:rPr>
+        <w:t>Модули:</w:t>
+      </w:r>
+    </w:p>
+    <w:p>
+      <w:pPr>
+        <w:pStyle w:val="3"/>
+        <w:spacing w:before="0" w:beforeAutospacing="0" w:after="0" w:afterAutospacing="0"/>
+        <w:rPr>
+          <w:rFonts w:asciiTheme="minorHAnsi" w:hAnsiTheme="minorHAnsi" w:cstheme="minorHAnsi"/>
+          <w:b w:val="0"/>
+          <w:color w:val="0C1E29"/>
+          <w:sz w:val="22"/>
+          <w:szCs w:val="22"/>
+          <w:lang w:val="en-US"/>
+        </w:rPr>
+      </w:pPr>
+      <w:r>
+        <w:rPr>
+          <w:rFonts w:asciiTheme="minorHAnsi" w:hAnsiTheme="minorHAnsi" w:cstheme="minorHAnsi"/>
+          <w:b w:val="0"/>
+          <w:color w:val="0C1E29"/>
+          <w:sz w:val="22"/>
+          <w:szCs w:val="22"/>
+          <w:lang w:val="en-US"/>
+        </w:rPr>
+        <w:t xml:space="preserve">Interface – </w:t>
+      </w:r>
+      <w:proofErr w:type="spellStart"/>
+      <w:r>
+        <w:rPr>
+          <w:rFonts w:asciiTheme="minorHAnsi" w:hAnsiTheme="minorHAnsi" w:cstheme="minorHAnsi"/>
+          <w:b w:val="0"/>
+          <w:color w:val="0C1E29"/>
+          <w:sz w:val="22"/>
+          <w:szCs w:val="22"/>
+          <w:lang w:val="en-US"/>
+        </w:rPr>
+        <w:t>tkinter</w:t>
+      </w:r>
+      <w:proofErr w:type="spellEnd"/>
+    </w:p>
+    <w:p>
+      <w:pPr>
+        <w:pStyle w:val="3"/>
+        <w:spacing w:before="0" w:beforeAutospacing="0" w:after="0" w:afterAutospacing="0"/>
+        <w:ind w:firstLine="708"/>
+        <w:rPr>
+          <w:rFonts w:asciiTheme="minorHAnsi" w:hAnsiTheme="minorHAnsi" w:cstheme="minorHAnsi"/>
+          <w:b w:val="0"/>
+          <w:color w:val="0C1E29"/>
+          <w:sz w:val="22"/>
+          <w:szCs w:val="22"/>
+        </w:rPr>
+      </w:pPr>
+      <w:r>
+        <w:rPr>
+          <w:rFonts w:asciiTheme="minorHAnsi" w:hAnsiTheme="minorHAnsi" w:cstheme="minorHAnsi"/>
+          <w:b w:val="0"/>
+          <w:color w:val="0C1E29"/>
+          <w:sz w:val="22"/>
+          <w:szCs w:val="22"/>
+        </w:rPr>
+        <w:t xml:space="preserve">Список плохой информации в </w:t>
+      </w:r>
+      <w:proofErr w:type="spellStart"/>
+      <w:r>
+        <w:rPr>
+          <w:rFonts w:asciiTheme="minorHAnsi" w:hAnsiTheme="minorHAnsi" w:cstheme="minorHAnsi"/>
+          <w:b w:val="0"/>
+          <w:color w:val="0C1E29"/>
+          <w:sz w:val="22"/>
+          <w:szCs w:val="22"/>
+        </w:rPr>
+        <w:t>метадате</w:t>
+      </w:r>
+      <w:proofErr w:type="spellEnd"/>
+      <w:r>
+        <w:rPr>
+          <w:rFonts w:asciiTheme="minorHAnsi" w:hAnsiTheme="minorHAnsi" w:cstheme="minorHAnsi"/>
+          <w:b w:val="0"/>
+          <w:color w:val="0C1E29"/>
+          <w:sz w:val="22"/>
+          <w:szCs w:val="22"/>
+        </w:rPr>
+        <w:t>:</w:t>
+      </w:r>
+    </w:p>
+    <w:p>
+      <w:pPr>
+        <w:pStyle w:val="3"/>
+        <w:spacing w:before="0" w:beforeAutospacing="0" w:after="0" w:afterAutospacing="0"/>
+        <w:rPr>
+          <w:rFonts w:asciiTheme="minorHAnsi" w:hAnsiTheme="minorHAnsi" w:cstheme="minorHAnsi"/>
+          <w:b w:val="0"/>
+          <w:color w:val="0C1E29"/>
+          <w:sz w:val="22"/>
+          <w:szCs w:val="22"/>
+        </w:rPr>
+      </w:pPr>
+      <w:r>
+        <w:rPr>
+          <w:rFonts w:asciiTheme="minorHAnsi" w:hAnsiTheme="minorHAnsi" w:cstheme="minorHAnsi"/>
+          <w:b w:val="0"/>
+          <w:color w:val="0C1E29"/>
+          <w:sz w:val="22"/>
+          <w:szCs w:val="22"/>
+        </w:rPr>
+        <w:tab/>
+        <w:t>«</w:t>
+      </w:r>
+      <w:r>
+        <w:rPr>
+          <w:rFonts w:asciiTheme="minorHAnsi" w:hAnsiTheme="minorHAnsi" w:cstheme="minorHAnsi"/>
+          <w:b w:val="0"/>
+          <w:color w:val="0C1E29"/>
+          <w:sz w:val="22"/>
+          <w:szCs w:val="22"/>
+          <w:lang w:val="en-US"/>
+        </w:rPr>
+        <w:t>Official</w:t>
+      </w:r>
+      <w:r>
+        <w:rPr>
+          <w:rFonts w:asciiTheme="minorHAnsi" w:hAnsiTheme="minorHAnsi" w:cstheme="minorHAnsi"/>
+          <w:b w:val="0"/>
+          <w:color w:val="0C1E29"/>
+          <w:sz w:val="22"/>
+          <w:szCs w:val="22"/>
+        </w:rPr>
+        <w:t>»</w:t>
+      </w:r>
+    </w:p>
+    <w:p>
+      <w:pPr>
+        <w:pStyle w:val="3"/>
+        <w:spacing w:before="0" w:beforeAutospacing="0" w:after="0" w:afterAutospacing="0"/>
+        <w:rPr>
+          <w:rFonts w:asciiTheme="minorHAnsi" w:hAnsiTheme="minorHAnsi" w:cstheme="minorHAnsi"/>
+          <w:b w:val="0"/>
+          <w:color w:val="0C1E29"/>
+          <w:sz w:val="22"/>
+          <w:szCs w:val="22"/>
+        </w:rPr>
+      </w:pPr>
+      <w:r>
+        <w:rPr>
+          <w:rFonts w:asciiTheme="minorHAnsi" w:hAnsiTheme="minorHAnsi" w:cstheme="minorHAnsi"/>
+          <w:b w:val="0"/>
+          <w:color w:val="0C1E29"/>
+          <w:sz w:val="22"/>
+          <w:szCs w:val="22"/>
+        </w:rPr>
+        <w:tab/>
+        <w:t>«</w:t>
+      </w:r>
+      <w:r>
+        <w:rPr>
+          <w:rFonts w:asciiTheme="minorHAnsi" w:hAnsiTheme="minorHAnsi" w:cstheme="minorHAnsi"/>
+          <w:b w:val="0"/>
+          <w:color w:val="0C1E29"/>
+          <w:sz w:val="22"/>
+          <w:szCs w:val="22"/>
+          <w:lang w:val="en-US"/>
+        </w:rPr>
+        <w:t>Video</w:t>
+      </w:r>
+      <w:r>
+        <w:rPr>
+          <w:rFonts w:asciiTheme="minorHAnsi" w:hAnsiTheme="minorHAnsi" w:cstheme="minorHAnsi"/>
+          <w:b w:val="0"/>
+          <w:color w:val="0C1E29"/>
+          <w:sz w:val="22"/>
+          <w:szCs w:val="22"/>
+        </w:rPr>
+        <w:t>»</w:t>
+      </w:r>
+    </w:p>
+    <w:p>
+      <w:pPr>
+        <w:pStyle w:val="3"/>
+        <w:spacing w:before="0" w:beforeAutospacing="0" w:after="0" w:afterAutospacing="0"/>
+        <w:rPr>
+          <w:rFonts w:asciiTheme="minorHAnsi" w:hAnsiTheme="minorHAnsi" w:cstheme="minorHAnsi"/>
+          <w:b w:val="0"/>
+          <w:color w:val="0C1E29"/>
+          <w:sz w:val="22"/>
+          <w:szCs w:val="22"/>
+          <w:lang w:val="en-US"/>
+        </w:rPr>
+      </w:pPr>
+      <w:r>
+        <w:rPr>
+          <w:rFonts w:asciiTheme="minorHAnsi" w:hAnsiTheme="minorHAnsi" w:cstheme="minorHAnsi"/>
+          <w:b w:val="0"/>
+          <w:color w:val="0C1E29"/>
+          <w:sz w:val="22"/>
+          <w:szCs w:val="22"/>
+        </w:rPr>
+        <w:tab/>
+      </w:r>
+      <w:r>
+        <w:rPr>
+          <w:rFonts w:asciiTheme="minorHAnsi" w:hAnsiTheme="minorHAnsi" w:cstheme="minorHAnsi"/>
+          <w:b w:val="0"/>
+          <w:color w:val="0C1E29"/>
+          <w:sz w:val="22"/>
+          <w:szCs w:val="22"/>
+          <w:lang w:val="en-US"/>
+        </w:rPr>
+        <w:t xml:space="preserve">('/', '\\', ':', '*', '?', '&lt;', '&gt;', '|', '...', ' ...', </w:t>
+      </w:r>
+      <w:r>
+        <w:rPr>
+          <w:rFonts w:asciiTheme="minorHAnsi" w:hAnsiTheme="minorHAnsi" w:cstheme="minorHAnsi"/>
+          <w:b w:val="0"/>
+          <w:color w:val="0C1E29"/>
+          <w:sz w:val="22"/>
+          <w:szCs w:val="22"/>
+          <w:lang w:val="en-US"/>
+        </w:rPr>
+        <w:t xml:space="preserve">' - </w:t>
+      </w:r>
+      <w:r>
+        <w:rPr>
+          <w:rFonts w:asciiTheme="minorHAnsi" w:hAnsiTheme="minorHAnsi" w:cstheme="minorHAnsi"/>
+          <w:b w:val="0"/>
+          <w:color w:val="0C1E29"/>
+          <w:sz w:val="22"/>
+          <w:szCs w:val="22"/>
+          <w:lang w:val="en-US"/>
+        </w:rPr>
+        <w:t>'</w:t>
+      </w:r>
+      <w:r>
+        <w:rPr>
+          <w:rFonts w:asciiTheme="minorHAnsi" w:hAnsiTheme="minorHAnsi" w:cstheme="minorHAnsi"/>
+          <w:b w:val="0"/>
+          <w:color w:val="0C1E29"/>
+          <w:sz w:val="22"/>
+          <w:szCs w:val="22"/>
+          <w:lang w:val="en-US"/>
+        </w:rPr>
+        <w:t>)</w:t>
+      </w:r>
+    </w:p>
+    <w:p>
+      <w:pPr>
+        <w:pStyle w:val="3"/>
+        <w:spacing w:before="0" w:beforeAutospacing="0" w:after="0" w:afterAutospacing="0"/>
+        <w:rPr>
+          <w:rFonts w:asciiTheme="minorHAnsi" w:hAnsiTheme="minorHAnsi" w:cstheme="minorHAnsi"/>
+          <w:b w:val="0"/>
+          <w:color w:val="0C1E29"/>
+          <w:sz w:val="22"/>
+          <w:szCs w:val="22"/>
+        </w:rPr>
+      </w:pPr>
+      <w:r>
+        <w:rPr>
+          <w:rFonts w:asciiTheme="minorHAnsi" w:hAnsiTheme="minorHAnsi" w:cstheme="minorHAnsi"/>
+          <w:b w:val="0"/>
+          <w:color w:val="0C1E29"/>
+          <w:sz w:val="22"/>
+          <w:szCs w:val="22"/>
+          <w:lang w:val="en-US"/>
+        </w:rPr>
+        <w:tab/>
+      </w:r>
+      <w:r>
+        <w:rPr>
+          <w:rFonts w:asciiTheme="minorHAnsi" w:hAnsiTheme="minorHAnsi" w:cstheme="minorHAnsi"/>
+          <w:b w:val="0"/>
+          <w:color w:val="0C1E29"/>
+          <w:sz w:val="22"/>
+          <w:szCs w:val="22"/>
+        </w:rPr>
+        <w:t>«(» без «)</w:t>
+      </w:r>
+      <w:r>
+        <w:rPr>
+          <w:rFonts w:asciiTheme="minorHAnsi" w:hAnsiTheme="minorHAnsi" w:cstheme="minorHAnsi"/>
+          <w:b w:val="0"/>
+          <w:color w:val="0C1E29"/>
+          <w:sz w:val="22"/>
+          <w:szCs w:val="22"/>
+        </w:rPr>
+        <w:t>»</w:t>
+      </w:r>
+    </w:p>
+    <w:p>
+      <w:pPr>
+        <w:pStyle w:val="3"/>
+        <w:spacing w:before="0" w:beforeAutospacing="0" w:after="0" w:afterAutospacing="0"/>
+        <w:rPr>
+          <w:rFonts w:asciiTheme="minorHAnsi" w:hAnsiTheme="minorHAnsi" w:cstheme="minorHAnsi"/>
+          <w:b w:val="0"/>
+          <w:color w:val="0C1E29"/>
+          <w:sz w:val="22"/>
+          <w:szCs w:val="22"/>
+        </w:rPr>
+      </w:pPr>
+      <w:r>
+        <w:rPr>
+          <w:rFonts w:asciiTheme="minorHAnsi" w:hAnsiTheme="minorHAnsi" w:cstheme="minorHAnsi"/>
+          <w:b w:val="0"/>
+          <w:color w:val="0C1E29"/>
+          <w:sz w:val="22"/>
+          <w:szCs w:val="22"/>
+        </w:rPr>
+        <w:tab/>
+        <w:t>«</w:t>
+      </w:r>
+      <w:r>
+        <w:rPr>
+          <w:rFonts w:asciiTheme="minorHAnsi" w:hAnsiTheme="minorHAnsi" w:cstheme="minorHAnsi"/>
+          <w:b w:val="0"/>
+          <w:color w:val="0C1E29"/>
+          <w:sz w:val="22"/>
+          <w:szCs w:val="22"/>
+          <w:lang w:val="en-US"/>
+        </w:rPr>
+        <w:t>VEVO</w:t>
+      </w:r>
+      <w:r>
+        <w:rPr>
+          <w:rFonts w:asciiTheme="minorHAnsi" w:hAnsiTheme="minorHAnsi" w:cstheme="minorHAnsi"/>
+          <w:b w:val="0"/>
+          <w:color w:val="0C1E29"/>
+          <w:sz w:val="22"/>
+          <w:szCs w:val="22"/>
+        </w:rPr>
+        <w:t>»</w:t>
+      </w:r>
+    </w:p>
+    <w:p>
+      <w:pPr>
+        <w:pStyle w:val="3"/>
+        <w:spacing w:before="0" w:beforeAutospacing="0" w:after="0" w:afterAutospacing="0"/>
+        <w:rPr>
+          <w:rFonts w:asciiTheme="minorHAnsi" w:hAnsiTheme="minorHAnsi" w:cstheme="minorHAnsi"/>
+          <w:b w:val="0"/>
+          <w:color w:val="0C1E29"/>
+          <w:sz w:val="22"/>
+          <w:szCs w:val="22"/>
+          <w:lang w:val="en-US"/>
+        </w:rPr>
+      </w:pPr>
+      <w:r>
+        <w:rPr>
+          <w:rFonts w:asciiTheme="minorHAnsi" w:hAnsiTheme="minorHAnsi" w:cstheme="minorHAnsi"/>
+          <w:b w:val="0"/>
+          <w:color w:val="0C1E29"/>
+          <w:sz w:val="22"/>
+          <w:szCs w:val="22"/>
+        </w:rPr>
+        <w:tab/>
+        <w:t>«</w:t>
+      </w:r>
+      <w:proofErr w:type="spellStart"/>
+      <w:r>
+        <w:rPr>
+          <w:rFonts w:asciiTheme="minorHAnsi" w:hAnsiTheme="minorHAnsi" w:cstheme="minorHAnsi"/>
+          <w:b w:val="0"/>
+          <w:color w:val="0C1E29"/>
+          <w:sz w:val="22"/>
+          <w:szCs w:val="22"/>
+          <w:lang w:val="en-US"/>
+        </w:rPr>
+        <w:t>mrSuicideSheep</w:t>
+      </w:r>
+      <w:proofErr w:type="spellEnd"/>
+      <w:r>
+        <w:rPr>
+          <w:rFonts w:asciiTheme="minorHAnsi" w:hAnsiTheme="minorHAnsi" w:cstheme="minorHAnsi"/>
+          <w:b w:val="0"/>
+          <w:color w:val="0C1E29"/>
+          <w:sz w:val="22"/>
+          <w:szCs w:val="22"/>
+        </w:rPr>
+        <w:t>»</w:t>
+      </w:r>
+    </w:p>
+    <w:p>
+      <w:pPr>
+        <w:pStyle w:val="3"/>
+        <w:spacing w:before="0" w:beforeAutospacing="0" w:after="0" w:afterAutospacing="0"/>
+        <w:rPr>
+          <w:rFonts w:asciiTheme="minorHAnsi" w:hAnsiTheme="minorHAnsi" w:cstheme="minorHAnsi"/>
+          <w:b w:val="0"/>
+          <w:color w:val="0C1E29"/>
+          <w:sz w:val="22"/>
+          <w:szCs w:val="22"/>
+        </w:rPr>
+      </w:pPr>
+      <w:r>
+        <w:rPr>
+          <w:rFonts w:asciiTheme="minorHAnsi" w:hAnsiTheme="minorHAnsi" w:cstheme="minorHAnsi"/>
+          <w:b w:val="0"/>
+          <w:color w:val="0C1E29"/>
+          <w:sz w:val="22"/>
+          <w:szCs w:val="22"/>
+          <w:lang w:val="en-US"/>
+        </w:rPr>
+        <w:tab/>
+      </w:r>
+      <w:r>
+        <w:rPr>
+          <w:rFonts w:asciiTheme="minorHAnsi" w:hAnsiTheme="minorHAnsi" w:cstheme="minorHAnsi"/>
+          <w:b w:val="0"/>
+          <w:color w:val="0C1E29"/>
+          <w:sz w:val="22"/>
+          <w:szCs w:val="22"/>
+        </w:rPr>
+        <w:t>«</w:t>
+      </w:r>
+      <w:r>
+        <w:rPr>
+          <w:rFonts w:asciiTheme="minorHAnsi" w:hAnsiTheme="minorHAnsi" w:cstheme="minorHAnsi"/>
+          <w:b w:val="0"/>
+          <w:color w:val="0C1E29"/>
+          <w:sz w:val="22"/>
+          <w:szCs w:val="22"/>
+          <w:lang w:val="en-US"/>
+        </w:rPr>
+        <w:t>music</w:t>
+      </w:r>
+      <w:r>
+        <w:rPr>
+          <w:rFonts w:asciiTheme="minorHAnsi" w:hAnsiTheme="minorHAnsi" w:cstheme="minorHAnsi"/>
+          <w:b w:val="0"/>
+          <w:color w:val="0C1E29"/>
+          <w:sz w:val="22"/>
+          <w:szCs w:val="22"/>
+        </w:rPr>
+        <w:t>»</w:t>
+      </w:r>
+    </w:p>
+    <w:p>
+      <w:pPr>
+        <w:pStyle w:val="3"/>
+        <w:spacing w:before="0" w:beforeAutospacing="0" w:after="0" w:afterAutospacing="0"/>
+        <w:rPr>
+          <w:rFonts w:asciiTheme="minorHAnsi" w:hAnsiTheme="minorHAnsi" w:cstheme="minorHAnsi"/>
+          <w:b w:val="0"/>
+          <w:color w:val="0C1E29"/>
+          <w:sz w:val="22"/>
+          <w:szCs w:val="22"/>
+        </w:rPr>
+      </w:pPr>
+      <w:r>
+        <w:rPr>
+          <w:rFonts w:asciiTheme="minorHAnsi" w:hAnsiTheme="minorHAnsi" w:cstheme="minorHAnsi"/>
+          <w:b w:val="0"/>
+          <w:color w:val="0C1E29"/>
+          <w:sz w:val="22"/>
+          <w:szCs w:val="22"/>
+        </w:rPr>
+        <w:tab/>
+        <w:t>«</w:t>
+      </w:r>
+      <w:proofErr w:type="spellStart"/>
+      <w:r>
+        <w:rPr>
+          <w:rFonts w:asciiTheme="minorHAnsi" w:hAnsiTheme="minorHAnsi" w:cstheme="minorHAnsi"/>
+          <w:b w:val="0"/>
+          <w:color w:val="0C1E29"/>
+          <w:sz w:val="22"/>
+          <w:szCs w:val="22"/>
+          <w:lang w:val="en-US"/>
+        </w:rPr>
+        <w:t>alona</w:t>
+      </w:r>
+      <w:proofErr w:type="spellEnd"/>
+      <w:r>
+        <w:rPr>
+          <w:rFonts w:asciiTheme="minorHAnsi" w:hAnsiTheme="minorHAnsi" w:cstheme="minorHAnsi"/>
+          <w:b w:val="0"/>
+          <w:color w:val="0C1E29"/>
+          <w:sz w:val="22"/>
+          <w:szCs w:val="22"/>
+          <w:lang w:val="en-US"/>
+        </w:rPr>
+        <w:t xml:space="preserve"> </w:t>
+      </w:r>
+      <w:proofErr w:type="spellStart"/>
+      <w:r>
+        <w:rPr>
+          <w:rFonts w:asciiTheme="minorHAnsi" w:hAnsiTheme="minorHAnsi" w:cstheme="minorHAnsi"/>
+          <w:b w:val="0"/>
+          <w:color w:val="0C1E29"/>
+          <w:sz w:val="22"/>
+          <w:szCs w:val="22"/>
+          <w:lang w:val="en-US"/>
+        </w:rPr>
+        <w:t>chemerys</w:t>
+      </w:r>
+      <w:proofErr w:type="spellEnd"/>
+      <w:r>
+        <w:rPr>
+          <w:rFonts w:asciiTheme="minorHAnsi" w:hAnsiTheme="minorHAnsi" w:cstheme="minorHAnsi"/>
+          <w:b w:val="0"/>
+          <w:color w:val="0C1E29"/>
+          <w:sz w:val="22"/>
+          <w:szCs w:val="22"/>
+        </w:rPr>
+        <w:t>»</w:t>
+      </w:r>
+    </w:p>
+    <w:p>
+      <w:pPr>
+        <w:pStyle w:val="3"/>
+        <w:spacing w:before="0" w:beforeAutospacing="0" w:after="0" w:afterAutospacing="0"/>
+        <w:rPr>
+          <w:rFonts w:asciiTheme="minorHAnsi" w:hAnsiTheme="minorHAnsi" w:cstheme="minorHAnsi"/>
+          <w:b w:val="0"/>
+          <w:color w:val="0C1E29"/>
+          <w:sz w:val="22"/>
+          <w:szCs w:val="22"/>
+        </w:rPr>
+      </w:pPr>
+      <w:r>
+        <w:rPr>
+          <w:rFonts w:asciiTheme="minorHAnsi" w:hAnsiTheme="minorHAnsi" w:cstheme="minorHAnsi"/>
+          <w:b w:val="0"/>
+          <w:color w:val="0C1E29"/>
+          <w:sz w:val="22"/>
+          <w:szCs w:val="22"/>
+        </w:rPr>
+        <w:tab/>
+        <w:t>«</w:t>
+      </w:r>
+      <w:proofErr w:type="spellStart"/>
+      <w:r>
+        <w:rPr>
+          <w:rFonts w:asciiTheme="minorHAnsi" w:hAnsiTheme="minorHAnsi" w:cstheme="minorHAnsi"/>
+          <w:b w:val="0"/>
+          <w:color w:val="0C1E29"/>
+          <w:sz w:val="22"/>
+          <w:szCs w:val="22"/>
+          <w:lang w:val="en-US"/>
+        </w:rPr>
+        <w:t>aviencloud</w:t>
+      </w:r>
+      <w:proofErr w:type="spellEnd"/>
+      <w:r>
+        <w:rPr>
+          <w:rFonts w:asciiTheme="minorHAnsi" w:hAnsiTheme="minorHAnsi" w:cstheme="minorHAnsi"/>
+          <w:b w:val="0"/>
+          <w:color w:val="0C1E29"/>
+          <w:sz w:val="22"/>
+          <w:szCs w:val="22"/>
+        </w:rPr>
+        <w:t>»</w:t>
+      </w:r>
+    </w:p>
+    <w:p>
+      <w:pPr>
+        <w:pStyle w:val="3"/>
+        <w:spacing w:before="0" w:beforeAutospacing="0" w:after="0" w:afterAutospacing="0"/>
+        <w:rPr>
+          <w:rFonts w:asciiTheme="minorHAnsi" w:hAnsiTheme="minorHAnsi" w:cstheme="minorHAnsi"/>
+          <w:b w:val="0"/>
+          <w:color w:val="0C1E29"/>
+          <w:sz w:val="22"/>
+          <w:szCs w:val="22"/>
+          <w:lang w:val="en-US"/>
+        </w:rPr>
+      </w:pPr>
+      <w:r>
+        <w:rPr>
+          <w:rFonts w:asciiTheme="minorHAnsi" w:hAnsiTheme="minorHAnsi" w:cstheme="minorHAnsi"/>
+          <w:b w:val="0"/>
+          <w:color w:val="0C1E29"/>
+          <w:sz w:val="22"/>
+          <w:szCs w:val="22"/>
+        </w:rPr>
+        <w:tab/>
+      </w:r>
+    </w:p>
+    <w:p>
+      <w:pPr>
+        <w:pStyle w:val="3"/>
+        <w:spacing w:before="0" w:beforeAutospacing="0" w:after="0" w:afterAutospacing="0"/>
+        <w:rPr>
+          <w:rFonts w:asciiTheme="minorHAnsi" w:hAnsiTheme="minorHAnsi" w:cstheme="minorHAnsi"/>
+          <w:b w:val="0"/>
+          <w:color w:val="0C1E29"/>
+          <w:sz w:val="22"/>
+          <w:szCs w:val="22"/>
+        </w:rPr>
+      </w:pPr>
+    </w:p>
+    <w:p>
+      <w:pPr>
+        <w:pStyle w:val="3"/>
+        <w:spacing w:before="0" w:beforeAutospacing="0" w:after="0" w:afterAutospacing="0"/>
+        <w:rPr>
+          <w:rFonts w:asciiTheme="minorHAnsi" w:hAnsiTheme="minorHAnsi" w:cstheme="minorHAnsi"/>
+          <w:b w:val="0"/>
+          <w:color w:val="0C1E29"/>
+          <w:sz w:val="22"/>
+          <w:szCs w:val="22"/>
+          <w:lang w:val="en-US"/>
+        </w:rPr>
+      </w:pPr>
+      <w:r>
+        <w:rPr>
+          <w:rFonts w:asciiTheme="minorHAnsi" w:hAnsiTheme="minorHAnsi" w:cstheme="minorHAnsi"/>
+          <w:b w:val="0"/>
+          <w:color w:val="0C1E29"/>
+          <w:sz w:val="22"/>
+          <w:szCs w:val="22"/>
+        </w:rPr>
+        <w:tab/>
+        <w:t xml:space="preserve">Если название разделить по </w:t>
+      </w:r>
+      <w:r>
+        <w:rPr>
+          <w:rFonts w:asciiTheme="minorHAnsi" w:hAnsiTheme="minorHAnsi" w:cstheme="minorHAnsi"/>
+          <w:b w:val="0"/>
+          <w:color w:val="0C1E29"/>
+          <w:sz w:val="22"/>
+          <w:szCs w:val="22"/>
+        </w:rPr>
+        <w:t>' - '</w:t>
+      </w:r>
+      <w:r>
+        <w:rPr>
+          <w:rFonts w:asciiTheme="minorHAnsi" w:hAnsiTheme="minorHAnsi" w:cstheme="minorHAnsi"/>
+          <w:b w:val="0"/>
+          <w:color w:val="0C1E29"/>
+          <w:sz w:val="22"/>
+          <w:szCs w:val="22"/>
+        </w:rPr>
+        <w:t xml:space="preserve"> и правая с левой частью не будут совпадать с соответствующими тегами</w:t>
+      </w:r>
+      <w:r>
+        <w:rPr>
+          <w:rFonts w:asciiTheme="minorHAnsi" w:hAnsiTheme="minorHAnsi" w:cstheme="minorHAnsi"/>
+          <w:b w:val="0"/>
+          <w:color w:val="0C1E29"/>
+          <w:sz w:val="22"/>
+          <w:szCs w:val="22"/>
+        </w:rPr>
+        <w:t>, то название повреждено.</w:t>
+      </w:r>
       <w:bookmarkStart w:id="0" w:name="_GoBack"/>
       <w:bookmarkEnd w:id="0"/>
+    </w:p>
+    <w:p>
+      <w:pPr>
+        <w:pStyle w:val="3"/>
+        <w:spacing w:before="0" w:beforeAutospacing="0" w:after="0" w:afterAutospacing="0"/>
+        <w:rPr>
+          <w:rFonts w:asciiTheme="minorHAnsi" w:hAnsiTheme="minorHAnsi" w:cstheme="minorHAnsi"/>
+          <w:b w:val="0"/>
+          <w:color w:val="0C1E29"/>
+          <w:sz w:val="22"/>
+          <w:szCs w:val="22"/>
+        </w:rPr>
+      </w:pPr>
+    </w:p>
+    <w:p>
+      <w:pPr>
+        <w:pStyle w:val="3"/>
+        <w:spacing w:before="0" w:beforeAutospacing="0" w:after="0" w:afterAutospacing="0"/>
+        <w:rPr>
+          <w:rFonts w:asciiTheme="minorHAnsi" w:hAnsiTheme="minorHAnsi" w:cstheme="minorHAnsi"/>
+          <w:b w:val="0"/>
+          <w:color w:val="0C1E29"/>
+          <w:sz w:val="22"/>
+          <w:szCs w:val="22"/>
+        </w:rPr>
+      </w:pPr>
+    </w:p>
+    <w:p>
+      <w:pPr>
+        <w:pStyle w:val="3"/>
+        <w:spacing w:before="0" w:beforeAutospacing="0" w:after="0" w:afterAutospacing="0"/>
+        <w:rPr>
+          <w:rFonts w:asciiTheme="minorHAnsi" w:hAnsiTheme="minorHAnsi" w:cstheme="minorHAnsi"/>
+          <w:b w:val="0"/>
+          <w:color w:val="0C1E29"/>
+          <w:sz w:val="22"/>
+          <w:szCs w:val="22"/>
+        </w:rPr>
+      </w:pPr>
+      <w:r>
+        <w:rPr>
+          <w:rFonts w:asciiTheme="minorHAnsi" w:hAnsiTheme="minorHAnsi" w:cstheme="minorHAnsi"/>
+          <w:b w:val="0"/>
+          <w:color w:val="0C1E29"/>
+          <w:sz w:val="22"/>
+          <w:szCs w:val="22"/>
+          <w:lang w:val="en-US"/>
+        </w:rPr>
+        <w:t>Check</w:t>
+      </w:r>
+      <w:r>
+        <w:rPr>
+          <w:rFonts w:asciiTheme="minorHAnsi" w:hAnsiTheme="minorHAnsi" w:cstheme="minorHAnsi"/>
+          <w:b w:val="0"/>
+          <w:color w:val="0C1E29"/>
+          <w:sz w:val="22"/>
+          <w:szCs w:val="22"/>
+        </w:rPr>
+        <w:t>_</w:t>
+      </w:r>
+      <w:r>
+        <w:rPr>
+          <w:rFonts w:asciiTheme="minorHAnsi" w:hAnsiTheme="minorHAnsi" w:cstheme="minorHAnsi"/>
+          <w:b w:val="0"/>
+          <w:color w:val="0C1E29"/>
+          <w:sz w:val="22"/>
+          <w:szCs w:val="22"/>
+          <w:lang w:val="en-US"/>
+        </w:rPr>
+        <w:t>tags</w:t>
+      </w:r>
+      <w:r>
+        <w:rPr>
+          <w:rFonts w:asciiTheme="minorHAnsi" w:hAnsiTheme="minorHAnsi" w:cstheme="minorHAnsi"/>
+          <w:b w:val="0"/>
+          <w:color w:val="0C1E29"/>
+          <w:sz w:val="22"/>
+          <w:szCs w:val="22"/>
+        </w:rPr>
+        <w:t xml:space="preserve"> – </w:t>
+      </w:r>
+      <w:r>
+        <w:rPr>
+          <w:rFonts w:asciiTheme="minorHAnsi" w:hAnsiTheme="minorHAnsi" w:cstheme="minorHAnsi"/>
+          <w:b w:val="0"/>
+          <w:color w:val="0C1E29"/>
+          <w:sz w:val="22"/>
+          <w:szCs w:val="22"/>
+        </w:rPr>
+        <w:t xml:space="preserve">классы для работы с </w:t>
+      </w:r>
+      <w:r>
+        <w:rPr>
+          <w:rFonts w:asciiTheme="minorHAnsi" w:hAnsiTheme="minorHAnsi" w:cstheme="minorHAnsi"/>
+          <w:b w:val="0"/>
+          <w:color w:val="0C1E29"/>
+          <w:sz w:val="22"/>
+          <w:szCs w:val="22"/>
+          <w:lang w:val="en-US"/>
+        </w:rPr>
+        <w:t>ID</w:t>
+      </w:r>
+      <w:r>
+        <w:rPr>
+          <w:rFonts w:asciiTheme="minorHAnsi" w:hAnsiTheme="minorHAnsi" w:cstheme="minorHAnsi"/>
+          <w:b w:val="0"/>
+          <w:color w:val="0C1E29"/>
+          <w:sz w:val="22"/>
+          <w:szCs w:val="22"/>
+        </w:rPr>
+        <w:t>3</w:t>
+      </w:r>
+    </w:p>
+    <w:p>
+      <w:pPr>
+        <w:pStyle w:val="3"/>
+        <w:spacing w:before="0" w:beforeAutospacing="0" w:after="0" w:afterAutospacing="0"/>
+        <w:rPr>
+          <w:rFonts w:asciiTheme="minorHAnsi" w:hAnsiTheme="minorHAnsi" w:cstheme="minorHAnsi"/>
+          <w:b w:val="0"/>
+          <w:color w:val="0C1E29"/>
+          <w:sz w:val="22"/>
+          <w:szCs w:val="22"/>
+        </w:rPr>
+      </w:pPr>
+      <w:r>
+        <w:rPr>
+          <w:rFonts w:asciiTheme="minorHAnsi" w:hAnsiTheme="minorHAnsi" w:cstheme="minorHAnsi"/>
+          <w:b w:val="0"/>
+          <w:color w:val="0C1E29"/>
+          <w:sz w:val="22"/>
+          <w:szCs w:val="22"/>
+        </w:rPr>
+        <w:tab/>
+      </w:r>
+    </w:p>
+    <w:p>
+      <w:pPr>
+        <w:pStyle w:val="3"/>
+        <w:spacing w:before="0" w:beforeAutospacing="0" w:after="0" w:afterAutospacing="0"/>
+        <w:rPr>
+          <w:rFonts w:asciiTheme="minorHAnsi" w:hAnsiTheme="minorHAnsi" w:cstheme="minorHAnsi"/>
+          <w:b w:val="0"/>
+          <w:color w:val="0C1E29"/>
+          <w:sz w:val="22"/>
+          <w:szCs w:val="22"/>
+        </w:rPr>
+      </w:pPr>
+      <w:r>
+        <w:rPr>
+          <w:rFonts w:asciiTheme="minorHAnsi" w:hAnsiTheme="minorHAnsi" w:cstheme="minorHAnsi"/>
+          <w:b w:val="0"/>
+          <w:color w:val="0C1E29"/>
+          <w:sz w:val="22"/>
+          <w:szCs w:val="22"/>
+          <w:lang w:val="en-US"/>
+        </w:rPr>
+        <w:t>Get</w:t>
+      </w:r>
+      <w:r>
+        <w:rPr>
+          <w:rFonts w:asciiTheme="minorHAnsi" w:hAnsiTheme="minorHAnsi" w:cstheme="minorHAnsi"/>
+          <w:b w:val="0"/>
+          <w:color w:val="0C1E29"/>
+          <w:sz w:val="22"/>
+          <w:szCs w:val="22"/>
+        </w:rPr>
+        <w:t>_</w:t>
+      </w:r>
+      <w:r>
+        <w:rPr>
+          <w:rFonts w:asciiTheme="minorHAnsi" w:hAnsiTheme="minorHAnsi" w:cstheme="minorHAnsi"/>
+          <w:b w:val="0"/>
+          <w:color w:val="0C1E29"/>
+          <w:sz w:val="22"/>
+          <w:szCs w:val="22"/>
+          <w:lang w:val="en-US"/>
+        </w:rPr>
+        <w:t>path</w:t>
+      </w:r>
+    </w:p>
+    <w:p>
+      <w:pPr>
+        <w:pStyle w:val="3"/>
+        <w:spacing w:before="0" w:beforeAutospacing="0" w:after="0" w:afterAutospacing="0"/>
+        <w:rPr>
+          <w:rFonts w:asciiTheme="minorHAnsi" w:hAnsiTheme="minorHAnsi" w:cstheme="minorHAnsi"/>
+          <w:b w:val="0"/>
+          <w:color w:val="0C1E29"/>
+          <w:sz w:val="22"/>
+          <w:szCs w:val="22"/>
+        </w:rPr>
+      </w:pPr>
+      <w:r>
+        <w:rPr>
+          <w:rFonts w:asciiTheme="minorHAnsi" w:hAnsiTheme="minorHAnsi" w:cstheme="minorHAnsi"/>
+          <w:b w:val="0"/>
+          <w:color w:val="0C1E29"/>
+          <w:sz w:val="22"/>
+          <w:szCs w:val="22"/>
+        </w:rPr>
+        <w:tab/>
+      </w:r>
+      <w:r>
+        <w:rPr>
+          <w:rFonts w:asciiTheme="minorHAnsi" w:hAnsiTheme="minorHAnsi" w:cstheme="minorHAnsi"/>
+          <w:b w:val="0"/>
+          <w:color w:val="0C1E29"/>
+          <w:sz w:val="22"/>
+          <w:szCs w:val="22"/>
+        </w:rPr>
+        <w:t>Проход по вложенным папкам и поиск файлов</w:t>
+      </w:r>
+    </w:p>
+    <w:p>
+      <w:pPr>
+        <w:pStyle w:val="3"/>
+        <w:spacing w:before="0" w:beforeAutospacing="0" w:after="0" w:afterAutospacing="0"/>
+        <w:rPr>
+          <w:rFonts w:asciiTheme="minorHAnsi" w:hAnsiTheme="minorHAnsi" w:cstheme="minorHAnsi"/>
+          <w:b w:val="0"/>
+          <w:color w:val="0C1E29"/>
+          <w:sz w:val="22"/>
+          <w:szCs w:val="22"/>
+        </w:rPr>
+      </w:pPr>
+      <w:proofErr w:type="spellStart"/>
+      <w:r>
+        <w:rPr>
+          <w:rFonts w:asciiTheme="minorHAnsi" w:hAnsiTheme="minorHAnsi" w:cstheme="minorHAnsi"/>
+          <w:b w:val="0"/>
+          <w:color w:val="0C1E29"/>
+          <w:sz w:val="22"/>
+          <w:szCs w:val="22"/>
+          <w:lang w:val="en-US"/>
+        </w:rPr>
+        <w:t>Correct</w:t>
+      </w:r>
+      <w:r>
+        <w:rPr>
+          <w:rFonts w:asciiTheme="minorHAnsi" w:hAnsiTheme="minorHAnsi" w:cstheme="minorHAnsi"/>
+          <w:b w:val="0"/>
+          <w:color w:val="0C1E29"/>
+          <w:sz w:val="22"/>
+          <w:szCs w:val="22"/>
+          <w:lang w:val="en-US"/>
+        </w:rPr>
+        <w:t>_tags</w:t>
+      </w:r>
+      <w:proofErr w:type="spellEnd"/>
+    </w:p>
+    <w:p>
+      <w:pPr>
+        <w:pStyle w:val="3"/>
+        <w:spacing w:before="0" w:beforeAutospacing="0" w:after="0" w:afterAutospacing="0"/>
+        <w:rPr>
+          <w:rFonts w:asciiTheme="minorHAnsi" w:hAnsiTheme="minorHAnsi" w:cstheme="minorHAnsi"/>
+          <w:b w:val="0"/>
+          <w:color w:val="0C1E29"/>
+          <w:sz w:val="22"/>
+          <w:szCs w:val="22"/>
+        </w:rPr>
+      </w:pPr>
+      <w:r>
+        <w:rPr>
+          <w:rFonts w:asciiTheme="minorHAnsi" w:hAnsiTheme="minorHAnsi" w:cstheme="minorHAnsi"/>
+          <w:b w:val="0"/>
+          <w:color w:val="0C1E29"/>
+          <w:sz w:val="22"/>
+          <w:szCs w:val="22"/>
+          <w:lang w:val="en-US"/>
+        </w:rPr>
+        <w:t>Logger</w:t>
+      </w:r>
+      <w:r>
+        <w:rPr>
+          <w:rFonts w:asciiTheme="minorHAnsi" w:hAnsiTheme="minorHAnsi" w:cstheme="minorHAnsi"/>
+          <w:b w:val="0"/>
+          <w:color w:val="0C1E29"/>
+          <w:sz w:val="22"/>
+          <w:szCs w:val="22"/>
+        </w:rPr>
+        <w:t xml:space="preserve"> – </w:t>
+      </w:r>
+      <w:r>
+        <w:rPr>
+          <w:rFonts w:asciiTheme="minorHAnsi" w:hAnsiTheme="minorHAnsi" w:cstheme="minorHAnsi"/>
+          <w:b w:val="0"/>
+          <w:color w:val="0C1E29"/>
+          <w:sz w:val="22"/>
+          <w:szCs w:val="22"/>
+        </w:rPr>
+        <w:t>работа с логами</w:t>
+      </w:r>
+    </w:p>
+    <w:p>
+      <w:pPr>
+        <w:pStyle w:val="3"/>
+        <w:spacing w:before="0" w:beforeAutospacing="0" w:after="0" w:afterAutospacing="0"/>
+        <w:ind w:firstLine="708"/>
+        <w:rPr>
+          <w:rFonts w:asciiTheme="minorHAnsi" w:hAnsiTheme="minorHAnsi" w:cstheme="minorHAnsi"/>
+          <w:b w:val="0"/>
+          <w:color w:val="0C1E29"/>
+          <w:sz w:val="22"/>
+          <w:szCs w:val="22"/>
+        </w:rPr>
+      </w:pPr>
+      <w:r>
+        <w:rPr>
+          <w:rFonts w:asciiTheme="minorHAnsi" w:hAnsiTheme="minorHAnsi" w:cstheme="minorHAnsi"/>
+          <w:b w:val="0"/>
+          <w:color w:val="0C1E29"/>
+          <w:sz w:val="22"/>
+          <w:szCs w:val="22"/>
+        </w:rPr>
+        <w:t>Информация, которая должна быть в логах:</w:t>
+      </w:r>
+    </w:p>
+    <w:p>
+      <w:pPr>
+        <w:pStyle w:val="3"/>
+        <w:spacing w:before="0" w:beforeAutospacing="0" w:after="0" w:afterAutospacing="0"/>
+        <w:rPr>
+          <w:rFonts w:asciiTheme="minorHAnsi" w:hAnsiTheme="minorHAnsi" w:cstheme="minorHAnsi"/>
+          <w:b w:val="0"/>
+          <w:color w:val="0C1E29"/>
+          <w:sz w:val="22"/>
+          <w:szCs w:val="22"/>
+        </w:rPr>
+      </w:pPr>
+      <w:r>
+        <w:rPr>
+          <w:rFonts w:asciiTheme="minorHAnsi" w:hAnsiTheme="minorHAnsi" w:cstheme="minorHAnsi"/>
+          <w:b w:val="0"/>
+          <w:color w:val="0C1E29"/>
+          <w:sz w:val="22"/>
+          <w:szCs w:val="22"/>
+        </w:rPr>
+        <w:tab/>
+        <w:t>Время</w:t>
+      </w:r>
+    </w:p>
+    <w:p>
+      <w:pPr>
+        <w:pStyle w:val="3"/>
+        <w:spacing w:before="0" w:beforeAutospacing="0" w:after="0" w:afterAutospacing="0"/>
+        <w:ind w:firstLine="708"/>
+        <w:rPr>
+          <w:rFonts w:asciiTheme="minorHAnsi" w:hAnsiTheme="minorHAnsi" w:cstheme="minorHAnsi"/>
+          <w:b w:val="0"/>
+          <w:color w:val="0C1E29"/>
+          <w:sz w:val="22"/>
+          <w:szCs w:val="22"/>
+        </w:rPr>
+      </w:pPr>
+      <w:r>
+        <w:rPr>
+          <w:rFonts w:asciiTheme="minorHAnsi" w:hAnsiTheme="minorHAnsi" w:cstheme="minorHAnsi"/>
+          <w:b w:val="0"/>
+          <w:color w:val="0C1E29"/>
+          <w:sz w:val="22"/>
+          <w:szCs w:val="22"/>
+        </w:rPr>
+        <w:t>Тип операции: изменение или поиск</w:t>
+      </w:r>
+    </w:p>
+    <w:p>
+      <w:pPr>
+        <w:pStyle w:val="3"/>
+        <w:spacing w:before="0" w:beforeAutospacing="0" w:after="0" w:afterAutospacing="0"/>
+        <w:ind w:firstLine="708"/>
+        <w:rPr>
+          <w:rFonts w:asciiTheme="minorHAnsi" w:hAnsiTheme="minorHAnsi" w:cstheme="minorHAnsi"/>
+          <w:b w:val="0"/>
+          <w:color w:val="0C1E29"/>
+          <w:sz w:val="22"/>
+          <w:szCs w:val="22"/>
+        </w:rPr>
+      </w:pPr>
+      <w:r>
+        <w:rPr>
+          <w:rFonts w:asciiTheme="minorHAnsi" w:hAnsiTheme="minorHAnsi" w:cstheme="minorHAnsi"/>
+          <w:b w:val="0"/>
+          <w:color w:val="0C1E29"/>
+          <w:sz w:val="22"/>
+          <w:szCs w:val="22"/>
+        </w:rPr>
+        <w:t>Тип тэга</w:t>
+      </w:r>
+    </w:p>
+    <w:p>
+      <w:pPr>
+        <w:pStyle w:val="3"/>
+        <w:spacing w:before="0" w:beforeAutospacing="0" w:after="0" w:afterAutospacing="0"/>
+        <w:ind w:firstLine="708"/>
+        <w:rPr>
+          <w:rFonts w:asciiTheme="minorHAnsi" w:hAnsiTheme="minorHAnsi" w:cstheme="minorHAnsi"/>
+          <w:b w:val="0"/>
+          <w:color w:val="0C1E29"/>
+          <w:sz w:val="22"/>
+          <w:szCs w:val="22"/>
+        </w:rPr>
+      </w:pPr>
+      <w:r>
+        <w:rPr>
+          <w:rFonts w:asciiTheme="minorHAnsi" w:hAnsiTheme="minorHAnsi" w:cstheme="minorHAnsi"/>
+          <w:b w:val="0"/>
+          <w:color w:val="0C1E29"/>
+          <w:sz w:val="22"/>
+          <w:szCs w:val="22"/>
+        </w:rPr>
+        <w:t>Полный путь</w:t>
+      </w:r>
+    </w:p>
+    <w:p>
+      <w:pPr>
+        <w:pStyle w:val="3"/>
+        <w:spacing w:before="0" w:beforeAutospacing="0" w:after="0" w:afterAutospacing="0"/>
+        <w:rPr>
+          <w:rFonts w:asciiTheme="minorHAnsi" w:hAnsiTheme="minorHAnsi" w:cstheme="minorHAnsi"/>
+          <w:b w:val="0"/>
+          <w:color w:val="0C1E29"/>
+          <w:sz w:val="22"/>
+          <w:szCs w:val="22"/>
+        </w:rPr>
+      </w:pPr>
+      <w:r>
+        <w:rPr>
+          <w:rFonts w:asciiTheme="minorHAnsi" w:hAnsiTheme="minorHAnsi" w:cstheme="minorHAnsi"/>
+          <w:b w:val="0"/>
+          <w:color w:val="0C1E29"/>
+          <w:sz w:val="22"/>
+          <w:szCs w:val="22"/>
+        </w:rPr>
+        <w:tab/>
+      </w:r>
+    </w:p>
+    <w:p>
+      <w:pPr>
+        <w:pStyle w:val="3"/>
+        <w:spacing w:before="0" w:beforeAutospacing="0" w:after="0" w:afterAutospacing="0"/>
+        <w:rPr>
+          <w:rFonts w:asciiTheme="minorHAnsi" w:hAnsiTheme="minorHAnsi" w:cstheme="minorHAnsi"/>
+          <w:b w:val="0"/>
+          <w:color w:val="0C1E29"/>
+          <w:sz w:val="22"/>
+          <w:szCs w:val="22"/>
+        </w:rPr>
+      </w:pPr>
+      <w:r>
+        <w:rPr>
+          <w:rFonts w:asciiTheme="minorHAnsi" w:hAnsiTheme="minorHAnsi" w:cstheme="minorHAnsi"/>
+          <w:b w:val="0"/>
+          <w:color w:val="0C1E29"/>
+          <w:sz w:val="22"/>
+          <w:szCs w:val="22"/>
+        </w:rPr>
+        <w:tab/>
+      </w:r>
+    </w:p>
+    <w:p>
+      <w:pPr>
+        <w:pStyle w:val="3"/>
+        <w:spacing w:before="0" w:beforeAutospacing="0" w:after="0" w:afterAutospacing="0"/>
+        <w:rPr>
+          <w:rFonts w:asciiTheme="minorHAnsi" w:hAnsiTheme="minorHAnsi" w:cstheme="minorHAnsi"/>
+          <w:b w:val="0"/>
+          <w:color w:val="0C1E29"/>
+          <w:sz w:val="22"/>
+          <w:szCs w:val="22"/>
+        </w:rPr>
+      </w:pPr>
+      <w:r>
+        <w:rPr>
+          <w:rFonts w:asciiTheme="minorHAnsi" w:hAnsiTheme="minorHAnsi" w:cstheme="minorHAnsi"/>
+          <w:b w:val="0"/>
+          <w:color w:val="0C1E29"/>
+          <w:sz w:val="22"/>
+          <w:szCs w:val="22"/>
+          <w:lang w:val="en-US"/>
+        </w:rPr>
+        <w:t>Buffer</w:t>
+      </w:r>
+      <w:r>
+        <w:rPr>
+          <w:rFonts w:asciiTheme="minorHAnsi" w:hAnsiTheme="minorHAnsi" w:cstheme="minorHAnsi"/>
+          <w:b w:val="0"/>
+          <w:color w:val="0C1E29"/>
+          <w:sz w:val="22"/>
+          <w:szCs w:val="22"/>
+        </w:rPr>
+        <w:t xml:space="preserve"> </w:t>
+      </w:r>
+      <w:r>
+        <w:rPr>
+          <w:rFonts w:asciiTheme="minorHAnsi" w:hAnsiTheme="minorHAnsi" w:cstheme="minorHAnsi"/>
+          <w:b w:val="0"/>
+          <w:color w:val="0C1E29"/>
+          <w:sz w:val="22"/>
+          <w:szCs w:val="22"/>
+        </w:rPr>
+        <w:t>–</w:t>
+      </w:r>
+      <w:r>
+        <w:rPr>
+          <w:rFonts w:asciiTheme="minorHAnsi" w:hAnsiTheme="minorHAnsi" w:cstheme="minorHAnsi"/>
+          <w:b w:val="0"/>
+          <w:color w:val="0C1E29"/>
+          <w:sz w:val="22"/>
+          <w:szCs w:val="22"/>
+        </w:rPr>
+        <w:t xml:space="preserve"> </w:t>
+      </w:r>
+      <w:r>
+        <w:rPr>
+          <w:rFonts w:asciiTheme="minorHAnsi" w:hAnsiTheme="minorHAnsi" w:cstheme="minorHAnsi"/>
+          <w:b w:val="0"/>
+          <w:color w:val="0C1E29"/>
+          <w:sz w:val="22"/>
+          <w:szCs w:val="22"/>
+        </w:rPr>
+        <w:t>работа с информацией в оперативной памяти</w:t>
+      </w:r>
+    </w:p>
+    <w:p>
+      <w:pPr>
+        <w:pStyle w:val="3"/>
+        <w:spacing w:before="0" w:beforeAutospacing="0" w:after="0" w:afterAutospacing="0"/>
+        <w:rPr>
+          <w:rFonts w:asciiTheme="minorHAnsi" w:hAnsiTheme="minorHAnsi" w:cstheme="minorHAnsi"/>
+          <w:b w:val="0"/>
+          <w:color w:val="0C1E29"/>
+          <w:sz w:val="22"/>
+          <w:szCs w:val="22"/>
+        </w:rPr>
+      </w:pPr>
+    </w:p>
+    <w:p>
+      <w:pPr>
+        <w:pStyle w:val="3"/>
+        <w:spacing w:before="0" w:beforeAutospacing="0" w:after="0" w:afterAutospacing="0"/>
+        <w:rPr>
+          <w:rFonts w:asciiTheme="minorHAnsi" w:hAnsiTheme="minorHAnsi" w:cstheme="minorHAnsi"/>
+          <w:b w:val="0"/>
+          <w:color w:val="0C1E29"/>
+          <w:sz w:val="22"/>
+          <w:szCs w:val="22"/>
+        </w:rPr>
+      </w:pPr>
+      <w:r>
+        <w:rPr>
+          <w:rFonts w:asciiTheme="minorHAnsi" w:hAnsiTheme="minorHAnsi" w:cstheme="minorHAnsi"/>
+          <w:b w:val="0"/>
+          <w:color w:val="0C1E29"/>
+          <w:sz w:val="22"/>
+          <w:szCs w:val="22"/>
+          <w:lang w:val="en-US"/>
+        </w:rPr>
+        <w:t>Interface</w:t>
+      </w:r>
+      <w:r>
+        <w:rPr>
+          <w:rFonts w:asciiTheme="minorHAnsi" w:hAnsiTheme="minorHAnsi" w:cstheme="minorHAnsi"/>
+          <w:b w:val="0"/>
+          <w:color w:val="0C1E29"/>
+          <w:sz w:val="22"/>
+          <w:szCs w:val="22"/>
+        </w:rPr>
+        <w:t xml:space="preserve"> </w:t>
+      </w:r>
+      <w:r>
+        <w:rPr>
+          <w:rFonts w:asciiTheme="minorHAnsi" w:hAnsiTheme="minorHAnsi" w:cstheme="minorHAnsi"/>
+          <w:b w:val="0"/>
+          <w:color w:val="0C1E29"/>
+          <w:sz w:val="22"/>
+          <w:szCs w:val="22"/>
+        </w:rPr>
+        <w:t xml:space="preserve">получает путь и критерии отбора </w:t>
+      </w:r>
+      <w:r>
+        <w:rPr>
+          <w:rFonts w:asciiTheme="minorHAnsi" w:hAnsiTheme="minorHAnsi" w:cstheme="minorHAnsi"/>
+          <w:b w:val="0"/>
+          <w:color w:val="0C1E29"/>
+          <w:sz w:val="22"/>
+          <w:szCs w:val="22"/>
+        </w:rPr>
+        <w:t>от пользователя</w:t>
+      </w:r>
+      <w:r>
+        <w:rPr>
+          <w:rFonts w:asciiTheme="minorHAnsi" w:hAnsiTheme="minorHAnsi" w:cstheme="minorHAnsi"/>
+          <w:b w:val="0"/>
+          <w:color w:val="0C1E29"/>
+          <w:sz w:val="22"/>
+          <w:szCs w:val="22"/>
+        </w:rPr>
+        <w:t>.</w:t>
+      </w:r>
+    </w:p>
+    <w:p>
+      <w:pPr>
+        <w:pStyle w:val="3"/>
+        <w:spacing w:before="0" w:beforeAutospacing="0" w:after="0" w:afterAutospacing="0"/>
+        <w:rPr>
+          <w:rFonts w:asciiTheme="minorHAnsi" w:hAnsiTheme="minorHAnsi" w:cstheme="minorHAnsi"/>
+          <w:b w:val="0"/>
+          <w:color w:val="0C1E29"/>
+          <w:sz w:val="22"/>
+          <w:szCs w:val="22"/>
+        </w:rPr>
+      </w:pPr>
+      <w:r>
+        <w:rPr>
+          <w:rFonts w:asciiTheme="minorHAnsi" w:hAnsiTheme="minorHAnsi" w:cstheme="minorHAnsi"/>
+          <w:b w:val="0"/>
+          <w:color w:val="0C1E29"/>
+          <w:sz w:val="22"/>
+          <w:szCs w:val="22"/>
+          <w:lang w:val="en-US"/>
+        </w:rPr>
+        <w:t>Get</w:t>
+      </w:r>
+      <w:r>
+        <w:rPr>
+          <w:rFonts w:asciiTheme="minorHAnsi" w:hAnsiTheme="minorHAnsi" w:cstheme="minorHAnsi"/>
+          <w:b w:val="0"/>
+          <w:color w:val="0C1E29"/>
+          <w:sz w:val="22"/>
+          <w:szCs w:val="22"/>
+        </w:rPr>
+        <w:t>_</w:t>
+      </w:r>
+      <w:r>
+        <w:rPr>
+          <w:rFonts w:asciiTheme="minorHAnsi" w:hAnsiTheme="minorHAnsi" w:cstheme="minorHAnsi"/>
+          <w:b w:val="0"/>
+          <w:color w:val="0C1E29"/>
+          <w:sz w:val="22"/>
+          <w:szCs w:val="22"/>
+          <w:lang w:val="en-US"/>
+        </w:rPr>
+        <w:t>path</w:t>
+      </w:r>
+      <w:r>
+        <w:rPr>
+          <w:rFonts w:asciiTheme="minorHAnsi" w:hAnsiTheme="minorHAnsi" w:cstheme="minorHAnsi"/>
+          <w:b w:val="0"/>
+          <w:color w:val="0C1E29"/>
+          <w:sz w:val="22"/>
+          <w:szCs w:val="22"/>
+        </w:rPr>
+        <w:t xml:space="preserve"> </w:t>
+      </w:r>
+      <w:r>
+        <w:rPr>
+          <w:rFonts w:asciiTheme="minorHAnsi" w:hAnsiTheme="minorHAnsi" w:cstheme="minorHAnsi"/>
+          <w:b w:val="0"/>
+          <w:color w:val="0C1E29"/>
+          <w:sz w:val="22"/>
+          <w:szCs w:val="22"/>
+        </w:rPr>
+        <w:t xml:space="preserve">получает путь от </w:t>
+      </w:r>
+      <w:r>
+        <w:rPr>
+          <w:rFonts w:asciiTheme="minorHAnsi" w:hAnsiTheme="minorHAnsi" w:cstheme="minorHAnsi"/>
+          <w:b w:val="0"/>
+          <w:color w:val="0C1E29"/>
+          <w:sz w:val="22"/>
+          <w:szCs w:val="22"/>
+          <w:lang w:val="en-US"/>
+        </w:rPr>
+        <w:t>interface</w:t>
+      </w:r>
+      <w:r>
+        <w:rPr>
+          <w:rFonts w:asciiTheme="minorHAnsi" w:hAnsiTheme="minorHAnsi" w:cstheme="minorHAnsi"/>
+          <w:b w:val="0"/>
+          <w:color w:val="0C1E29"/>
+          <w:sz w:val="22"/>
+          <w:szCs w:val="22"/>
+        </w:rPr>
+        <w:t>, формирует список файлов в папке и подпапках.</w:t>
+      </w:r>
+    </w:p>
+    <w:p>
+      <w:pPr>
+        <w:pStyle w:val="3"/>
+        <w:spacing w:before="0" w:beforeAutospacing="0" w:after="0" w:afterAutospacing="0"/>
+        <w:rPr>
+          <w:rFonts w:asciiTheme="minorHAnsi" w:hAnsiTheme="minorHAnsi" w:cstheme="minorHAnsi"/>
+          <w:b w:val="0"/>
+          <w:color w:val="0C1E29"/>
+          <w:sz w:val="22"/>
+          <w:szCs w:val="22"/>
+        </w:rPr>
+      </w:pPr>
+      <w:r>
+        <w:rPr>
+          <w:rFonts w:asciiTheme="minorHAnsi" w:hAnsiTheme="minorHAnsi" w:cstheme="minorHAnsi"/>
+          <w:b w:val="0"/>
+          <w:color w:val="0C1E29"/>
+          <w:sz w:val="22"/>
+          <w:szCs w:val="22"/>
+          <w:lang w:val="en-US"/>
+        </w:rPr>
+        <w:t>Check</w:t>
+      </w:r>
+      <w:r>
+        <w:rPr>
+          <w:rFonts w:asciiTheme="minorHAnsi" w:hAnsiTheme="minorHAnsi" w:cstheme="minorHAnsi"/>
+          <w:b w:val="0"/>
+          <w:color w:val="0C1E29"/>
+          <w:sz w:val="22"/>
+          <w:szCs w:val="22"/>
+        </w:rPr>
+        <w:t>_</w:t>
+      </w:r>
+      <w:r>
+        <w:rPr>
+          <w:rFonts w:asciiTheme="minorHAnsi" w:hAnsiTheme="minorHAnsi" w:cstheme="minorHAnsi"/>
+          <w:b w:val="0"/>
+          <w:color w:val="0C1E29"/>
+          <w:sz w:val="22"/>
+          <w:szCs w:val="22"/>
+          <w:lang w:val="en-US"/>
+        </w:rPr>
+        <w:t>tags</w:t>
+      </w:r>
+      <w:r>
+        <w:rPr>
+          <w:rFonts w:asciiTheme="minorHAnsi" w:hAnsiTheme="minorHAnsi" w:cstheme="minorHAnsi"/>
+          <w:b w:val="0"/>
+          <w:color w:val="0C1E29"/>
+          <w:sz w:val="22"/>
+          <w:szCs w:val="22"/>
+        </w:rPr>
+        <w:t xml:space="preserve"> </w:t>
+      </w:r>
+      <w:r>
+        <w:rPr>
+          <w:rFonts w:asciiTheme="minorHAnsi" w:hAnsiTheme="minorHAnsi" w:cstheme="minorHAnsi"/>
+          <w:b w:val="0"/>
+          <w:color w:val="0C1E29"/>
+          <w:sz w:val="22"/>
+          <w:szCs w:val="22"/>
+        </w:rPr>
+        <w:t>получает список путей</w:t>
+      </w:r>
+      <w:r>
+        <w:rPr>
+          <w:rFonts w:asciiTheme="minorHAnsi" w:hAnsiTheme="minorHAnsi" w:cstheme="minorHAnsi"/>
+          <w:b w:val="0"/>
+          <w:color w:val="0C1E29"/>
+          <w:sz w:val="22"/>
+          <w:szCs w:val="22"/>
+        </w:rPr>
+        <w:t xml:space="preserve"> </w:t>
+      </w:r>
+      <w:r>
+        <w:rPr>
+          <w:rFonts w:asciiTheme="minorHAnsi" w:hAnsiTheme="minorHAnsi" w:cstheme="minorHAnsi"/>
+          <w:b w:val="0"/>
+          <w:color w:val="0C1E29"/>
+          <w:sz w:val="22"/>
+          <w:szCs w:val="22"/>
+        </w:rPr>
+        <w:t xml:space="preserve">от </w:t>
+      </w:r>
+      <w:r>
+        <w:rPr>
+          <w:rFonts w:asciiTheme="minorHAnsi" w:hAnsiTheme="minorHAnsi" w:cstheme="minorHAnsi"/>
+          <w:b w:val="0"/>
+          <w:color w:val="0C1E29"/>
+          <w:sz w:val="22"/>
+          <w:szCs w:val="22"/>
+          <w:lang w:val="en-US"/>
+        </w:rPr>
+        <w:t>get</w:t>
+      </w:r>
+      <w:r>
+        <w:rPr>
+          <w:rFonts w:asciiTheme="minorHAnsi" w:hAnsiTheme="minorHAnsi" w:cstheme="minorHAnsi"/>
+          <w:b w:val="0"/>
+          <w:color w:val="0C1E29"/>
+          <w:sz w:val="22"/>
+          <w:szCs w:val="22"/>
+        </w:rPr>
+        <w:t>_</w:t>
+      </w:r>
+      <w:r>
+        <w:rPr>
+          <w:rFonts w:asciiTheme="minorHAnsi" w:hAnsiTheme="minorHAnsi" w:cstheme="minorHAnsi"/>
+          <w:b w:val="0"/>
+          <w:color w:val="0C1E29"/>
+          <w:sz w:val="22"/>
+          <w:szCs w:val="22"/>
+          <w:lang w:val="en-US"/>
+        </w:rPr>
+        <w:t>path</w:t>
+      </w:r>
+      <w:r>
+        <w:rPr>
+          <w:rFonts w:asciiTheme="minorHAnsi" w:hAnsiTheme="minorHAnsi" w:cstheme="minorHAnsi"/>
+          <w:b w:val="0"/>
+          <w:color w:val="0C1E29"/>
+          <w:sz w:val="22"/>
+          <w:szCs w:val="22"/>
+        </w:rPr>
+        <w:t xml:space="preserve"> и критерии отбора</w:t>
+      </w:r>
+      <w:r>
+        <w:rPr>
+          <w:rFonts w:asciiTheme="minorHAnsi" w:hAnsiTheme="minorHAnsi" w:cstheme="minorHAnsi"/>
+          <w:b w:val="0"/>
+          <w:color w:val="0C1E29"/>
+          <w:sz w:val="22"/>
+          <w:szCs w:val="22"/>
+        </w:rPr>
+        <w:t xml:space="preserve"> </w:t>
+      </w:r>
+      <w:r>
+        <w:rPr>
+          <w:rFonts w:asciiTheme="minorHAnsi" w:hAnsiTheme="minorHAnsi" w:cstheme="minorHAnsi"/>
+          <w:b w:val="0"/>
+          <w:color w:val="0C1E29"/>
+          <w:sz w:val="22"/>
+          <w:szCs w:val="22"/>
+        </w:rPr>
+        <w:t xml:space="preserve">от </w:t>
+      </w:r>
+      <w:r>
+        <w:rPr>
+          <w:rFonts w:asciiTheme="minorHAnsi" w:hAnsiTheme="minorHAnsi" w:cstheme="minorHAnsi"/>
+          <w:b w:val="0"/>
+          <w:color w:val="0C1E29"/>
+          <w:sz w:val="22"/>
+          <w:szCs w:val="22"/>
+          <w:lang w:val="en-US"/>
+        </w:rPr>
+        <w:t>interface</w:t>
+      </w:r>
+      <w:r>
+        <w:rPr>
+          <w:rFonts w:asciiTheme="minorHAnsi" w:hAnsiTheme="minorHAnsi" w:cstheme="minorHAnsi"/>
+          <w:b w:val="0"/>
+          <w:color w:val="0C1E29"/>
+          <w:sz w:val="22"/>
+          <w:szCs w:val="22"/>
+        </w:rPr>
+        <w:t>, проверяет тэги на соответствие критериям. Передаёт список композиций и потенциально проблемных тегов.</w:t>
+      </w:r>
+    </w:p>
+    <w:p>
+      <w:pPr>
+        <w:pStyle w:val="3"/>
+        <w:spacing w:before="0" w:beforeAutospacing="0" w:after="0" w:afterAutospacing="0"/>
+        <w:rPr>
+          <w:rFonts w:asciiTheme="minorHAnsi" w:hAnsiTheme="minorHAnsi" w:cstheme="minorHAnsi"/>
+          <w:b w:val="0"/>
+          <w:color w:val="0C1E29"/>
+          <w:sz w:val="22"/>
+          <w:szCs w:val="22"/>
+        </w:rPr>
+      </w:pPr>
+      <w:r>
+        <w:rPr>
+          <w:rFonts w:asciiTheme="minorHAnsi" w:hAnsiTheme="minorHAnsi" w:cstheme="minorHAnsi"/>
+          <w:b w:val="0"/>
+          <w:color w:val="0C1E29"/>
+          <w:sz w:val="22"/>
+          <w:szCs w:val="22"/>
+        </w:rPr>
+        <w:t xml:space="preserve">Файл открывается и показывает пользователю данные из </w:t>
+      </w:r>
+      <w:r>
+        <w:rPr>
+          <w:rFonts w:asciiTheme="minorHAnsi" w:hAnsiTheme="minorHAnsi" w:cstheme="minorHAnsi"/>
+          <w:b w:val="0"/>
+          <w:color w:val="0C1E29"/>
+          <w:sz w:val="22"/>
+          <w:szCs w:val="22"/>
+          <w:lang w:val="en-US"/>
+        </w:rPr>
+        <w:t>check</w:t>
+      </w:r>
+      <w:r>
+        <w:rPr>
+          <w:rFonts w:asciiTheme="minorHAnsi" w:hAnsiTheme="minorHAnsi" w:cstheme="minorHAnsi"/>
+          <w:b w:val="0"/>
+          <w:color w:val="0C1E29"/>
+          <w:sz w:val="22"/>
+          <w:szCs w:val="22"/>
+        </w:rPr>
+        <w:t>_</w:t>
+      </w:r>
+      <w:r>
+        <w:rPr>
+          <w:rFonts w:asciiTheme="minorHAnsi" w:hAnsiTheme="minorHAnsi" w:cstheme="minorHAnsi"/>
+          <w:b w:val="0"/>
+          <w:color w:val="0C1E29"/>
+          <w:sz w:val="22"/>
+          <w:szCs w:val="22"/>
+          <w:lang w:val="en-US"/>
+        </w:rPr>
+        <w:t>tags</w:t>
+      </w:r>
+    </w:p>
+    <w:p>
+      <w:pPr>
+        <w:pStyle w:val="3"/>
+        <w:spacing w:before="0" w:beforeAutospacing="0" w:after="0" w:afterAutospacing="0"/>
+        <w:rPr>
+          <w:rFonts w:asciiTheme="minorHAnsi" w:hAnsiTheme="minorHAnsi" w:cstheme="minorHAnsi"/>
+          <w:b w:val="0"/>
+          <w:color w:val="0C1E29"/>
+          <w:sz w:val="22"/>
+          <w:szCs w:val="22"/>
+        </w:rPr>
+      </w:pPr>
+      <w:r>
+        <w:rPr>
+          <w:rFonts w:asciiTheme="minorHAnsi" w:hAnsiTheme="minorHAnsi" w:cstheme="minorHAnsi"/>
+          <w:b w:val="0"/>
+          <w:color w:val="0C1E29"/>
+          <w:sz w:val="22"/>
+          <w:szCs w:val="22"/>
+        </w:rPr>
+        <w:lastRenderedPageBreak/>
+        <w:t>Пользователь устраняет те недочёты, что возможно, вручную.</w:t>
+      </w:r>
+      <w:r>
+        <w:rPr>
+          <w:rFonts w:asciiTheme="minorHAnsi" w:hAnsiTheme="minorHAnsi" w:cstheme="minorHAnsi"/>
+          <w:b w:val="0"/>
+          <w:color w:val="0C1E29"/>
+          <w:sz w:val="22"/>
+          <w:szCs w:val="22"/>
+        </w:rPr>
+        <w:br/>
+        <w:t>Затем запускает процесс заново, но в этот раз выбирает изменения.</w:t>
+      </w:r>
+    </w:p>
+    <w:p>
+      <w:pPr>
+        <w:pStyle w:val="3"/>
+        <w:spacing w:before="0" w:beforeAutospacing="0" w:after="0" w:afterAutospacing="0"/>
+        <w:rPr>
+          <w:rFonts w:asciiTheme="minorHAnsi" w:hAnsiTheme="minorHAnsi" w:cstheme="minorHAnsi"/>
+          <w:b w:val="0"/>
+          <w:color w:val="0C1E29"/>
+          <w:sz w:val="22"/>
+          <w:szCs w:val="22"/>
+        </w:rPr>
+      </w:pPr>
+      <w:r>
+        <w:rPr>
+          <w:rFonts w:asciiTheme="minorHAnsi" w:hAnsiTheme="minorHAnsi" w:cstheme="minorHAnsi"/>
+          <w:b w:val="0"/>
+          <w:color w:val="0C1E29"/>
+          <w:sz w:val="22"/>
+          <w:szCs w:val="22"/>
+          <w:lang w:val="en-US"/>
+        </w:rPr>
+        <w:t>Correct</w:t>
+      </w:r>
+      <w:r>
+        <w:rPr>
+          <w:rFonts w:asciiTheme="minorHAnsi" w:hAnsiTheme="minorHAnsi" w:cstheme="minorHAnsi"/>
+          <w:b w:val="0"/>
+          <w:color w:val="0C1E29"/>
+          <w:sz w:val="22"/>
+          <w:szCs w:val="22"/>
+        </w:rPr>
+        <w:t>_</w:t>
+      </w:r>
+      <w:r>
+        <w:rPr>
+          <w:rFonts w:asciiTheme="minorHAnsi" w:hAnsiTheme="minorHAnsi" w:cstheme="minorHAnsi"/>
+          <w:b w:val="0"/>
+          <w:color w:val="0C1E29"/>
+          <w:sz w:val="22"/>
+          <w:szCs w:val="22"/>
+          <w:lang w:val="en-US"/>
+        </w:rPr>
+        <w:t>tags</w:t>
+      </w:r>
+      <w:r>
+        <w:rPr>
+          <w:rFonts w:asciiTheme="minorHAnsi" w:hAnsiTheme="minorHAnsi" w:cstheme="minorHAnsi"/>
+          <w:b w:val="0"/>
+          <w:color w:val="0C1E29"/>
+          <w:sz w:val="22"/>
+          <w:szCs w:val="22"/>
+        </w:rPr>
+        <w:t xml:space="preserve"> </w:t>
+      </w:r>
+      <w:r>
+        <w:rPr>
+          <w:rFonts w:asciiTheme="minorHAnsi" w:hAnsiTheme="minorHAnsi" w:cstheme="minorHAnsi"/>
+          <w:b w:val="0"/>
+          <w:color w:val="0C1E29"/>
+          <w:sz w:val="22"/>
+          <w:szCs w:val="22"/>
+        </w:rPr>
+        <w:t xml:space="preserve">получает список композиций и информацию по корректировке от </w:t>
+      </w:r>
+      <w:r>
+        <w:rPr>
+          <w:rFonts w:asciiTheme="minorHAnsi" w:hAnsiTheme="minorHAnsi" w:cstheme="minorHAnsi"/>
+          <w:b w:val="0"/>
+          <w:color w:val="0C1E29"/>
+          <w:sz w:val="22"/>
+          <w:szCs w:val="22"/>
+          <w:lang w:val="en-US"/>
+        </w:rPr>
+        <w:t>interface</w:t>
+      </w:r>
+      <w:r>
+        <w:rPr>
+          <w:rFonts w:asciiTheme="minorHAnsi" w:hAnsiTheme="minorHAnsi" w:cstheme="minorHAnsi"/>
+          <w:b w:val="0"/>
+          <w:color w:val="0C1E29"/>
+          <w:sz w:val="22"/>
+          <w:szCs w:val="22"/>
+        </w:rPr>
+        <w:t xml:space="preserve">. </w:t>
+      </w:r>
+      <w:r>
+        <w:rPr>
+          <w:rFonts w:asciiTheme="minorHAnsi" w:hAnsiTheme="minorHAnsi" w:cstheme="minorHAnsi"/>
+          <w:b w:val="0"/>
+          <w:color w:val="0C1E29"/>
+          <w:sz w:val="22"/>
+          <w:szCs w:val="22"/>
+        </w:rPr>
+        <w:t>Вносит изменения.</w:t>
+      </w:r>
+    </w:p>
+    <w:p>
+      <w:pPr>
+        <w:pStyle w:val="3"/>
+        <w:spacing w:before="0" w:beforeAutospacing="0" w:after="0" w:afterAutospacing="0"/>
+        <w:rPr>
+          <w:rFonts w:asciiTheme="minorHAnsi" w:hAnsiTheme="minorHAnsi" w:cstheme="minorHAnsi"/>
+          <w:b w:val="0"/>
+          <w:color w:val="0C1E29"/>
+          <w:sz w:val="22"/>
+          <w:szCs w:val="22"/>
+          <w:lang w:val="en-US"/>
+        </w:rPr>
+      </w:pPr>
+      <w:r>
+        <w:rPr>
+          <w:rFonts w:asciiTheme="minorHAnsi" w:hAnsiTheme="minorHAnsi" w:cstheme="minorHAnsi"/>
+          <w:b w:val="0"/>
+          <w:color w:val="0C1E29"/>
+          <w:sz w:val="22"/>
+          <w:szCs w:val="22"/>
+          <w:lang w:val="en-US"/>
+        </w:rPr>
+        <w:t xml:space="preserve">Logger </w:t>
+      </w:r>
+      <w:r>
+        <w:rPr>
+          <w:rFonts w:asciiTheme="minorHAnsi" w:hAnsiTheme="minorHAnsi" w:cstheme="minorHAnsi"/>
+          <w:b w:val="0"/>
+          <w:color w:val="0C1E29"/>
+          <w:sz w:val="22"/>
+          <w:szCs w:val="22"/>
+        </w:rPr>
+        <w:t xml:space="preserve">записывает список изменений, произведённый </w:t>
+      </w:r>
+      <w:proofErr w:type="spellStart"/>
+      <w:r>
+        <w:rPr>
+          <w:rFonts w:asciiTheme="minorHAnsi" w:hAnsiTheme="minorHAnsi" w:cstheme="minorHAnsi"/>
+          <w:b w:val="0"/>
+          <w:color w:val="0C1E29"/>
+          <w:sz w:val="22"/>
+          <w:szCs w:val="22"/>
+          <w:lang w:val="en-US"/>
+        </w:rPr>
+        <w:t>correct_tags</w:t>
+      </w:r>
+      <w:proofErr w:type="spellEnd"/>
     </w:p>
     <w:sectPr>
       <w:pgSz w:w="11906" w:h="16838"/>

</xml_diff>

<commit_message>
Project is finished. Files will be renamed, branches merged.
</commit_message>
<xml_diff>
--- a/Requirements_v.1.docx
+++ b/Requirements_v.1.docx
@@ -4,8 +4,8 @@
   <w:body>
     <w:p>
       <w:pPr>
-        <w:pStyle w:val="2"/>
-        <w:spacing w:before="0"/>
+        <w:pStyle w:val="3"/>
+        <w:spacing w:before="0" w:beforeAutospacing="0" w:after="0" w:afterAutospacing="0"/>
         <w:rPr>
           <w:rFonts w:asciiTheme="minorHAnsi" w:hAnsiTheme="minorHAnsi" w:cstheme="minorHAnsi"/>
           <w:color w:val="0C1E29"/>
@@ -16,32 +16,20 @@
       <w:r>
         <w:rPr>
           <w:rFonts w:asciiTheme="minorHAnsi" w:hAnsiTheme="minorHAnsi" w:cstheme="minorHAnsi"/>
-          <w:color w:val="0C1E29"/>
-          <w:sz w:val="22"/>
-          <w:szCs w:val="22"/>
-        </w:rPr>
-        <w:t>Шаблон</w:t>
-      </w:r>
-    </w:p>
-    <w:p>
-      <w:pPr>
-        <w:pStyle w:val="3"/>
-        <w:spacing w:before="0" w:beforeAutospacing="0" w:after="0" w:afterAutospacing="0"/>
-        <w:rPr>
-          <w:rFonts w:asciiTheme="minorHAnsi" w:hAnsiTheme="minorHAnsi" w:cstheme="minorHAnsi"/>
-          <w:color w:val="0C1E29"/>
-          <w:sz w:val="22"/>
-          <w:szCs w:val="22"/>
-        </w:rPr>
-      </w:pPr>
-      <w:r>
-        <w:rPr>
-          <w:rFonts w:asciiTheme="minorHAnsi" w:hAnsiTheme="minorHAnsi" w:cstheme="minorHAnsi"/>
           <w:color w:val="000000"/>
           <w:sz w:val="22"/>
           <w:szCs w:val="22"/>
         </w:rPr>
         <w:t>1. Введение</w:t>
+      </w:r>
+      <w:r>
+        <w:rPr>
+          <w:rFonts w:asciiTheme="minorHAnsi" w:hAnsiTheme="minorHAnsi" w:cstheme="minorHAnsi"/>
+          <w:color w:val="000000"/>
+          <w:sz w:val="22"/>
+          <w:szCs w:val="22"/>
+        </w:rPr>
+        <w:t>.</w:t>
       </w:r>
     </w:p>
     <w:p>
@@ -68,12 +56,21 @@
         </w:rPr>
         <w:t>Цели</w:t>
       </w:r>
-    </w:p>
-    <w:p>
-      <w:pPr>
-        <w:pStyle w:val="a4"/>
-        <w:spacing w:before="0" w:beforeAutospacing="0" w:after="0" w:afterAutospacing="0"/>
-        <w:ind w:firstLine="360"/>
+      <w:r>
+        <w:rPr>
+          <w:rFonts w:asciiTheme="minorHAnsi" w:hAnsiTheme="minorHAnsi" w:cstheme="minorHAnsi"/>
+          <w:color w:val="000000"/>
+          <w:sz w:val="22"/>
+          <w:szCs w:val="22"/>
+        </w:rPr>
+        <w:t>:</w:t>
+      </w:r>
+    </w:p>
+    <w:p>
+      <w:pPr>
+        <w:pStyle w:val="a4"/>
+        <w:spacing w:before="0" w:beforeAutospacing="0" w:after="0" w:afterAutospacing="0"/>
+        <w:ind w:firstLine="708"/>
         <w:rPr>
           <w:rFonts w:asciiTheme="minorHAnsi" w:hAnsiTheme="minorHAnsi" w:cstheme="minorHAnsi"/>
           <w:color w:val="000000"/>
@@ -109,7 +106,34 @@
           <w:sz w:val="22"/>
           <w:szCs w:val="22"/>
         </w:rPr>
-        <w:t>3-файлов, заменяя или полностью удаляя выбранные совпадения.</w:t>
+        <w:t>3-файлов, заменяя выбранные совпадения</w:t>
+      </w:r>
+      <w:r>
+        <w:rPr>
+          <w:rFonts w:asciiTheme="minorHAnsi" w:hAnsiTheme="minorHAnsi" w:cstheme="minorHAnsi"/>
+          <w:color w:val="000000"/>
+          <w:sz w:val="22"/>
+          <w:szCs w:val="22"/>
+        </w:rPr>
+        <w:t xml:space="preserve"> </w:t>
+      </w:r>
+      <w:r>
+        <w:rPr>
+          <w:rFonts w:asciiTheme="minorHAnsi" w:hAnsiTheme="minorHAnsi" w:cstheme="minorHAnsi"/>
+          <w:color w:val="000000"/>
+          <w:sz w:val="22"/>
+          <w:szCs w:val="22"/>
+        </w:rPr>
+        <w:t>или полностью очищая тег</w:t>
+      </w:r>
+      <w:r>
+        <w:rPr>
+          <w:rFonts w:asciiTheme="minorHAnsi" w:hAnsiTheme="minorHAnsi" w:cstheme="minorHAnsi"/>
+          <w:color w:val="000000"/>
+          <w:sz w:val="22"/>
+          <w:szCs w:val="22"/>
+        </w:rPr>
+        <w:t>.</w:t>
       </w:r>
     </w:p>
     <w:p>
@@ -136,12 +160,21 @@
         </w:rPr>
         <w:t>Обзор</w:t>
       </w:r>
-    </w:p>
-    <w:p>
-      <w:pPr>
-        <w:pStyle w:val="a4"/>
-        <w:spacing w:before="0" w:beforeAutospacing="0" w:after="0" w:afterAutospacing="0"/>
-        <w:ind w:firstLine="360"/>
+      <w:r>
+        <w:rPr>
+          <w:rFonts w:asciiTheme="minorHAnsi" w:hAnsiTheme="minorHAnsi" w:cstheme="minorHAnsi"/>
+          <w:color w:val="000000"/>
+          <w:sz w:val="22"/>
+          <w:szCs w:val="22"/>
+        </w:rPr>
+        <w:t>:</w:t>
+      </w:r>
+    </w:p>
+    <w:p>
+      <w:pPr>
+        <w:pStyle w:val="a4"/>
+        <w:spacing w:before="0" w:beforeAutospacing="0" w:after="0" w:afterAutospacing="0"/>
+        <w:ind w:firstLine="708"/>
         <w:rPr>
           <w:rFonts w:asciiTheme="minorHAnsi" w:hAnsiTheme="minorHAnsi" w:cstheme="minorHAnsi"/>
           <w:color w:val="000000"/>
@@ -238,12 +271,21 @@
         </w:rPr>
         <w:t>Определения, сокращения, термины</w:t>
       </w:r>
-    </w:p>
-    <w:p>
-      <w:pPr>
-        <w:pStyle w:val="a4"/>
-        <w:spacing w:before="0" w:beforeAutospacing="0" w:after="0" w:afterAutospacing="0"/>
-        <w:ind w:left="360"/>
+      <w:r>
+        <w:rPr>
+          <w:rFonts w:asciiTheme="minorHAnsi" w:hAnsiTheme="minorHAnsi" w:cstheme="minorHAnsi"/>
+          <w:color w:val="000000"/>
+          <w:sz w:val="22"/>
+          <w:szCs w:val="22"/>
+        </w:rPr>
+        <w:t>:</w:t>
+      </w:r>
+    </w:p>
+    <w:p>
+      <w:pPr>
+        <w:pStyle w:val="a4"/>
+        <w:spacing w:before="0" w:beforeAutospacing="0" w:after="0" w:afterAutospacing="0"/>
+        <w:ind w:left="360" w:firstLine="348"/>
         <w:rPr>
           <w:rFonts w:asciiTheme="minorHAnsi" w:hAnsiTheme="minorHAnsi" w:cstheme="minorHAnsi"/>
           <w:color w:val="000000"/>
@@ -285,12 +327,21 @@
         </w:rPr>
         <w:t>Ссылки</w:t>
       </w:r>
-    </w:p>
-    <w:p>
-      <w:pPr>
-        <w:pStyle w:val="a4"/>
-        <w:spacing w:before="0" w:beforeAutospacing="0" w:after="0" w:afterAutospacing="0"/>
-        <w:ind w:firstLine="360"/>
+      <w:r>
+        <w:rPr>
+          <w:rFonts w:asciiTheme="minorHAnsi" w:hAnsiTheme="minorHAnsi" w:cstheme="minorHAnsi"/>
+          <w:color w:val="000000"/>
+          <w:sz w:val="22"/>
+          <w:szCs w:val="22"/>
+        </w:rPr>
+        <w:t>:</w:t>
+      </w:r>
+    </w:p>
+    <w:p>
+      <w:pPr>
+        <w:pStyle w:val="a4"/>
+        <w:spacing w:before="0" w:beforeAutospacing="0" w:after="0" w:afterAutospacing="0"/>
+        <w:ind w:firstLine="708"/>
         <w:rPr>
           <w:rFonts w:asciiTheme="minorHAnsi" w:hAnsiTheme="minorHAnsi" w:cstheme="minorHAnsi"/>
           <w:color w:val="302020"/>
@@ -328,6 +379,15 @@
         </w:rPr>
         <w:t>2. Общее описание</w:t>
       </w:r>
+      <w:r>
+        <w:rPr>
+          <w:rFonts w:asciiTheme="minorHAnsi" w:hAnsiTheme="minorHAnsi" w:cstheme="minorHAnsi"/>
+          <w:color w:val="000000"/>
+          <w:sz w:val="22"/>
+          <w:szCs w:val="22"/>
+        </w:rPr>
+        <w:t>.</w:t>
+      </w:r>
     </w:p>
     <w:p>
       <w:pPr>
@@ -350,7 +410,116 @@
           <w:sz w:val="22"/>
           <w:szCs w:val="22"/>
         </w:rPr>
-        <w:t xml:space="preserve">ПО осуществляет поиск информации в метаданных </w:t>
+        <w:t>П</w:t>
+      </w:r>
+      <w:r>
+        <w:rPr>
+          <w:rFonts w:asciiTheme="minorHAnsi" w:hAnsiTheme="minorHAnsi" w:cstheme="minorHAnsi"/>
+          <w:b w:val="0"/>
+          <w:color w:val="0C1E29"/>
+          <w:sz w:val="22"/>
+          <w:szCs w:val="22"/>
+        </w:rPr>
+        <w:t>О</w:t>
+      </w:r>
+      <w:r>
+        <w:rPr>
+          <w:rFonts w:asciiTheme="minorHAnsi" w:hAnsiTheme="minorHAnsi" w:cstheme="minorHAnsi"/>
+          <w:b w:val="0"/>
+          <w:color w:val="0C1E29"/>
+          <w:sz w:val="22"/>
+          <w:szCs w:val="22"/>
+        </w:rPr>
+        <w:t xml:space="preserve"> представляет собой небольшое окно с полями, </w:t>
+      </w:r>
+      <w:r>
+        <w:rPr>
+          <w:rFonts w:asciiTheme="minorHAnsi" w:hAnsiTheme="minorHAnsi" w:cstheme="minorHAnsi"/>
+          <w:b w:val="0"/>
+          <w:color w:val="000000"/>
+          <w:sz w:val="22"/>
+          <w:szCs w:val="22"/>
+        </w:rPr>
+        <w:t>флажками</w:t>
+      </w:r>
+      <w:r>
+        <w:rPr>
+          <w:rFonts w:asciiTheme="minorHAnsi" w:hAnsiTheme="minorHAnsi" w:cstheme="minorHAnsi"/>
+          <w:color w:val="000000"/>
+          <w:sz w:val="22"/>
+          <w:szCs w:val="22"/>
+        </w:rPr>
+        <w:t xml:space="preserve"> </w:t>
+      </w:r>
+      <w:r>
+        <w:rPr>
+          <w:rFonts w:asciiTheme="minorHAnsi" w:hAnsiTheme="minorHAnsi" w:cstheme="minorHAnsi"/>
+          <w:b w:val="0"/>
+          <w:color w:val="0C1E29"/>
+          <w:sz w:val="22"/>
+          <w:szCs w:val="22"/>
+        </w:rPr>
+        <w:t>и кнопками.</w:t>
+      </w:r>
+      <w:r>
+        <w:rPr>
+          <w:rFonts w:asciiTheme="minorHAnsi" w:hAnsiTheme="minorHAnsi" w:cstheme="minorHAnsi"/>
+          <w:b w:val="0"/>
+          <w:color w:val="0C1E29"/>
+          <w:sz w:val="22"/>
+          <w:szCs w:val="22"/>
+        </w:rPr>
+        <w:t xml:space="preserve"> </w:t>
+      </w:r>
+      <w:r>
+        <w:rPr>
+          <w:rFonts w:asciiTheme="minorHAnsi" w:hAnsiTheme="minorHAnsi" w:cstheme="minorHAnsi"/>
+          <w:b w:val="0"/>
+          <w:color w:val="0C1E29"/>
+          <w:sz w:val="22"/>
+          <w:szCs w:val="22"/>
+        </w:rPr>
+        <w:t>ПО осуществляет поиск информации</w:t>
+      </w:r>
+      <w:r>
+        <w:rPr>
+          <w:rFonts w:asciiTheme="minorHAnsi" w:hAnsiTheme="minorHAnsi" w:cstheme="minorHAnsi"/>
+          <w:b w:val="0"/>
+          <w:color w:val="0C1E29"/>
+          <w:sz w:val="22"/>
+          <w:szCs w:val="22"/>
+        </w:rPr>
+        <w:t>, которую пользователь вводит в поля,</w:t>
+      </w:r>
+      <w:r>
+        <w:rPr>
+          <w:rFonts w:asciiTheme="minorHAnsi" w:hAnsiTheme="minorHAnsi" w:cstheme="minorHAnsi"/>
+          <w:b w:val="0"/>
+          <w:color w:val="0C1E29"/>
+          <w:sz w:val="22"/>
+          <w:szCs w:val="22"/>
+        </w:rPr>
+        <w:t xml:space="preserve"> </w:t>
+      </w:r>
+      <w:r>
+        <w:rPr>
+          <w:rFonts w:asciiTheme="minorHAnsi" w:hAnsiTheme="minorHAnsi" w:cstheme="minorHAnsi"/>
+          <w:b w:val="0"/>
+          <w:color w:val="0C1E29"/>
+          <w:sz w:val="22"/>
+          <w:szCs w:val="22"/>
+        </w:rPr>
+        <w:t>в</w:t>
+      </w:r>
+      <w:r>
+        <w:rPr>
+          <w:rFonts w:asciiTheme="minorHAnsi" w:hAnsiTheme="minorHAnsi" w:cstheme="minorHAnsi"/>
+          <w:b w:val="0"/>
+          <w:color w:val="0C1E29"/>
+          <w:sz w:val="22"/>
+          <w:szCs w:val="22"/>
+        </w:rPr>
+        <w:t xml:space="preserve"> метаданных </w:t>
       </w:r>
       <w:proofErr w:type="spellStart"/>
       <w:r>
@@ -383,13 +552,44 @@
           <w:sz w:val="22"/>
           <w:szCs w:val="22"/>
         </w:rPr>
-        <w:t>-файлов и производит замену тэгов, которые пользователь считает некорректными.</w:t>
+        <w:t>-файлов и производит изменение</w:t>
+      </w:r>
+      <w:r>
+        <w:rPr>
+          <w:rFonts w:asciiTheme="minorHAnsi" w:hAnsiTheme="minorHAnsi" w:cstheme="minorHAnsi"/>
+          <w:b w:val="0"/>
+          <w:color w:val="0C1E29"/>
+          <w:sz w:val="22"/>
+          <w:szCs w:val="22"/>
+        </w:rPr>
+        <w:t xml:space="preserve"> т</w:t>
+      </w:r>
+      <w:r>
+        <w:rPr>
+          <w:rFonts w:asciiTheme="minorHAnsi" w:hAnsiTheme="minorHAnsi" w:cstheme="minorHAnsi"/>
+          <w:b w:val="0"/>
+          <w:color w:val="0C1E29"/>
+          <w:sz w:val="22"/>
+          <w:szCs w:val="22"/>
+        </w:rPr>
+        <w:t>е</w:t>
+      </w:r>
+      <w:r>
+        <w:rPr>
+          <w:rFonts w:asciiTheme="minorHAnsi" w:hAnsiTheme="minorHAnsi" w:cstheme="minorHAnsi"/>
+          <w:b w:val="0"/>
+          <w:color w:val="0C1E29"/>
+          <w:sz w:val="22"/>
+          <w:szCs w:val="22"/>
+        </w:rPr>
+        <w:t>гов, которые пользователь считает некорректными.</w:t>
       </w:r>
     </w:p>
     <w:p>
       <w:pPr>
         <w:pStyle w:val="3"/>
         <w:spacing w:before="0" w:beforeAutospacing="0" w:after="0" w:afterAutospacing="0"/>
+        <w:ind w:firstLine="708"/>
         <w:rPr>
           <w:rFonts w:asciiTheme="minorHAnsi" w:hAnsiTheme="minorHAnsi" w:cstheme="minorHAnsi"/>
           <w:b w:val="0"/>
@@ -406,7 +606,28 @@
           <w:sz w:val="22"/>
           <w:szCs w:val="22"/>
         </w:rPr>
-        <w:t xml:space="preserve">Все изменения должны </w:t>
+        <w:t xml:space="preserve">Окончательный вид ПО – </w:t>
+      </w:r>
+      <w:r>
+        <w:rPr>
+          <w:rFonts w:asciiTheme="minorHAnsi" w:hAnsiTheme="minorHAnsi" w:cstheme="minorHAnsi"/>
+          <w:b w:val="0"/>
+          <w:color w:val="0C1E29"/>
+          <w:sz w:val="22"/>
+          <w:szCs w:val="22"/>
+          <w:lang w:val="en-US"/>
+        </w:rPr>
+        <w:t>exe</w:t>
+      </w:r>
+      <w:r>
+        <w:rPr>
+          <w:rFonts w:asciiTheme="minorHAnsi" w:hAnsiTheme="minorHAnsi" w:cstheme="minorHAnsi"/>
+          <w:b w:val="0"/>
+          <w:color w:val="0C1E29"/>
+          <w:sz w:val="22"/>
+          <w:szCs w:val="22"/>
+        </w:rPr>
+        <w:t xml:space="preserve">-файл с </w:t>
       </w:r>
       <w:proofErr w:type="spellStart"/>
       <w:r>
@@ -417,7 +638,7 @@
           <w:sz w:val="22"/>
           <w:szCs w:val="22"/>
         </w:rPr>
-        <w:t>логироваться</w:t>
+        <w:t>прилагающейся</w:t>
       </w:r>
       <w:proofErr w:type="spellEnd"/>
       <w:r>
@@ -428,28 +649,37 @@
           <w:sz w:val="22"/>
           <w:szCs w:val="22"/>
         </w:rPr>
+        <w:t xml:space="preserve"> инструкцией по применению. </w:t>
+      </w:r>
+    </w:p>
+    <w:p>
+      <w:pPr>
+        <w:pStyle w:val="3"/>
+        <w:spacing w:before="0" w:beforeAutospacing="0" w:after="0" w:afterAutospacing="0"/>
+        <w:rPr>
+          <w:rFonts w:asciiTheme="minorHAnsi" w:hAnsiTheme="minorHAnsi" w:cstheme="minorHAnsi"/>
+          <w:color w:val="0C1E29"/>
+          <w:sz w:val="22"/>
+          <w:szCs w:val="22"/>
+        </w:rPr>
+      </w:pPr>
+      <w:r>
+        <w:rPr>
+          <w:rFonts w:asciiTheme="minorHAnsi" w:hAnsiTheme="minorHAnsi" w:cstheme="minorHAnsi"/>
+          <w:color w:val="000000"/>
+          <w:sz w:val="22"/>
+          <w:szCs w:val="22"/>
+        </w:rPr>
+        <w:t>3. Требования</w:t>
+      </w:r>
+      <w:r>
+        <w:rPr>
+          <w:rFonts w:asciiTheme="minorHAnsi" w:hAnsiTheme="minorHAnsi" w:cstheme="minorHAnsi"/>
+          <w:color w:val="000000"/>
+          <w:sz w:val="22"/>
+          <w:szCs w:val="22"/>
+        </w:rPr>
         <w:t>.</w:t>
-      </w:r>
-    </w:p>
-    <w:p>
-      <w:pPr>
-        <w:pStyle w:val="3"/>
-        <w:spacing w:before="0" w:beforeAutospacing="0" w:after="0" w:afterAutospacing="0"/>
-        <w:rPr>
-          <w:rFonts w:asciiTheme="minorHAnsi" w:hAnsiTheme="minorHAnsi" w:cstheme="minorHAnsi"/>
-          <w:color w:val="0C1E29"/>
-          <w:sz w:val="22"/>
-          <w:szCs w:val="22"/>
-        </w:rPr>
-      </w:pPr>
-      <w:r>
-        <w:rPr>
-          <w:rFonts w:asciiTheme="minorHAnsi" w:hAnsiTheme="minorHAnsi" w:cstheme="minorHAnsi"/>
-          <w:color w:val="000000"/>
-          <w:sz w:val="22"/>
-          <w:szCs w:val="22"/>
-        </w:rPr>
-        <w:t>3. Требования</w:t>
       </w:r>
     </w:p>
     <w:p>
@@ -468,6 +698,46 @@
           <w:u w:val="single"/>
         </w:rPr>
       </w:pPr>
+      <w:r>
+        <w:rPr>
+          <w:rFonts w:asciiTheme="minorHAnsi" w:hAnsiTheme="minorHAnsi" w:cstheme="minorHAnsi"/>
+          <w:color w:val="000000"/>
+          <w:sz w:val="22"/>
+          <w:szCs w:val="22"/>
+        </w:rPr>
+        <w:t>Функциональность</w:t>
+      </w:r>
+      <w:r>
+        <w:rPr>
+          <w:rFonts w:asciiTheme="minorHAnsi" w:hAnsiTheme="minorHAnsi" w:cstheme="minorHAnsi"/>
+          <w:color w:val="000000"/>
+          <w:sz w:val="22"/>
+          <w:szCs w:val="22"/>
+        </w:rPr>
+        <w:t>:</w:t>
+      </w:r>
+    </w:p>
+    <w:p>
+      <w:pPr>
+        <w:pStyle w:val="a4"/>
+        <w:spacing w:before="0" w:beforeAutospacing="0" w:after="0" w:afterAutospacing="0"/>
+        <w:ind w:left="708"/>
+        <w:rPr>
+          <w:rFonts w:asciiTheme="minorHAnsi" w:hAnsiTheme="minorHAnsi" w:cstheme="minorHAnsi"/>
+          <w:color w:val="000000"/>
+          <w:sz w:val="22"/>
+          <w:szCs w:val="22"/>
+        </w:rPr>
+      </w:pPr>
+      <w:r>
+        <w:rPr>
+          <w:rFonts w:asciiTheme="minorHAnsi" w:hAnsiTheme="minorHAnsi" w:cstheme="minorHAnsi"/>
+          <w:color w:val="000000"/>
+          <w:sz w:val="22"/>
+          <w:szCs w:val="22"/>
+        </w:rPr>
+        <w:t xml:space="preserve">ПО должно находить все </w:t>
+      </w:r>
       <w:proofErr w:type="spellStart"/>
       <w:r>
         <w:rPr>
@@ -475,129 +745,145 @@
           <w:color w:val="000000"/>
           <w:sz w:val="22"/>
           <w:szCs w:val="22"/>
-        </w:rPr>
-        <w:t>Функциональность</w:t>
+          <w:lang w:val="en-US"/>
+        </w:rPr>
+        <w:t>mp</w:t>
       </w:r>
       <w:proofErr w:type="spellEnd"/>
-    </w:p>
-    <w:p>
-      <w:pPr>
-        <w:pStyle w:val="a4"/>
-        <w:numPr>
-          <w:ilvl w:val="0"/>
-          <w:numId w:val="2"/>
-        </w:numPr>
-        <w:spacing w:before="0" w:beforeAutospacing="0" w:after="0" w:afterAutospacing="0"/>
-        <w:rPr>
-          <w:rStyle w:val="a3"/>
-          <w:rFonts w:asciiTheme="minorHAnsi" w:hAnsiTheme="minorHAnsi" w:cstheme="minorHAnsi"/>
-          <w:color w:val="000000"/>
-          <w:sz w:val="22"/>
-          <w:szCs w:val="22"/>
-        </w:rPr>
-      </w:pPr>
-      <w:hyperlink r:id="rId5" w:tooltip="Юзабилити" w:history="1">
-        <w:proofErr w:type="spellStart"/>
-        <w:r>
-          <w:rPr>
-            <w:rStyle w:val="a3"/>
-            <w:rFonts w:asciiTheme="minorHAnsi" w:hAnsiTheme="minorHAnsi" w:cstheme="minorHAnsi"/>
-            <w:color w:val="000000"/>
-            <w:sz w:val="22"/>
-            <w:szCs w:val="22"/>
-          </w:rPr>
-          <w:t>Юзабилити</w:t>
-        </w:r>
-      </w:hyperlink>
-      <w:proofErr w:type="spellEnd"/>
-    </w:p>
-    <w:p>
-      <w:pPr>
-        <w:pStyle w:val="a4"/>
-        <w:numPr>
-          <w:ilvl w:val="0"/>
-          <w:numId w:val="2"/>
-        </w:numPr>
-        <w:spacing w:before="0" w:beforeAutospacing="0" w:after="0" w:afterAutospacing="0"/>
-        <w:rPr>
-          <w:rFonts w:asciiTheme="minorHAnsi" w:hAnsiTheme="minorHAnsi" w:cstheme="minorHAnsi"/>
-          <w:color w:val="000000"/>
-          <w:sz w:val="22"/>
-          <w:szCs w:val="22"/>
-          <w:u w:val="single"/>
-        </w:rPr>
-      </w:pPr>
-      <w:r>
-        <w:rPr>
-          <w:rFonts w:asciiTheme="minorHAnsi" w:hAnsiTheme="minorHAnsi" w:cstheme="minorHAnsi"/>
-          <w:color w:val="000000"/>
-          <w:sz w:val="22"/>
-          <w:szCs w:val="22"/>
-        </w:rPr>
-        <w:t>Надежность</w:t>
-      </w:r>
-    </w:p>
-    <w:p>
-      <w:pPr>
-        <w:pStyle w:val="a4"/>
-        <w:numPr>
-          <w:ilvl w:val="0"/>
-          <w:numId w:val="2"/>
-        </w:numPr>
-        <w:spacing w:before="0" w:beforeAutospacing="0" w:after="0" w:afterAutospacing="0"/>
-        <w:rPr>
-          <w:rStyle w:val="a3"/>
-          <w:rFonts w:asciiTheme="minorHAnsi" w:hAnsiTheme="minorHAnsi" w:cstheme="minorHAnsi"/>
-          <w:color w:val="000000"/>
-          <w:sz w:val="22"/>
-          <w:szCs w:val="22"/>
-        </w:rPr>
-      </w:pPr>
-      <w:hyperlink r:id="rId6" w:tooltip="Тестирование производительности" w:history="1">
-        <w:r>
-          <w:rPr>
-            <w:rStyle w:val="a3"/>
-            <w:rFonts w:asciiTheme="minorHAnsi" w:hAnsiTheme="minorHAnsi" w:cstheme="minorHAnsi"/>
-            <w:color w:val="000000"/>
-            <w:sz w:val="22"/>
-            <w:szCs w:val="22"/>
-          </w:rPr>
-          <w:t>Производительность</w:t>
-        </w:r>
-      </w:hyperlink>
-    </w:p>
-    <w:p>
-      <w:pPr>
-        <w:pStyle w:val="a4"/>
-        <w:spacing w:before="0" w:beforeAutospacing="0" w:after="0" w:afterAutospacing="0"/>
-        <w:ind w:firstLine="360"/>
-        <w:rPr>
-          <w:rFonts w:asciiTheme="minorHAnsi" w:hAnsiTheme="minorHAnsi" w:cstheme="minorHAnsi"/>
-          <w:color w:val="000000"/>
-          <w:sz w:val="22"/>
-          <w:szCs w:val="22"/>
-        </w:rPr>
-      </w:pPr>
-      <w:r>
-        <w:rPr>
-          <w:rStyle w:val="a3"/>
-          <w:rFonts w:asciiTheme="minorHAnsi" w:hAnsiTheme="minorHAnsi" w:cstheme="minorHAnsi"/>
-          <w:color w:val="000000"/>
-          <w:sz w:val="22"/>
-          <w:szCs w:val="22"/>
-          <w:u w:val="none"/>
-        </w:rPr>
-        <w:t>Желательна реализация асинхронности.</w:t>
-      </w:r>
-      <w:r>
-        <w:rPr>
-          <w:rFonts w:asciiTheme="minorHAnsi" w:hAnsiTheme="minorHAnsi" w:cstheme="minorHAnsi"/>
-          <w:color w:val="000000"/>
-          <w:sz w:val="22"/>
-          <w:szCs w:val="22"/>
-        </w:rPr>
-        <w:br/>
-      </w:r>
+      <w:r>
+        <w:rPr>
+          <w:rFonts w:asciiTheme="minorHAnsi" w:hAnsiTheme="minorHAnsi" w:cstheme="minorHAnsi"/>
+          <w:color w:val="000000"/>
+          <w:sz w:val="22"/>
+          <w:szCs w:val="22"/>
+        </w:rPr>
+        <w:t>3-</w:t>
+      </w:r>
+      <w:r>
+        <w:rPr>
+          <w:rFonts w:asciiTheme="minorHAnsi" w:hAnsiTheme="minorHAnsi" w:cstheme="minorHAnsi"/>
+          <w:color w:val="000000"/>
+          <w:sz w:val="22"/>
+          <w:szCs w:val="22"/>
+        </w:rPr>
+        <w:t xml:space="preserve">файлы в выбранной пользователем </w:t>
+      </w:r>
+      <w:r>
+        <w:rPr>
+          <w:rFonts w:asciiTheme="minorHAnsi" w:hAnsiTheme="minorHAnsi" w:cstheme="minorHAnsi"/>
+          <w:color w:val="000000"/>
+          <w:sz w:val="22"/>
+          <w:szCs w:val="22"/>
+        </w:rPr>
+        <w:t>папке</w:t>
+      </w:r>
+      <w:r>
+        <w:rPr>
+          <w:rFonts w:asciiTheme="minorHAnsi" w:hAnsiTheme="minorHAnsi" w:cstheme="minorHAnsi"/>
+          <w:color w:val="000000"/>
+          <w:sz w:val="22"/>
+          <w:szCs w:val="22"/>
+        </w:rPr>
+        <w:t>, в теге которых присутствует указанный им паттерн.</w:t>
+      </w:r>
+    </w:p>
+    <w:p>
+      <w:pPr>
+        <w:pStyle w:val="a4"/>
+        <w:spacing w:before="0" w:beforeAutospacing="0" w:after="0" w:afterAutospacing="0"/>
+        <w:ind w:left="708"/>
+        <w:rPr>
+          <w:rFonts w:asciiTheme="minorHAnsi" w:hAnsiTheme="minorHAnsi" w:cstheme="minorHAnsi"/>
+          <w:color w:val="000000"/>
+          <w:sz w:val="22"/>
+          <w:szCs w:val="22"/>
+        </w:rPr>
+      </w:pPr>
+      <w:r>
+        <w:rPr>
+          <w:rFonts w:asciiTheme="minorHAnsi" w:hAnsiTheme="minorHAnsi" w:cstheme="minorHAnsi"/>
+          <w:color w:val="000000"/>
+          <w:sz w:val="22"/>
+          <w:szCs w:val="22"/>
+        </w:rPr>
+        <w:t>Должно выводить список таких файлов, их расположение и тег, в котором была найдена проблема.</w:t>
+      </w:r>
+    </w:p>
+    <w:p>
+      <w:pPr>
+        <w:pStyle w:val="a4"/>
+        <w:spacing w:before="0" w:beforeAutospacing="0" w:after="0" w:afterAutospacing="0"/>
+        <w:ind w:left="708"/>
+        <w:rPr>
+          <w:rFonts w:asciiTheme="minorHAnsi" w:hAnsiTheme="minorHAnsi" w:cstheme="minorHAnsi"/>
+          <w:color w:val="000000"/>
+          <w:sz w:val="22"/>
+          <w:szCs w:val="22"/>
+        </w:rPr>
+      </w:pPr>
+      <w:r>
+        <w:rPr>
+          <w:rFonts w:asciiTheme="minorHAnsi" w:hAnsiTheme="minorHAnsi" w:cstheme="minorHAnsi"/>
+          <w:color w:val="000000"/>
+          <w:sz w:val="22"/>
+          <w:szCs w:val="22"/>
+        </w:rPr>
+        <w:t xml:space="preserve">Должно </w:t>
+      </w:r>
+      <w:proofErr w:type="gramStart"/>
+      <w:r>
+        <w:rPr>
+          <w:rFonts w:asciiTheme="minorHAnsi" w:hAnsiTheme="minorHAnsi" w:cstheme="minorHAnsi"/>
+          <w:color w:val="000000"/>
+          <w:sz w:val="22"/>
+          <w:szCs w:val="22"/>
+        </w:rPr>
+        <w:t>позволять</w:t>
+      </w:r>
+      <w:proofErr w:type="gramEnd"/>
+      <w:r>
+        <w:rPr>
+          <w:rFonts w:asciiTheme="minorHAnsi" w:hAnsiTheme="minorHAnsi" w:cstheme="minorHAnsi"/>
+          <w:color w:val="000000"/>
+          <w:sz w:val="22"/>
+          <w:szCs w:val="22"/>
+        </w:rPr>
+        <w:t xml:space="preserve"> как осуществить замену паттерна, так и полностью очистить тег.</w:t>
+      </w:r>
+    </w:p>
+    <w:p>
+      <w:pPr>
+        <w:pStyle w:val="a4"/>
+        <w:spacing w:before="0" w:beforeAutospacing="0" w:after="0" w:afterAutospacing="0"/>
+        <w:ind w:left="708"/>
+        <w:rPr>
+          <w:rFonts w:asciiTheme="minorHAnsi" w:hAnsiTheme="minorHAnsi" w:cstheme="minorHAnsi"/>
+          <w:color w:val="000000"/>
+          <w:sz w:val="22"/>
+          <w:szCs w:val="22"/>
+        </w:rPr>
+      </w:pPr>
+      <w:r>
+        <w:rPr>
+          <w:rFonts w:asciiTheme="minorHAnsi" w:hAnsiTheme="minorHAnsi" w:cstheme="minorHAnsi"/>
+          <w:color w:val="000000"/>
+          <w:sz w:val="22"/>
+          <w:szCs w:val="22"/>
+        </w:rPr>
+        <w:t>Должно вести журнал совершённых изменений.</w:t>
+      </w:r>
+    </w:p>
+    <w:p>
+      <w:pPr>
+        <w:pStyle w:val="a4"/>
+        <w:spacing w:before="0" w:beforeAutospacing="0" w:after="0" w:afterAutospacing="0"/>
+        <w:rPr>
+          <w:rFonts w:asciiTheme="minorHAnsi" w:hAnsiTheme="minorHAnsi" w:cstheme="minorHAnsi"/>
+          <w:color w:val="000000"/>
+          <w:sz w:val="22"/>
+          <w:szCs w:val="22"/>
+        </w:rPr>
+      </w:pPr>
     </w:p>
     <w:p>
       <w:pPr>
@@ -625,6 +911,15 @@
         <w:t>Поддерживаемость</w:t>
       </w:r>
       <w:proofErr w:type="spellEnd"/>
+      <w:r>
+        <w:rPr>
+          <w:rFonts w:asciiTheme="minorHAnsi" w:hAnsiTheme="minorHAnsi" w:cstheme="minorHAnsi"/>
+          <w:color w:val="000000"/>
+          <w:sz w:val="22"/>
+          <w:szCs w:val="22"/>
+        </w:rPr>
+        <w:t>:</w:t>
+      </w:r>
     </w:p>
     <w:p>
       <w:pPr>
@@ -681,6 +976,15 @@
         </w:rPr>
         <w:t>Проектные ограничения</w:t>
       </w:r>
+      <w:r>
+        <w:rPr>
+          <w:rFonts w:asciiTheme="minorHAnsi" w:hAnsiTheme="minorHAnsi" w:cstheme="minorHAnsi"/>
+          <w:color w:val="000000"/>
+          <w:sz w:val="22"/>
+          <w:szCs w:val="22"/>
+        </w:rPr>
+        <w:t>:</w:t>
+      </w:r>
     </w:p>
     <w:p>
       <w:pPr>
@@ -737,12 +1041,21 @@
         </w:rPr>
         <w:t>Требования по документированности и поддержке пользователей</w:t>
       </w:r>
-    </w:p>
-    <w:p>
-      <w:pPr>
-        <w:pStyle w:val="a4"/>
-        <w:spacing w:before="0" w:beforeAutospacing="0" w:after="0" w:afterAutospacing="0"/>
-        <w:ind w:firstLine="360"/>
+      <w:r>
+        <w:rPr>
+          <w:rFonts w:asciiTheme="minorHAnsi" w:hAnsiTheme="minorHAnsi" w:cstheme="minorHAnsi"/>
+          <w:color w:val="000000"/>
+          <w:sz w:val="22"/>
+          <w:szCs w:val="22"/>
+        </w:rPr>
+        <w:t>:</w:t>
+      </w:r>
+    </w:p>
+    <w:p>
+      <w:pPr>
+        <w:pStyle w:val="a4"/>
+        <w:spacing w:before="0" w:beforeAutospacing="0" w:after="0" w:afterAutospacing="0"/>
+        <w:ind w:firstLine="708"/>
         <w:rPr>
           <w:rFonts w:asciiTheme="minorHAnsi" w:hAnsiTheme="minorHAnsi" w:cstheme="minorHAnsi"/>
           <w:color w:val="000000"/>
@@ -758,6 +1071,15 @@
           <w:szCs w:val="22"/>
         </w:rPr>
         <w:t>Нет</w:t>
+      </w:r>
+      <w:r>
+        <w:rPr>
+          <w:rFonts w:asciiTheme="minorHAnsi" w:hAnsiTheme="minorHAnsi" w:cstheme="minorHAnsi"/>
+          <w:color w:val="000000"/>
+          <w:sz w:val="22"/>
+          <w:szCs w:val="22"/>
+        </w:rPr>
+        <w:t>.</w:t>
       </w:r>
       <w:r>
         <w:rPr>
@@ -793,12 +1115,21 @@
         </w:rPr>
         <w:t>Заимствованные компоненты</w:t>
       </w:r>
-    </w:p>
-    <w:p>
-      <w:pPr>
-        <w:pStyle w:val="a4"/>
-        <w:spacing w:before="0" w:beforeAutospacing="0" w:after="0" w:afterAutospacing="0"/>
-        <w:ind w:firstLine="360"/>
+      <w:r>
+        <w:rPr>
+          <w:rFonts w:asciiTheme="minorHAnsi" w:hAnsiTheme="minorHAnsi" w:cstheme="minorHAnsi"/>
+          <w:color w:val="000000"/>
+          <w:sz w:val="22"/>
+          <w:szCs w:val="22"/>
+        </w:rPr>
+        <w:t>:</w:t>
+      </w:r>
+    </w:p>
+    <w:p>
+      <w:pPr>
+        <w:pStyle w:val="a4"/>
+        <w:spacing w:before="0" w:beforeAutospacing="0" w:after="0" w:afterAutospacing="0"/>
+        <w:ind w:firstLine="708"/>
         <w:rPr>
           <w:rFonts w:asciiTheme="minorHAnsi" w:hAnsiTheme="minorHAnsi" w:cstheme="minorHAnsi"/>
           <w:color w:val="000000"/>
@@ -814,6 +1145,15 @@
           <w:szCs w:val="22"/>
         </w:rPr>
         <w:t>Нет</w:t>
+      </w:r>
+      <w:r>
+        <w:rPr>
+          <w:rFonts w:asciiTheme="minorHAnsi" w:hAnsiTheme="minorHAnsi" w:cstheme="minorHAnsi"/>
+          <w:color w:val="000000"/>
+          <w:sz w:val="22"/>
+          <w:szCs w:val="22"/>
+        </w:rPr>
+        <w:t>.</w:t>
       </w:r>
       <w:r>
         <w:rPr>
@@ -849,6 +1189,15 @@
         </w:rPr>
         <w:t>Интерфейсы</w:t>
       </w:r>
+      <w:r>
+        <w:rPr>
+          <w:rFonts w:asciiTheme="minorHAnsi" w:hAnsiTheme="minorHAnsi" w:cstheme="minorHAnsi"/>
+          <w:color w:val="000000"/>
+          <w:sz w:val="22"/>
+          <w:szCs w:val="22"/>
+        </w:rPr>
+        <w:t>:</w:t>
+      </w:r>
     </w:p>
     <w:p>
       <w:pPr>
@@ -858,7 +1207,7 @@
           <w:numId w:val="6"/>
         </w:numPr>
         <w:spacing w:before="0" w:beforeAutospacing="0" w:after="0" w:afterAutospacing="0"/>
-        <w:ind w:left="993"/>
+        <w:ind w:left="567" w:hanging="283"/>
         <w:rPr>
           <w:rFonts w:asciiTheme="minorHAnsi" w:hAnsiTheme="minorHAnsi" w:cstheme="minorHAnsi"/>
           <w:color w:val="000000"/>
@@ -875,6 +1224,15 @@
         </w:rPr>
         <w:t>Пользовательские интерфейсы</w:t>
       </w:r>
+      <w:r>
+        <w:rPr>
+          <w:rFonts w:asciiTheme="minorHAnsi" w:hAnsiTheme="minorHAnsi" w:cstheme="minorHAnsi"/>
+          <w:color w:val="000000"/>
+          <w:sz w:val="22"/>
+          <w:szCs w:val="22"/>
+        </w:rPr>
+        <w:t>:</w:t>
+      </w:r>
     </w:p>
     <w:p>
       <w:pPr>
@@ -938,6 +1296,27 @@
       <w:pPr>
         <w:pStyle w:val="a4"/>
         <w:spacing w:before="0" w:beforeAutospacing="0" w:after="0" w:afterAutospacing="0"/>
+        <w:rPr>
+          <w:rFonts w:asciiTheme="minorHAnsi" w:hAnsiTheme="minorHAnsi" w:cstheme="minorHAnsi"/>
+          <w:color w:val="000000"/>
+          <w:sz w:val="22"/>
+          <w:szCs w:val="22"/>
+        </w:rPr>
+      </w:pPr>
+      <w:r>
+        <w:rPr>
+          <w:rFonts w:asciiTheme="minorHAnsi" w:hAnsiTheme="minorHAnsi" w:cstheme="minorHAnsi"/>
+          <w:color w:val="000000"/>
+          <w:sz w:val="22"/>
+          <w:szCs w:val="22"/>
+        </w:rPr>
+        <w:t>Флажки:</w:t>
+      </w:r>
+    </w:p>
+    <w:p>
+      <w:pPr>
+        <w:pStyle w:val="a4"/>
+        <w:spacing w:before="0" w:beforeAutospacing="0" w:after="0" w:afterAutospacing="0"/>
         <w:ind w:firstLine="708"/>
         <w:rPr>
           <w:rFonts w:asciiTheme="minorHAnsi" w:hAnsiTheme="minorHAnsi" w:cstheme="minorHAnsi"/>
@@ -953,7 +1332,16 @@
           <w:sz w:val="22"/>
           <w:szCs w:val="22"/>
         </w:rPr>
-        <w:t>Флажки:</w:t>
+        <w:t xml:space="preserve">А) </w:t>
+      </w:r>
+      <w:r>
+        <w:rPr>
+          <w:rFonts w:asciiTheme="minorHAnsi" w:hAnsiTheme="minorHAnsi" w:cstheme="minorHAnsi"/>
+          <w:color w:val="000000"/>
+          <w:sz w:val="22"/>
+          <w:szCs w:val="22"/>
+        </w:rPr>
+        <w:t>Искать в альбомах</w:t>
       </w:r>
     </w:p>
     <w:p>
@@ -975,16 +1363,16 @@
           <w:sz w:val="22"/>
           <w:szCs w:val="22"/>
         </w:rPr>
-        <w:t xml:space="preserve">А) </w:t>
-      </w:r>
-      <w:r>
-        <w:rPr>
-          <w:rFonts w:asciiTheme="minorHAnsi" w:hAnsiTheme="minorHAnsi" w:cstheme="minorHAnsi"/>
-          <w:color w:val="000000"/>
-          <w:sz w:val="22"/>
-          <w:szCs w:val="22"/>
-        </w:rPr>
-        <w:t>Искать в альбомах</w:t>
+        <w:t xml:space="preserve">Б) </w:t>
+      </w:r>
+      <w:r>
+        <w:rPr>
+          <w:rFonts w:asciiTheme="minorHAnsi" w:hAnsiTheme="minorHAnsi" w:cstheme="minorHAnsi"/>
+          <w:color w:val="000000"/>
+          <w:sz w:val="22"/>
+          <w:szCs w:val="22"/>
+        </w:rPr>
+        <w:t>Искать в исполнителях</w:t>
       </w:r>
     </w:p>
     <w:p>
@@ -1006,6 +1394,142 @@
           <w:sz w:val="22"/>
           <w:szCs w:val="22"/>
         </w:rPr>
+        <w:t xml:space="preserve">В) </w:t>
+      </w:r>
+      <w:r>
+        <w:rPr>
+          <w:rFonts w:asciiTheme="minorHAnsi" w:hAnsiTheme="minorHAnsi" w:cstheme="minorHAnsi"/>
+          <w:color w:val="000000"/>
+          <w:sz w:val="22"/>
+          <w:szCs w:val="22"/>
+        </w:rPr>
+        <w:t>Искать в названиях</w:t>
+      </w:r>
+      <w:r>
+        <w:rPr>
+          <w:rFonts w:asciiTheme="minorHAnsi" w:hAnsiTheme="minorHAnsi" w:cstheme="minorHAnsi"/>
+          <w:color w:val="000000"/>
+          <w:sz w:val="22"/>
+          <w:szCs w:val="22"/>
+        </w:rPr>
+        <w:t xml:space="preserve"> песен</w:t>
+      </w:r>
+    </w:p>
+    <w:p>
+      <w:pPr>
+        <w:pStyle w:val="a4"/>
+        <w:spacing w:before="0" w:beforeAutospacing="0" w:after="0" w:afterAutospacing="0"/>
+        <w:ind w:firstLine="708"/>
+        <w:rPr>
+          <w:rFonts w:asciiTheme="minorHAnsi" w:hAnsiTheme="minorHAnsi" w:cstheme="minorHAnsi"/>
+          <w:color w:val="000000"/>
+          <w:sz w:val="22"/>
+          <w:szCs w:val="22"/>
+        </w:rPr>
+      </w:pPr>
+      <w:r>
+        <w:rPr>
+          <w:rFonts w:asciiTheme="minorHAnsi" w:hAnsiTheme="minorHAnsi" w:cstheme="minorHAnsi"/>
+          <w:color w:val="000000"/>
+          <w:sz w:val="22"/>
+          <w:szCs w:val="22"/>
+        </w:rPr>
+        <w:t>Е) 3 флажка с текстом «Очистить»</w:t>
+      </w:r>
+    </w:p>
+    <w:p>
+      <w:pPr>
+        <w:pStyle w:val="a4"/>
+        <w:spacing w:before="0" w:beforeAutospacing="0" w:after="0" w:afterAutospacing="0"/>
+        <w:ind w:firstLine="708"/>
+        <w:rPr>
+          <w:rFonts w:asciiTheme="minorHAnsi" w:hAnsiTheme="minorHAnsi" w:cstheme="minorHAnsi"/>
+          <w:color w:val="000000"/>
+          <w:sz w:val="22"/>
+          <w:szCs w:val="22"/>
+        </w:rPr>
+      </w:pPr>
+    </w:p>
+    <w:p>
+      <w:pPr>
+        <w:pStyle w:val="a4"/>
+        <w:spacing w:before="0" w:beforeAutospacing="0" w:after="0" w:afterAutospacing="0"/>
+        <w:rPr>
+          <w:rFonts w:asciiTheme="minorHAnsi" w:hAnsiTheme="minorHAnsi" w:cstheme="minorHAnsi"/>
+          <w:color w:val="000000"/>
+          <w:sz w:val="22"/>
+          <w:szCs w:val="22"/>
+        </w:rPr>
+      </w:pPr>
+      <w:r>
+        <w:rPr>
+          <w:rFonts w:asciiTheme="minorHAnsi" w:hAnsiTheme="minorHAnsi" w:cstheme="minorHAnsi"/>
+          <w:color w:val="000000"/>
+          <w:sz w:val="22"/>
+          <w:szCs w:val="22"/>
+        </w:rPr>
+        <w:t>Поля</w:t>
+      </w:r>
+      <w:r>
+        <w:rPr>
+          <w:rFonts w:asciiTheme="minorHAnsi" w:hAnsiTheme="minorHAnsi" w:cstheme="minorHAnsi"/>
+          <w:color w:val="000000"/>
+          <w:sz w:val="22"/>
+          <w:szCs w:val="22"/>
+        </w:rPr>
+        <w:t xml:space="preserve"> ввода</w:t>
+      </w:r>
+      <w:r>
+        <w:rPr>
+          <w:rFonts w:asciiTheme="minorHAnsi" w:hAnsiTheme="minorHAnsi" w:cstheme="minorHAnsi"/>
+          <w:color w:val="000000"/>
+          <w:sz w:val="22"/>
+          <w:szCs w:val="22"/>
+        </w:rPr>
+        <w:t>:</w:t>
+      </w:r>
+    </w:p>
+    <w:p>
+      <w:pPr>
+        <w:pStyle w:val="a4"/>
+        <w:spacing w:before="0" w:beforeAutospacing="0" w:after="0" w:afterAutospacing="0"/>
+        <w:ind w:firstLine="708"/>
+        <w:rPr>
+          <w:rFonts w:asciiTheme="minorHAnsi" w:hAnsiTheme="minorHAnsi" w:cstheme="minorHAnsi"/>
+          <w:color w:val="000000"/>
+          <w:sz w:val="22"/>
+          <w:szCs w:val="22"/>
+        </w:rPr>
+      </w:pPr>
+      <w:r>
+        <w:rPr>
+          <w:rFonts w:asciiTheme="minorHAnsi" w:hAnsiTheme="minorHAnsi" w:cstheme="minorHAnsi"/>
+          <w:color w:val="000000"/>
+          <w:sz w:val="22"/>
+          <w:szCs w:val="22"/>
+        </w:rPr>
+        <w:t>А) Что искать в альбомах?</w:t>
+      </w:r>
+    </w:p>
+    <w:p>
+      <w:pPr>
+        <w:pStyle w:val="a4"/>
+        <w:spacing w:before="0" w:beforeAutospacing="0" w:after="0" w:afterAutospacing="0"/>
+        <w:ind w:firstLine="708"/>
+        <w:rPr>
+          <w:rFonts w:asciiTheme="minorHAnsi" w:hAnsiTheme="minorHAnsi" w:cstheme="minorHAnsi"/>
+          <w:color w:val="000000"/>
+          <w:sz w:val="22"/>
+          <w:szCs w:val="22"/>
+        </w:rPr>
+      </w:pPr>
+      <w:r>
+        <w:rPr>
+          <w:rFonts w:asciiTheme="minorHAnsi" w:hAnsiTheme="minorHAnsi" w:cstheme="minorHAnsi"/>
+          <w:color w:val="000000"/>
+          <w:sz w:val="22"/>
+          <w:szCs w:val="22"/>
+        </w:rPr>
         <w:t xml:space="preserve">Б) </w:t>
       </w:r>
       <w:r>
@@ -1015,7 +1539,16 @@
           <w:sz w:val="22"/>
           <w:szCs w:val="22"/>
         </w:rPr>
-        <w:t>Искать в исполнителях</w:t>
+        <w:t>Что искать в исполнителях</w:t>
+      </w:r>
+      <w:r>
+        <w:rPr>
+          <w:rFonts w:asciiTheme="minorHAnsi" w:hAnsiTheme="minorHAnsi" w:cstheme="minorHAnsi"/>
+          <w:color w:val="000000"/>
+          <w:sz w:val="22"/>
+          <w:szCs w:val="22"/>
+        </w:rPr>
+        <w:t>?</w:t>
       </w:r>
     </w:p>
     <w:p>
@@ -1037,16 +1570,25 @@
           <w:sz w:val="22"/>
           <w:szCs w:val="22"/>
         </w:rPr>
-        <w:t xml:space="preserve">В) </w:t>
-      </w:r>
-      <w:r>
-        <w:rPr>
-          <w:rFonts w:asciiTheme="minorHAnsi" w:hAnsiTheme="minorHAnsi" w:cstheme="minorHAnsi"/>
-          <w:color w:val="000000"/>
-          <w:sz w:val="22"/>
-          <w:szCs w:val="22"/>
-        </w:rPr>
-        <w:t>Искать в названиях</w:t>
+        <w:t>В) Что искать в н</w:t>
+      </w:r>
+      <w:r>
+        <w:rPr>
+          <w:rFonts w:asciiTheme="minorHAnsi" w:hAnsiTheme="minorHAnsi" w:cstheme="minorHAnsi"/>
+          <w:color w:val="000000"/>
+          <w:sz w:val="22"/>
+          <w:szCs w:val="22"/>
+        </w:rPr>
+        <w:t>азвания</w:t>
+      </w:r>
+      <w:r>
+        <w:rPr>
+          <w:rFonts w:asciiTheme="minorHAnsi" w:hAnsiTheme="minorHAnsi" w:cstheme="minorHAnsi"/>
+          <w:color w:val="000000"/>
+          <w:sz w:val="22"/>
+          <w:szCs w:val="22"/>
+        </w:rPr>
+        <w:t>х</w:t>
       </w:r>
       <w:r>
         <w:rPr>
@@ -1057,235 +1599,14 @@
         </w:rPr>
         <w:t xml:space="preserve"> песен</w:t>
       </w:r>
-    </w:p>
-    <w:p>
-      <w:pPr>
-        <w:pStyle w:val="a4"/>
-        <w:spacing w:before="0" w:beforeAutospacing="0" w:after="0" w:afterAutospacing="0"/>
-        <w:ind w:firstLine="708"/>
-        <w:rPr>
-          <w:rFonts w:asciiTheme="minorHAnsi" w:hAnsiTheme="minorHAnsi" w:cstheme="minorHAnsi"/>
-          <w:color w:val="000000"/>
-          <w:sz w:val="22"/>
-          <w:szCs w:val="22"/>
-        </w:rPr>
-      </w:pPr>
-      <w:r>
-        <w:rPr>
-          <w:rFonts w:asciiTheme="minorHAnsi" w:hAnsiTheme="minorHAnsi" w:cstheme="minorHAnsi"/>
-          <w:color w:val="000000"/>
-          <w:sz w:val="22"/>
-          <w:szCs w:val="22"/>
-        </w:rPr>
-        <w:t>Г) Исправить ВСЁ</w:t>
-      </w:r>
-    </w:p>
-    <w:p>
-      <w:pPr>
-        <w:pStyle w:val="a4"/>
-        <w:spacing w:before="0" w:beforeAutospacing="0" w:after="0" w:afterAutospacing="0"/>
-        <w:ind w:firstLine="708"/>
-        <w:rPr>
-          <w:rFonts w:asciiTheme="minorHAnsi" w:hAnsiTheme="minorHAnsi" w:cstheme="minorHAnsi"/>
-          <w:color w:val="000000"/>
-          <w:sz w:val="22"/>
-          <w:szCs w:val="22"/>
-        </w:rPr>
-      </w:pPr>
-      <w:r>
-        <w:rPr>
-          <w:rFonts w:asciiTheme="minorHAnsi" w:hAnsiTheme="minorHAnsi" w:cstheme="minorHAnsi"/>
-          <w:color w:val="000000"/>
-          <w:sz w:val="22"/>
-          <w:szCs w:val="22"/>
-        </w:rPr>
-        <w:t>Д) Выбор с подпапками</w:t>
-      </w:r>
-    </w:p>
-    <w:p>
-      <w:pPr>
-        <w:pStyle w:val="a4"/>
-        <w:spacing w:before="0" w:beforeAutospacing="0" w:after="0" w:afterAutospacing="0"/>
-        <w:ind w:firstLine="708"/>
-        <w:rPr>
-          <w:rFonts w:asciiTheme="minorHAnsi" w:hAnsiTheme="minorHAnsi" w:cstheme="minorHAnsi"/>
-          <w:color w:val="000000"/>
-          <w:sz w:val="22"/>
-          <w:szCs w:val="22"/>
-        </w:rPr>
-      </w:pPr>
-      <w:r>
-        <w:rPr>
-          <w:rFonts w:asciiTheme="minorHAnsi" w:hAnsiTheme="minorHAnsi" w:cstheme="minorHAnsi"/>
-          <w:color w:val="000000"/>
-          <w:sz w:val="22"/>
-          <w:szCs w:val="22"/>
-        </w:rPr>
-        <w:t>Е) 3 флажка с текстом «Очистить»</w:t>
-      </w:r>
-    </w:p>
-    <w:p>
-      <w:pPr>
-        <w:pStyle w:val="a4"/>
-        <w:spacing w:before="0" w:beforeAutospacing="0" w:after="0" w:afterAutospacing="0"/>
-        <w:ind w:firstLine="708"/>
-        <w:rPr>
-          <w:rFonts w:asciiTheme="minorHAnsi" w:hAnsiTheme="minorHAnsi" w:cstheme="minorHAnsi"/>
-          <w:color w:val="000000"/>
-          <w:sz w:val="22"/>
-          <w:szCs w:val="22"/>
-        </w:rPr>
-      </w:pPr>
-    </w:p>
-    <w:p>
-      <w:pPr>
-        <w:pStyle w:val="a4"/>
-        <w:spacing w:before="0" w:beforeAutospacing="0" w:after="0" w:afterAutospacing="0"/>
-        <w:ind w:firstLine="708"/>
-        <w:rPr>
-          <w:rFonts w:asciiTheme="minorHAnsi" w:hAnsiTheme="minorHAnsi" w:cstheme="minorHAnsi"/>
-          <w:color w:val="000000"/>
-          <w:sz w:val="22"/>
-          <w:szCs w:val="22"/>
-        </w:rPr>
-      </w:pPr>
-      <w:r>
-        <w:rPr>
-          <w:rFonts w:asciiTheme="minorHAnsi" w:hAnsiTheme="minorHAnsi" w:cstheme="minorHAnsi"/>
-          <w:color w:val="000000"/>
-          <w:sz w:val="22"/>
-          <w:szCs w:val="22"/>
-        </w:rPr>
-        <w:t>Поля:</w:t>
-      </w:r>
-    </w:p>
-    <w:p>
-      <w:pPr>
-        <w:pStyle w:val="a4"/>
-        <w:spacing w:before="0" w:beforeAutospacing="0" w:after="0" w:afterAutospacing="0"/>
-        <w:ind w:firstLine="708"/>
-        <w:rPr>
-          <w:rFonts w:asciiTheme="minorHAnsi" w:hAnsiTheme="minorHAnsi" w:cstheme="minorHAnsi"/>
-          <w:color w:val="000000"/>
-          <w:sz w:val="22"/>
-          <w:szCs w:val="22"/>
-        </w:rPr>
-      </w:pPr>
-      <w:r>
-        <w:rPr>
-          <w:rFonts w:asciiTheme="minorHAnsi" w:hAnsiTheme="minorHAnsi" w:cstheme="minorHAnsi"/>
-          <w:color w:val="000000"/>
-          <w:sz w:val="22"/>
-          <w:szCs w:val="22"/>
-        </w:rPr>
-        <w:t>А) Что искать в альбомах?</w:t>
-      </w:r>
-    </w:p>
-    <w:p>
-      <w:pPr>
-        <w:pStyle w:val="a4"/>
-        <w:spacing w:before="0" w:beforeAutospacing="0" w:after="0" w:afterAutospacing="0"/>
-        <w:ind w:firstLine="708"/>
-        <w:rPr>
-          <w:rFonts w:asciiTheme="minorHAnsi" w:hAnsiTheme="minorHAnsi" w:cstheme="minorHAnsi"/>
-          <w:color w:val="000000"/>
-          <w:sz w:val="22"/>
-          <w:szCs w:val="22"/>
-        </w:rPr>
-      </w:pPr>
-      <w:r>
-        <w:rPr>
-          <w:rFonts w:asciiTheme="minorHAnsi" w:hAnsiTheme="minorHAnsi" w:cstheme="minorHAnsi"/>
-          <w:color w:val="000000"/>
-          <w:sz w:val="22"/>
-          <w:szCs w:val="22"/>
-        </w:rPr>
-        <w:t xml:space="preserve">Б) </w:t>
-      </w:r>
-      <w:r>
-        <w:rPr>
-          <w:rFonts w:asciiTheme="minorHAnsi" w:hAnsiTheme="minorHAnsi" w:cstheme="minorHAnsi"/>
-          <w:color w:val="000000"/>
-          <w:sz w:val="22"/>
-          <w:szCs w:val="22"/>
-        </w:rPr>
-        <w:t>Что искать в</w:t>
-      </w:r>
-      <w:r>
-        <w:rPr>
-          <w:rFonts w:asciiTheme="minorHAnsi" w:hAnsiTheme="minorHAnsi" w:cstheme="minorHAnsi"/>
-          <w:color w:val="000000"/>
-          <w:sz w:val="22"/>
-          <w:szCs w:val="22"/>
-        </w:rPr>
-        <w:t xml:space="preserve"> исполнителях</w:t>
-      </w:r>
-    </w:p>
-    <w:p>
-      <w:pPr>
-        <w:pStyle w:val="a4"/>
-        <w:spacing w:before="0" w:beforeAutospacing="0" w:after="0" w:afterAutospacing="0"/>
-        <w:ind w:firstLine="708"/>
-        <w:rPr>
-          <w:rFonts w:asciiTheme="minorHAnsi" w:hAnsiTheme="minorHAnsi" w:cstheme="minorHAnsi"/>
-          <w:color w:val="000000"/>
-          <w:sz w:val="22"/>
-          <w:szCs w:val="22"/>
-        </w:rPr>
-      </w:pPr>
-      <w:r>
-        <w:rPr>
-          <w:rFonts w:asciiTheme="minorHAnsi" w:hAnsiTheme="minorHAnsi" w:cstheme="minorHAnsi"/>
-          <w:color w:val="000000"/>
-          <w:sz w:val="22"/>
-          <w:szCs w:val="22"/>
-        </w:rPr>
-        <w:t xml:space="preserve">В) </w:t>
-      </w:r>
-      <w:r>
-        <w:rPr>
-          <w:rFonts w:asciiTheme="minorHAnsi" w:hAnsiTheme="minorHAnsi" w:cstheme="minorHAnsi"/>
-          <w:color w:val="000000"/>
-          <w:sz w:val="22"/>
-          <w:szCs w:val="22"/>
-        </w:rPr>
-        <w:t xml:space="preserve">Что искать в </w:t>
-      </w:r>
-      <w:r>
-        <w:rPr>
-          <w:rFonts w:asciiTheme="minorHAnsi" w:hAnsiTheme="minorHAnsi" w:cstheme="minorHAnsi"/>
-          <w:color w:val="000000"/>
-          <w:sz w:val="22"/>
-          <w:szCs w:val="22"/>
-        </w:rPr>
-        <w:t>н</w:t>
-      </w:r>
-      <w:r>
-        <w:rPr>
-          <w:rFonts w:asciiTheme="minorHAnsi" w:hAnsiTheme="minorHAnsi" w:cstheme="minorHAnsi"/>
-          <w:color w:val="000000"/>
-          <w:sz w:val="22"/>
-          <w:szCs w:val="22"/>
-        </w:rPr>
-        <w:t>азвания</w:t>
-      </w:r>
-      <w:r>
-        <w:rPr>
-          <w:rFonts w:asciiTheme="minorHAnsi" w:hAnsiTheme="minorHAnsi" w:cstheme="minorHAnsi"/>
-          <w:color w:val="000000"/>
-          <w:sz w:val="22"/>
-          <w:szCs w:val="22"/>
-        </w:rPr>
-        <w:t>х</w:t>
-      </w:r>
-      <w:r>
-        <w:rPr>
-          <w:rFonts w:asciiTheme="minorHAnsi" w:hAnsiTheme="minorHAnsi" w:cstheme="minorHAnsi"/>
-          <w:color w:val="000000"/>
-          <w:sz w:val="22"/>
-          <w:szCs w:val="22"/>
-        </w:rPr>
-        <w:t xml:space="preserve"> песен</w:t>
+      <w:r>
+        <w:rPr>
+          <w:rFonts w:asciiTheme="minorHAnsi" w:hAnsiTheme="minorHAnsi" w:cstheme="minorHAnsi"/>
+          <w:color w:val="000000"/>
+          <w:sz w:val="22"/>
+          <w:szCs w:val="22"/>
+        </w:rPr>
+        <w:t>?</w:t>
       </w:r>
     </w:p>
     <w:p>
@@ -1335,7 +1656,58 @@
           <w:sz w:val="22"/>
           <w:szCs w:val="22"/>
         </w:rPr>
-        <w:t>аменить на»</w:t>
+        <w:t>аменить на</w:t>
+      </w:r>
+      <w:r>
+        <w:rPr>
+          <w:rFonts w:asciiTheme="minorHAnsi" w:hAnsiTheme="minorHAnsi" w:cstheme="minorHAnsi"/>
+          <w:color w:val="000000"/>
+          <w:sz w:val="22"/>
+          <w:szCs w:val="22"/>
+        </w:rPr>
+        <w:t>:</w:t>
+      </w:r>
+      <w:r>
+        <w:rPr>
+          <w:rFonts w:asciiTheme="minorHAnsi" w:hAnsiTheme="minorHAnsi" w:cstheme="minorHAnsi"/>
+          <w:color w:val="000000"/>
+          <w:sz w:val="22"/>
+          <w:szCs w:val="22"/>
+        </w:rPr>
+        <w:t>»</w:t>
+      </w:r>
+    </w:p>
+    <w:p>
+      <w:pPr>
+        <w:pStyle w:val="a4"/>
+        <w:spacing w:before="0" w:beforeAutospacing="0" w:after="0" w:afterAutospacing="0"/>
+        <w:rPr>
+          <w:rFonts w:asciiTheme="minorHAnsi" w:hAnsiTheme="minorHAnsi" w:cstheme="minorHAnsi"/>
+          <w:color w:val="000000"/>
+          <w:sz w:val="22"/>
+          <w:szCs w:val="22"/>
+        </w:rPr>
+      </w:pPr>
+    </w:p>
+    <w:p>
+      <w:pPr>
+        <w:pStyle w:val="a4"/>
+        <w:spacing w:before="0" w:beforeAutospacing="0" w:after="0" w:afterAutospacing="0"/>
+        <w:rPr>
+          <w:rFonts w:asciiTheme="minorHAnsi" w:hAnsiTheme="minorHAnsi" w:cstheme="minorHAnsi"/>
+          <w:color w:val="000000"/>
+          <w:sz w:val="22"/>
+          <w:szCs w:val="22"/>
+        </w:rPr>
+      </w:pPr>
+      <w:r>
+        <w:rPr>
+          <w:rFonts w:asciiTheme="minorHAnsi" w:hAnsiTheme="minorHAnsi" w:cstheme="minorHAnsi"/>
+          <w:color w:val="000000"/>
+          <w:sz w:val="22"/>
+          <w:szCs w:val="22"/>
+        </w:rPr>
+        <w:t>Кнопки:</w:t>
       </w:r>
     </w:p>
     <w:p>
@@ -1357,7 +1729,7 @@
           <w:sz w:val="22"/>
           <w:szCs w:val="22"/>
         </w:rPr>
-        <w:t>Кнопки:</w:t>
+        <w:t>А) Выбрать папку</w:t>
       </w:r>
     </w:p>
     <w:p>
@@ -1379,7 +1751,7 @@
           <w:sz w:val="22"/>
           <w:szCs w:val="22"/>
         </w:rPr>
-        <w:t>А) Выбрать папку</w:t>
+        <w:t>Б) Найти и вывести файлы с проблемами</w:t>
       </w:r>
     </w:p>
     <w:p>
@@ -1401,28 +1773,6 @@
           <w:sz w:val="22"/>
           <w:szCs w:val="22"/>
         </w:rPr>
-        <w:t>Б) Найти и вывести файлы с проблемами</w:t>
-      </w:r>
-    </w:p>
-    <w:p>
-      <w:pPr>
-        <w:pStyle w:val="a4"/>
-        <w:spacing w:before="0" w:beforeAutospacing="0" w:after="0" w:afterAutospacing="0"/>
-        <w:ind w:firstLine="708"/>
-        <w:rPr>
-          <w:rFonts w:asciiTheme="minorHAnsi" w:hAnsiTheme="minorHAnsi" w:cstheme="minorHAnsi"/>
-          <w:color w:val="000000"/>
-          <w:sz w:val="22"/>
-          <w:szCs w:val="22"/>
-        </w:rPr>
-      </w:pPr>
-      <w:r>
-        <w:rPr>
-          <w:rFonts w:asciiTheme="minorHAnsi" w:hAnsiTheme="minorHAnsi" w:cstheme="minorHAnsi"/>
-          <w:color w:val="000000"/>
-          <w:sz w:val="22"/>
-          <w:szCs w:val="22"/>
-        </w:rPr>
         <w:t>В) Запустить исправитель</w:t>
       </w:r>
       <w:r>
@@ -1434,6 +1784,92 @@
         </w:rPr>
         <w:br/>
       </w:r>
+    </w:p>
+    <w:p>
+      <w:pPr>
+        <w:pStyle w:val="a4"/>
+        <w:spacing w:before="0" w:beforeAutospacing="0" w:after="0" w:afterAutospacing="0"/>
+        <w:rPr>
+          <w:rFonts w:asciiTheme="minorHAnsi" w:hAnsiTheme="minorHAnsi" w:cstheme="minorHAnsi"/>
+          <w:color w:val="000000"/>
+          <w:sz w:val="22"/>
+          <w:szCs w:val="22"/>
+        </w:rPr>
+      </w:pPr>
+      <w:r>
+        <w:rPr>
+          <w:rFonts w:asciiTheme="minorHAnsi" w:hAnsiTheme="minorHAnsi" w:cstheme="minorHAnsi"/>
+          <w:color w:val="000000"/>
+          <w:sz w:val="22"/>
+          <w:szCs w:val="22"/>
+        </w:rPr>
+        <w:t>Поля с текстом:</w:t>
+      </w:r>
+    </w:p>
+    <w:p>
+      <w:pPr>
+        <w:pStyle w:val="a4"/>
+        <w:spacing w:before="0" w:beforeAutospacing="0" w:after="0" w:afterAutospacing="0"/>
+        <w:rPr>
+          <w:rFonts w:asciiTheme="minorHAnsi" w:hAnsiTheme="minorHAnsi" w:cstheme="minorHAnsi"/>
+          <w:color w:val="000000"/>
+          <w:sz w:val="22"/>
+          <w:szCs w:val="22"/>
+        </w:rPr>
+      </w:pPr>
+      <w:r>
+        <w:rPr>
+          <w:rFonts w:asciiTheme="minorHAnsi" w:hAnsiTheme="minorHAnsi" w:cstheme="minorHAnsi"/>
+          <w:color w:val="000000"/>
+          <w:sz w:val="22"/>
+          <w:szCs w:val="22"/>
+        </w:rPr>
+        <w:tab/>
+        <w:t xml:space="preserve">А) Одно поле отображает выбранную пользователем </w:t>
+      </w:r>
+      <w:r>
+        <w:rPr>
+          <w:rFonts w:asciiTheme="minorHAnsi" w:hAnsiTheme="minorHAnsi" w:cstheme="minorHAnsi"/>
+          <w:color w:val="000000"/>
+          <w:sz w:val="22"/>
+          <w:szCs w:val="22"/>
+        </w:rPr>
+        <w:t>папку</w:t>
+      </w:r>
+    </w:p>
+    <w:p>
+      <w:pPr>
+        <w:pStyle w:val="a4"/>
+        <w:spacing w:before="0" w:beforeAutospacing="0" w:after="0" w:afterAutospacing="0"/>
+        <w:rPr>
+          <w:rFonts w:asciiTheme="minorHAnsi" w:hAnsiTheme="minorHAnsi" w:cstheme="minorHAnsi"/>
+          <w:color w:val="000000"/>
+          <w:sz w:val="22"/>
+          <w:szCs w:val="22"/>
+        </w:rPr>
+      </w:pPr>
+      <w:r>
+        <w:rPr>
+          <w:rFonts w:asciiTheme="minorHAnsi" w:hAnsiTheme="minorHAnsi" w:cstheme="minorHAnsi"/>
+          <w:color w:val="000000"/>
+          <w:sz w:val="22"/>
+          <w:szCs w:val="22"/>
+        </w:rPr>
+        <w:tab/>
+        <w:t>Б) Второе содержит описание работы программы, если все флажки «искать в» сняты.</w:t>
+      </w:r>
+    </w:p>
+    <w:p>
+      <w:pPr>
+        <w:pStyle w:val="a4"/>
+        <w:spacing w:before="0" w:beforeAutospacing="0" w:after="0" w:afterAutospacing="0"/>
+        <w:rPr>
+          <w:rFonts w:asciiTheme="minorHAnsi" w:hAnsiTheme="minorHAnsi" w:cstheme="minorHAnsi"/>
+          <w:color w:val="000000"/>
+          <w:sz w:val="22"/>
+          <w:szCs w:val="22"/>
+        </w:rPr>
+      </w:pPr>
     </w:p>
     <w:p>
       <w:pPr>
@@ -1443,6 +1879,7 @@
           <w:numId w:val="6"/>
         </w:numPr>
         <w:spacing w:before="0" w:beforeAutospacing="0" w:after="0" w:afterAutospacing="0"/>
+        <w:ind w:left="567" w:hanging="306"/>
         <w:rPr>
           <w:rFonts w:asciiTheme="minorHAnsi" w:hAnsiTheme="minorHAnsi" w:cstheme="minorHAnsi"/>
           <w:color w:val="000000"/>
@@ -1458,6 +1895,15 @@
           <w:szCs w:val="22"/>
         </w:rPr>
         <w:t>Аппаратные интерфейсы</w:t>
+      </w:r>
+      <w:r>
+        <w:rPr>
+          <w:rFonts w:asciiTheme="minorHAnsi" w:hAnsiTheme="minorHAnsi" w:cstheme="minorHAnsi"/>
+          <w:color w:val="000000"/>
+          <w:sz w:val="22"/>
+          <w:szCs w:val="22"/>
+        </w:rPr>
+        <w:t>:</w:t>
       </w:r>
     </w:p>
     <w:p>
@@ -1499,6 +1945,7 @@
           <w:numId w:val="6"/>
         </w:numPr>
         <w:spacing w:before="0" w:beforeAutospacing="0" w:after="0" w:afterAutospacing="0"/>
+        <w:ind w:left="567" w:hanging="306"/>
         <w:rPr>
           <w:rFonts w:asciiTheme="minorHAnsi" w:hAnsiTheme="minorHAnsi" w:cstheme="minorHAnsi"/>
           <w:color w:val="000000"/>
@@ -1515,12 +1962,20 @@
         </w:rPr>
         <w:t>Программные интерфейсы</w:t>
       </w:r>
-    </w:p>
-    <w:p>
-      <w:pPr>
-        <w:pStyle w:val="a4"/>
-        <w:spacing w:before="0" w:beforeAutospacing="0" w:after="0" w:afterAutospacing="0"/>
-        <w:ind w:firstLine="360"/>
+      <w:r>
+        <w:rPr>
+          <w:rFonts w:asciiTheme="minorHAnsi" w:hAnsiTheme="minorHAnsi" w:cstheme="minorHAnsi"/>
+          <w:color w:val="000000"/>
+          <w:sz w:val="22"/>
+          <w:szCs w:val="22"/>
+        </w:rPr>
+        <w:t>:</w:t>
+      </w:r>
+    </w:p>
+    <w:p>
+      <w:pPr>
+        <w:pStyle w:val="a4"/>
+        <w:spacing w:before="0" w:beforeAutospacing="0" w:after="0" w:afterAutospacing="0"/>
         <w:rPr>
           <w:rFonts w:asciiTheme="minorHAnsi" w:hAnsiTheme="minorHAnsi" w:cstheme="minorHAnsi"/>
           <w:color w:val="000000"/>
@@ -1598,27 +2053,108 @@
           <w:color w:val="000000"/>
           <w:sz w:val="22"/>
           <w:szCs w:val="22"/>
+        </w:rPr>
+        <w:t>Модуль «</w:t>
+      </w:r>
+      <w:r>
+        <w:rPr>
+          <w:rFonts w:asciiTheme="minorHAnsi" w:hAnsiTheme="minorHAnsi" w:cstheme="minorHAnsi"/>
+          <w:color w:val="000000"/>
+          <w:sz w:val="22"/>
+          <w:szCs w:val="22"/>
           <w:lang w:val="en-US"/>
         </w:rPr>
-        <w:t>Interface</w:t>
-      </w:r>
-      <w:r>
-        <w:rPr>
-          <w:rFonts w:asciiTheme="minorHAnsi" w:hAnsiTheme="minorHAnsi" w:cstheme="minorHAnsi"/>
-          <w:color w:val="000000"/>
-          <w:sz w:val="22"/>
-          <w:szCs w:val="22"/>
-        </w:rPr>
-        <w:t xml:space="preserve"> – </w:t>
-      </w:r>
-      <w:r>
-        <w:rPr>
-          <w:rFonts w:asciiTheme="minorHAnsi" w:hAnsiTheme="minorHAnsi" w:cstheme="minorHAnsi"/>
-          <w:color w:val="000000"/>
-          <w:sz w:val="22"/>
-          <w:szCs w:val="22"/>
-        </w:rPr>
-        <w:t>пользовательский интерфейс: окно</w:t>
+        <w:t>main</w:t>
+      </w:r>
+      <w:r>
+        <w:rPr>
+          <w:rFonts w:asciiTheme="minorHAnsi" w:hAnsiTheme="minorHAnsi" w:cstheme="minorHAnsi"/>
+          <w:color w:val="000000"/>
+          <w:sz w:val="22"/>
+          <w:szCs w:val="22"/>
+        </w:rPr>
+        <w:t>»</w:t>
+      </w:r>
+      <w:r>
+        <w:rPr>
+          <w:rFonts w:asciiTheme="minorHAnsi" w:hAnsiTheme="minorHAnsi" w:cstheme="minorHAnsi"/>
+          <w:color w:val="000000"/>
+          <w:sz w:val="22"/>
+          <w:szCs w:val="22"/>
+        </w:rPr>
+        <w:t xml:space="preserve"> </w:t>
+      </w:r>
+      <w:r>
+        <w:rPr>
+          <w:rFonts w:asciiTheme="minorHAnsi" w:hAnsiTheme="minorHAnsi" w:cstheme="minorHAnsi"/>
+          <w:color w:val="000000"/>
+          <w:sz w:val="22"/>
+          <w:szCs w:val="22"/>
+        </w:rPr>
+        <w:t>описывает</w:t>
+      </w:r>
+      <w:r>
+        <w:rPr>
+          <w:rFonts w:asciiTheme="minorHAnsi" w:hAnsiTheme="minorHAnsi" w:cstheme="minorHAnsi"/>
+          <w:color w:val="000000"/>
+          <w:sz w:val="22"/>
+          <w:szCs w:val="22"/>
+        </w:rPr>
+        <w:t xml:space="preserve"> </w:t>
+      </w:r>
+      <w:r>
+        <w:rPr>
+          <w:rFonts w:asciiTheme="minorHAnsi" w:hAnsiTheme="minorHAnsi" w:cstheme="minorHAnsi"/>
+          <w:color w:val="000000"/>
+          <w:sz w:val="22"/>
+          <w:szCs w:val="22"/>
+        </w:rPr>
+        <w:t xml:space="preserve">логику работы </w:t>
+      </w:r>
+      <w:r>
+        <w:rPr>
+          <w:rFonts w:asciiTheme="minorHAnsi" w:hAnsiTheme="minorHAnsi" w:cstheme="minorHAnsi"/>
+          <w:color w:val="000000"/>
+          <w:sz w:val="22"/>
+          <w:szCs w:val="22"/>
+        </w:rPr>
+        <w:t>пользовательск</w:t>
+      </w:r>
+      <w:r>
+        <w:rPr>
+          <w:rFonts w:asciiTheme="minorHAnsi" w:hAnsiTheme="minorHAnsi" w:cstheme="minorHAnsi"/>
+          <w:color w:val="000000"/>
+          <w:sz w:val="22"/>
+          <w:szCs w:val="22"/>
+        </w:rPr>
+        <w:t>ого</w:t>
+      </w:r>
+      <w:r>
+        <w:rPr>
+          <w:rFonts w:asciiTheme="minorHAnsi" w:hAnsiTheme="minorHAnsi" w:cstheme="minorHAnsi"/>
+          <w:color w:val="000000"/>
+          <w:sz w:val="22"/>
+          <w:szCs w:val="22"/>
+        </w:rPr>
+        <w:t xml:space="preserve"> интерфейс</w:t>
+      </w:r>
+      <w:r>
+        <w:rPr>
+          <w:rFonts w:asciiTheme="minorHAnsi" w:hAnsiTheme="minorHAnsi" w:cstheme="minorHAnsi"/>
+          <w:color w:val="000000"/>
+          <w:sz w:val="22"/>
+          <w:szCs w:val="22"/>
+        </w:rPr>
+        <w:t>а, а также его внешний вид</w:t>
+      </w:r>
+      <w:r>
+        <w:rPr>
+          <w:rFonts w:asciiTheme="minorHAnsi" w:hAnsiTheme="minorHAnsi" w:cstheme="minorHAnsi"/>
+          <w:color w:val="000000"/>
+          <w:sz w:val="22"/>
+          <w:szCs w:val="22"/>
+        </w:rPr>
+        <w:t>: окно</w:t>
       </w:r>
       <w:r>
         <w:rPr>
@@ -1700,6 +2236,15 @@
           <w:szCs w:val="22"/>
         </w:rPr>
         <w:t>.</w:t>
+      </w:r>
+      <w:r>
+        <w:rPr>
+          <w:rFonts w:asciiTheme="minorHAnsi" w:hAnsiTheme="minorHAnsi" w:cstheme="minorHAnsi"/>
+          <w:color w:val="000000"/>
+          <w:sz w:val="22"/>
+          <w:szCs w:val="22"/>
+        </w:rPr>
+        <w:t xml:space="preserve"> Из него в другие модули передаются команды, приводящие их в действие, и паттерны, по которым они должны быть исполнены.</w:t>
       </w:r>
     </w:p>
     <w:p>
@@ -1723,9 +2268,28 @@
           <w:color w:val="000000"/>
           <w:sz w:val="22"/>
           <w:szCs w:val="22"/>
+        </w:rPr>
+        <w:t xml:space="preserve">Модуль </w:t>
+      </w:r>
+      <w:r>
+        <w:rPr>
+          <w:rFonts w:asciiTheme="minorHAnsi" w:hAnsiTheme="minorHAnsi" w:cstheme="minorHAnsi"/>
+          <w:color w:val="000000"/>
+          <w:sz w:val="22"/>
+          <w:szCs w:val="22"/>
           <w:lang w:val="en-US"/>
         </w:rPr>
-        <w:t>Get</w:t>
+        <w:t>g</w:t>
+      </w:r>
+      <w:r>
+        <w:rPr>
+          <w:rFonts w:asciiTheme="minorHAnsi" w:hAnsiTheme="minorHAnsi" w:cstheme="minorHAnsi"/>
+          <w:color w:val="000000"/>
+          <w:sz w:val="22"/>
+          <w:szCs w:val="22"/>
+          <w:lang w:val="en-US"/>
+        </w:rPr>
+        <w:t>et</w:t>
       </w:r>
       <w:r>
         <w:rPr>
@@ -1753,16 +2317,61 @@
           <w:sz w:val="22"/>
           <w:szCs w:val="22"/>
         </w:rPr>
-        <w:t xml:space="preserve"> – </w:t>
-      </w:r>
-      <w:r>
-        <w:rPr>
-          <w:rFonts w:asciiTheme="minorHAnsi" w:hAnsiTheme="minorHAnsi" w:cstheme="minorHAnsi"/>
-          <w:color w:val="000000"/>
-          <w:sz w:val="22"/>
-          <w:szCs w:val="22"/>
-        </w:rPr>
-        <w:t xml:space="preserve">получает пути всех файлов формата </w:t>
+        <w:t xml:space="preserve"> </w:t>
+      </w:r>
+      <w:r>
+        <w:rPr>
+          <w:rFonts w:asciiTheme="minorHAnsi" w:hAnsiTheme="minorHAnsi" w:cstheme="minorHAnsi"/>
+          <w:color w:val="000000"/>
+          <w:sz w:val="22"/>
+          <w:szCs w:val="22"/>
+        </w:rPr>
+        <w:t>отвечает за</w:t>
+      </w:r>
+      <w:r>
+        <w:rPr>
+          <w:rFonts w:asciiTheme="minorHAnsi" w:hAnsiTheme="minorHAnsi" w:cstheme="minorHAnsi"/>
+          <w:color w:val="000000"/>
+          <w:sz w:val="22"/>
+          <w:szCs w:val="22"/>
+        </w:rPr>
+        <w:t xml:space="preserve"> </w:t>
+      </w:r>
+      <w:r>
+        <w:rPr>
+          <w:rFonts w:asciiTheme="minorHAnsi" w:hAnsiTheme="minorHAnsi" w:cstheme="minorHAnsi"/>
+          <w:color w:val="000000"/>
+          <w:sz w:val="22"/>
+          <w:szCs w:val="22"/>
+        </w:rPr>
+        <w:t>получение</w:t>
+      </w:r>
+      <w:r>
+        <w:rPr>
+          <w:rFonts w:asciiTheme="minorHAnsi" w:hAnsiTheme="minorHAnsi" w:cstheme="minorHAnsi"/>
+          <w:color w:val="000000"/>
+          <w:sz w:val="22"/>
+          <w:szCs w:val="22"/>
+        </w:rPr>
+        <w:t xml:space="preserve"> </w:t>
+      </w:r>
+      <w:r>
+        <w:rPr>
+          <w:rFonts w:asciiTheme="minorHAnsi" w:hAnsiTheme="minorHAnsi" w:cstheme="minorHAnsi"/>
+          <w:color w:val="000000"/>
+          <w:sz w:val="22"/>
+          <w:szCs w:val="22"/>
+        </w:rPr>
+        <w:t>списка путей до</w:t>
+      </w:r>
+      <w:r>
+        <w:rPr>
+          <w:rFonts w:asciiTheme="minorHAnsi" w:hAnsiTheme="minorHAnsi" w:cstheme="minorHAnsi"/>
+          <w:color w:val="000000"/>
+          <w:sz w:val="22"/>
+          <w:szCs w:val="22"/>
+        </w:rPr>
+        <w:t xml:space="preserve"> всех файлов формата </w:t>
       </w:r>
       <w:proofErr w:type="spellStart"/>
       <w:r>
@@ -1792,7 +2401,65 @@
           <w:sz w:val="22"/>
           <w:szCs w:val="22"/>
         </w:rPr>
-        <w:t xml:space="preserve"> в выбранной директории.</w:t>
+        <w:t xml:space="preserve"> в выбранной </w:t>
+      </w:r>
+      <w:r>
+        <w:rPr>
+          <w:rFonts w:asciiTheme="minorHAnsi" w:hAnsiTheme="minorHAnsi" w:cstheme="minorHAnsi"/>
+          <w:color w:val="000000"/>
+          <w:sz w:val="22"/>
+          <w:szCs w:val="22"/>
+        </w:rPr>
+        <w:t>папке</w:t>
+      </w:r>
+      <w:bookmarkStart w:id="0" w:name="_GoBack"/>
+      <w:bookmarkEnd w:id="0"/>
+      <w:r>
+        <w:rPr>
+          <w:rFonts w:asciiTheme="minorHAnsi" w:hAnsiTheme="minorHAnsi" w:cstheme="minorHAnsi"/>
+          <w:color w:val="000000"/>
+          <w:sz w:val="22"/>
+          <w:szCs w:val="22"/>
+        </w:rPr>
+        <w:t xml:space="preserve">, и передачу его модулю </w:t>
+      </w:r>
+      <w:r>
+        <w:rPr>
+          <w:rFonts w:asciiTheme="minorHAnsi" w:hAnsiTheme="minorHAnsi" w:cstheme="minorHAnsi"/>
+          <w:color w:val="000000"/>
+          <w:sz w:val="22"/>
+          <w:szCs w:val="22"/>
+          <w:lang w:val="en-US"/>
+        </w:rPr>
+        <w:t>get</w:t>
+      </w:r>
+      <w:r>
+        <w:rPr>
+          <w:rFonts w:asciiTheme="minorHAnsi" w:hAnsiTheme="minorHAnsi" w:cstheme="minorHAnsi"/>
+          <w:color w:val="000000"/>
+          <w:sz w:val="22"/>
+          <w:szCs w:val="22"/>
+        </w:rPr>
+        <w:t>_</w:t>
+      </w:r>
+      <w:r>
+        <w:rPr>
+          <w:rFonts w:asciiTheme="minorHAnsi" w:hAnsiTheme="minorHAnsi" w:cstheme="minorHAnsi"/>
+          <w:color w:val="000000"/>
+          <w:sz w:val="22"/>
+          <w:szCs w:val="22"/>
+          <w:lang w:val="en-US"/>
+        </w:rPr>
+        <w:t>tags</w:t>
+      </w:r>
+      <w:r>
+        <w:rPr>
+          <w:rFonts w:asciiTheme="minorHAnsi" w:hAnsiTheme="minorHAnsi" w:cstheme="minorHAnsi"/>
+          <w:color w:val="000000"/>
+          <w:sz w:val="22"/>
+          <w:szCs w:val="22"/>
+        </w:rPr>
+        <w:t>.</w:t>
       </w:r>
     </w:p>
     <w:p>
@@ -1816,9 +2483,28 @@
           <w:color w:val="000000"/>
           <w:sz w:val="22"/>
           <w:szCs w:val="22"/>
+        </w:rPr>
+        <w:t xml:space="preserve">Модуль </w:t>
+      </w:r>
+      <w:r>
+        <w:rPr>
+          <w:rFonts w:asciiTheme="minorHAnsi" w:hAnsiTheme="minorHAnsi" w:cstheme="minorHAnsi"/>
+          <w:color w:val="000000"/>
+          <w:sz w:val="22"/>
+          <w:szCs w:val="22"/>
           <w:lang w:val="en-US"/>
         </w:rPr>
-        <w:t>Get</w:t>
+        <w:t>g</w:t>
+      </w:r>
+      <w:r>
+        <w:rPr>
+          <w:rFonts w:asciiTheme="minorHAnsi" w:hAnsiTheme="minorHAnsi" w:cstheme="minorHAnsi"/>
+          <w:color w:val="000000"/>
+          <w:sz w:val="22"/>
+          <w:szCs w:val="22"/>
+          <w:lang w:val="en-US"/>
+        </w:rPr>
+        <w:t>et</w:t>
       </w:r>
       <w:r>
         <w:rPr>
@@ -1846,16 +2532,61 @@
           <w:sz w:val="22"/>
           <w:szCs w:val="22"/>
         </w:rPr>
-        <w:t xml:space="preserve"> – </w:t>
-      </w:r>
-      <w:r>
-        <w:rPr>
-          <w:rFonts w:asciiTheme="minorHAnsi" w:hAnsiTheme="minorHAnsi" w:cstheme="minorHAnsi"/>
-          <w:color w:val="000000"/>
-          <w:sz w:val="22"/>
-          <w:szCs w:val="22"/>
-        </w:rPr>
-        <w:t>получает пути к файлам, проверяет метаданные и изменяет их.</w:t>
+        <w:t xml:space="preserve"> </w:t>
+      </w:r>
+      <w:r>
+        <w:rPr>
+          <w:rFonts w:asciiTheme="minorHAnsi" w:hAnsiTheme="minorHAnsi" w:cstheme="minorHAnsi"/>
+          <w:color w:val="000000"/>
+          <w:sz w:val="22"/>
+          <w:szCs w:val="22"/>
+        </w:rPr>
+        <w:t>получает пути к файлам</w:t>
+      </w:r>
+      <w:r>
+        <w:rPr>
+          <w:rFonts w:asciiTheme="minorHAnsi" w:hAnsiTheme="minorHAnsi" w:cstheme="minorHAnsi"/>
+          <w:color w:val="000000"/>
+          <w:sz w:val="22"/>
+          <w:szCs w:val="22"/>
+        </w:rPr>
+        <w:t xml:space="preserve"> и списки тегов</w:t>
+      </w:r>
+      <w:r>
+        <w:rPr>
+          <w:rFonts w:asciiTheme="minorHAnsi" w:hAnsiTheme="minorHAnsi" w:cstheme="minorHAnsi"/>
+          <w:color w:val="000000"/>
+          <w:sz w:val="22"/>
+          <w:szCs w:val="22"/>
+        </w:rPr>
+        <w:t>, проверяет метаданные</w:t>
+      </w:r>
+      <w:r>
+        <w:rPr>
+          <w:rFonts w:asciiTheme="minorHAnsi" w:hAnsiTheme="minorHAnsi" w:cstheme="minorHAnsi"/>
+          <w:color w:val="000000"/>
+          <w:sz w:val="22"/>
+          <w:szCs w:val="22"/>
+        </w:rPr>
+        <w:t xml:space="preserve"> </w:t>
+      </w:r>
+      <w:r>
+        <w:rPr>
+          <w:rFonts w:asciiTheme="minorHAnsi" w:hAnsiTheme="minorHAnsi" w:cstheme="minorHAnsi"/>
+          <w:color w:val="000000"/>
+          <w:sz w:val="22"/>
+          <w:szCs w:val="22"/>
+        </w:rPr>
+        <w:t>на совпадение с текстовыми паттернами и формирует список файлов, подпадающих под критерии</w:t>
+      </w:r>
+      <w:r>
+        <w:rPr>
+          <w:rFonts w:asciiTheme="minorHAnsi" w:hAnsiTheme="minorHAnsi" w:cstheme="minorHAnsi"/>
+          <w:color w:val="000000"/>
+          <w:sz w:val="22"/>
+          <w:szCs w:val="22"/>
+        </w:rPr>
+        <w:t>.</w:t>
       </w:r>
     </w:p>
     <w:p>
@@ -1879,9 +2610,18 @@
           <w:color w:val="000000"/>
           <w:sz w:val="22"/>
           <w:szCs w:val="22"/>
+        </w:rPr>
+        <w:t xml:space="preserve">Модуль </w:t>
+      </w:r>
+      <w:r>
+        <w:rPr>
+          <w:rFonts w:asciiTheme="minorHAnsi" w:hAnsiTheme="minorHAnsi" w:cstheme="minorHAnsi"/>
+          <w:color w:val="000000"/>
+          <w:sz w:val="22"/>
+          <w:szCs w:val="22"/>
           <w:lang w:val="en-US"/>
         </w:rPr>
-        <w:t>Make</w:t>
+        <w:t>change</w:t>
       </w:r>
       <w:r>
         <w:rPr>
@@ -1900,6 +2640,88 @@
           <w:szCs w:val="22"/>
           <w:lang w:val="en-US"/>
         </w:rPr>
+        <w:t>tags</w:t>
+      </w:r>
+      <w:r>
+        <w:rPr>
+          <w:rFonts w:asciiTheme="minorHAnsi" w:hAnsiTheme="minorHAnsi" w:cstheme="minorHAnsi"/>
+          <w:color w:val="000000"/>
+          <w:sz w:val="22"/>
+          <w:szCs w:val="22"/>
+        </w:rPr>
+        <w:t xml:space="preserve"> </w:t>
+      </w:r>
+      <w:r>
+        <w:rPr>
+          <w:rFonts w:asciiTheme="minorHAnsi" w:hAnsiTheme="minorHAnsi" w:cstheme="minorHAnsi"/>
+          <w:color w:val="000000"/>
+          <w:sz w:val="22"/>
+          <w:szCs w:val="22"/>
+        </w:rPr>
+        <w:t>получает список файлов, тегов и текстовые паттерны, которые должны присутствовать в тегах.</w:t>
+      </w:r>
+    </w:p>
+    <w:p>
+      <w:pPr>
+        <w:pStyle w:val="a4"/>
+        <w:numPr>
+          <w:ilvl w:val="0"/>
+          <w:numId w:val="1"/>
+        </w:numPr>
+        <w:spacing w:before="0" w:beforeAutospacing="0" w:after="0" w:afterAutospacing="0"/>
+        <w:rPr>
+          <w:rFonts w:asciiTheme="minorHAnsi" w:hAnsiTheme="minorHAnsi" w:cstheme="minorHAnsi"/>
+          <w:color w:val="000000"/>
+          <w:sz w:val="22"/>
+          <w:szCs w:val="22"/>
+        </w:rPr>
+      </w:pPr>
+      <w:r>
+        <w:rPr>
+          <w:rFonts w:asciiTheme="minorHAnsi" w:hAnsiTheme="minorHAnsi" w:cstheme="minorHAnsi"/>
+          <w:color w:val="000000"/>
+          <w:sz w:val="22"/>
+          <w:szCs w:val="22"/>
+        </w:rPr>
+        <w:t xml:space="preserve">Модуль </w:t>
+      </w:r>
+      <w:r>
+        <w:rPr>
+          <w:rFonts w:asciiTheme="minorHAnsi" w:hAnsiTheme="minorHAnsi" w:cstheme="minorHAnsi"/>
+          <w:color w:val="000000"/>
+          <w:sz w:val="22"/>
+          <w:szCs w:val="22"/>
+          <w:lang w:val="en-US"/>
+        </w:rPr>
+        <w:t>m</w:t>
+      </w:r>
+      <w:r>
+        <w:rPr>
+          <w:rFonts w:asciiTheme="minorHAnsi" w:hAnsiTheme="minorHAnsi" w:cstheme="minorHAnsi"/>
+          <w:color w:val="000000"/>
+          <w:sz w:val="22"/>
+          <w:szCs w:val="22"/>
+          <w:lang w:val="en-US"/>
+        </w:rPr>
+        <w:t>ake</w:t>
+      </w:r>
+      <w:r>
+        <w:rPr>
+          <w:rFonts w:asciiTheme="minorHAnsi" w:hAnsiTheme="minorHAnsi" w:cstheme="minorHAnsi"/>
+          <w:color w:val="000000"/>
+          <w:sz w:val="22"/>
+          <w:szCs w:val="22"/>
+        </w:rPr>
+        <w:t>_</w:t>
+      </w:r>
+      <w:r>
+        <w:rPr>
+          <w:rFonts w:asciiTheme="minorHAnsi" w:hAnsiTheme="minorHAnsi" w:cstheme="minorHAnsi"/>
+          <w:color w:val="000000"/>
+          <w:sz w:val="22"/>
+          <w:szCs w:val="22"/>
+          <w:lang w:val="en-US"/>
+        </w:rPr>
         <w:t>logs</w:t>
       </w:r>
       <w:r>
@@ -1909,7 +2731,7 @@
           <w:sz w:val="22"/>
           <w:szCs w:val="22"/>
         </w:rPr>
-        <w:t xml:space="preserve"> – </w:t>
+        <w:t xml:space="preserve"> </w:t>
       </w:r>
       <w:proofErr w:type="spellStart"/>
       <w:r>
@@ -1989,7 +2811,16 @@
           <w:szCs w:val="22"/>
         </w:rPr>
         <w:br/>
-        <w:t>   - Коммуникационные интерфейсы</w:t>
+        <w:t> - Коммуникационные интерфейсы</w:t>
+      </w:r>
+      <w:r>
+        <w:rPr>
+          <w:rFonts w:asciiTheme="minorHAnsi" w:hAnsiTheme="minorHAnsi" w:cstheme="minorHAnsi"/>
+          <w:color w:val="000000"/>
+          <w:sz w:val="22"/>
+          <w:szCs w:val="22"/>
+        </w:rPr>
+        <w:t>:</w:t>
       </w:r>
     </w:p>
     <w:p>
@@ -2023,6 +2854,15 @@
         <w:br/>
         <w:t>- Лицензионные соглашения</w:t>
       </w:r>
+      <w:r>
+        <w:rPr>
+          <w:rFonts w:asciiTheme="minorHAnsi" w:hAnsiTheme="minorHAnsi" w:cstheme="minorHAnsi"/>
+          <w:color w:val="000000"/>
+          <w:sz w:val="22"/>
+          <w:szCs w:val="22"/>
+        </w:rPr>
+        <w:t>:</w:t>
+      </w:r>
     </w:p>
     <w:p>
       <w:pPr>
@@ -2055,6 +2895,15 @@
         <w:br/>
         <w:t>- Необходимые замечания по законодательству, авторским правам и прочие</w:t>
       </w:r>
+      <w:r>
+        <w:rPr>
+          <w:rFonts w:asciiTheme="minorHAnsi" w:hAnsiTheme="minorHAnsi" w:cstheme="minorHAnsi"/>
+          <w:color w:val="000000"/>
+          <w:sz w:val="22"/>
+          <w:szCs w:val="22"/>
+        </w:rPr>
+        <w:t>:</w:t>
+      </w:r>
     </w:p>
     <w:p>
       <w:pPr>
@@ -2087,6 +2936,15 @@
         <w:br/>
         <w:t>- Применяемые стандарты</w:t>
       </w:r>
+      <w:r>
+        <w:rPr>
+          <w:rFonts w:asciiTheme="minorHAnsi" w:hAnsiTheme="minorHAnsi" w:cstheme="minorHAnsi"/>
+          <w:color w:val="000000"/>
+          <w:sz w:val="22"/>
+          <w:szCs w:val="22"/>
+        </w:rPr>
+        <w:t>:</w:t>
+      </w:r>
     </w:p>
     <w:p>
       <w:pPr>
@@ -2130,6 +2988,15 @@
         </w:rPr>
         <w:t>4. Сопроводительная информация</w:t>
       </w:r>
+      <w:r>
+        <w:rPr>
+          <w:rFonts w:asciiTheme="minorHAnsi" w:hAnsiTheme="minorHAnsi" w:cstheme="minorHAnsi"/>
+          <w:color w:val="000000"/>
+          <w:sz w:val="22"/>
+          <w:szCs w:val="22"/>
+        </w:rPr>
+        <w:t>.</w:t>
+      </w:r>
     </w:p>
     <w:p>
       <w:pPr>
@@ -2156,6 +3023,27 @@
           <w:szCs w:val="22"/>
         </w:rPr>
       </w:pPr>
+      <w:r>
+        <w:rPr>
+          <w:rFonts w:asciiTheme="minorHAnsi" w:hAnsiTheme="minorHAnsi" w:cstheme="minorHAnsi"/>
+          <w:b w:val="0"/>
+          <w:color w:val="000000"/>
+          <w:sz w:val="22"/>
+          <w:szCs w:val="22"/>
+          <w:lang w:val="en-US"/>
+        </w:rPr>
+        <w:t>Mockup</w:t>
+      </w:r>
+      <w:r>
+        <w:rPr>
+          <w:rFonts w:asciiTheme="minorHAnsi" w:hAnsiTheme="minorHAnsi" w:cstheme="minorHAnsi"/>
+          <w:b w:val="0"/>
+          <w:color w:val="000000"/>
+          <w:sz w:val="22"/>
+          <w:szCs w:val="22"/>
+        </w:rPr>
+        <w:t>, прототип и ранний инкремент можно найти в приложении.</w:t>
+      </w:r>
     </w:p>
     <w:p>
       <w:pPr>
@@ -2169,16 +3057,6 @@
           <w:szCs w:val="22"/>
         </w:rPr>
       </w:pPr>
-      <w:r>
-        <w:rPr>
-          <w:rFonts w:asciiTheme="minorHAnsi" w:hAnsiTheme="minorHAnsi" w:cstheme="minorHAnsi"/>
-          <w:b w:val="0"/>
-          <w:color w:val="000000"/>
-          <w:sz w:val="22"/>
-          <w:szCs w:val="22"/>
-        </w:rPr>
-        <w:t>Поиск файлов с проблемами в названии:</w:t>
-      </w:r>
     </w:p>
     <w:p>
       <w:pPr>
@@ -2187,873 +3065,594 @@
         <w:rPr>
           <w:rFonts w:asciiTheme="minorHAnsi" w:hAnsiTheme="minorHAnsi" w:cstheme="minorHAnsi"/>
           <w:b w:val="0"/>
+          <w:color w:val="000000"/>
+          <w:sz w:val="22"/>
+          <w:szCs w:val="22"/>
+        </w:rPr>
+      </w:pPr>
+      <w:r>
+        <w:rPr>
+          <w:rFonts w:asciiTheme="minorHAnsi" w:hAnsiTheme="minorHAnsi" w:cstheme="minorHAnsi"/>
+          <w:b w:val="0"/>
+          <w:color w:val="000000"/>
+          <w:sz w:val="22"/>
+          <w:szCs w:val="22"/>
+        </w:rPr>
+        <w:t>У программы будет особая функция:</w:t>
+      </w:r>
+    </w:p>
+    <w:p>
+      <w:pPr>
+        <w:pStyle w:val="3"/>
+        <w:spacing w:after="0"/>
+        <w:ind w:firstLine="708"/>
+        <w:rPr>
+          <w:rFonts w:asciiTheme="minorHAnsi" w:hAnsiTheme="minorHAnsi" w:cstheme="minorHAnsi"/>
+          <w:b w:val="0"/>
+          <w:color w:val="000000"/>
+          <w:sz w:val="22"/>
+          <w:szCs w:val="22"/>
+        </w:rPr>
+      </w:pPr>
+      <w:r>
+        <w:rPr>
+          <w:rFonts w:asciiTheme="minorHAnsi" w:hAnsiTheme="minorHAnsi" w:cstheme="minorHAnsi"/>
+          <w:b w:val="0"/>
+          <w:color w:val="000000"/>
+          <w:sz w:val="22"/>
+          <w:szCs w:val="22"/>
+        </w:rPr>
+        <w:t xml:space="preserve">Если снять все </w:t>
+      </w:r>
+      <w:r>
+        <w:rPr>
+          <w:rFonts w:asciiTheme="minorHAnsi" w:hAnsiTheme="minorHAnsi" w:cstheme="minorHAnsi"/>
+          <w:b w:val="0"/>
+          <w:color w:val="000000"/>
+          <w:sz w:val="22"/>
+          <w:szCs w:val="22"/>
+        </w:rPr>
+        <w:t>флажки</w:t>
+      </w:r>
+      <w:r>
+        <w:rPr>
+          <w:rFonts w:asciiTheme="minorHAnsi" w:hAnsiTheme="minorHAnsi" w:cstheme="minorHAnsi"/>
+          <w:b w:val="0"/>
+          <w:color w:val="000000"/>
+          <w:sz w:val="22"/>
+          <w:szCs w:val="22"/>
+        </w:rPr>
+        <w:t xml:space="preserve"> c "искать в", то проверены будут все три тега и название.</w:t>
+      </w:r>
+      <w:r>
+        <w:rPr>
+          <w:rFonts w:asciiTheme="minorHAnsi" w:hAnsiTheme="minorHAnsi" w:cstheme="minorHAnsi"/>
+          <w:b w:val="0"/>
+          <w:color w:val="000000"/>
+          <w:sz w:val="22"/>
+          <w:szCs w:val="22"/>
+        </w:rPr>
+        <w:t xml:space="preserve"> </w:t>
+      </w:r>
+      <w:r>
+        <w:rPr>
+          <w:rFonts w:asciiTheme="minorHAnsi" w:hAnsiTheme="minorHAnsi" w:cstheme="minorHAnsi"/>
+          <w:b w:val="0"/>
+          <w:color w:val="000000"/>
+          <w:sz w:val="22"/>
+          <w:szCs w:val="22"/>
+        </w:rPr>
+        <w:t>Программа будет искать следующие паттерны:</w:t>
+      </w:r>
+      <w:r>
+        <w:rPr>
+          <w:rFonts w:asciiTheme="minorHAnsi" w:hAnsiTheme="minorHAnsi" w:cstheme="minorHAnsi"/>
+          <w:b w:val="0"/>
+          <w:color w:val="000000"/>
+          <w:sz w:val="22"/>
+          <w:szCs w:val="22"/>
+        </w:rPr>
+        <w:t xml:space="preserve"> </w:t>
+      </w:r>
+      <w:r>
+        <w:rPr>
+          <w:rFonts w:asciiTheme="minorHAnsi" w:hAnsiTheme="minorHAnsi" w:cstheme="minorHAnsi"/>
+          <w:b w:val="0"/>
+          <w:color w:val="000000"/>
+          <w:sz w:val="22"/>
+          <w:szCs w:val="22"/>
+        </w:rPr>
+        <w:t>"</w:t>
+      </w:r>
+      <w:r>
+        <w:rPr>
+          <w:rFonts w:asciiTheme="minorHAnsi" w:hAnsiTheme="minorHAnsi" w:cstheme="minorHAnsi"/>
+          <w:b w:val="0"/>
+          <w:color w:val="000000"/>
+          <w:sz w:val="22"/>
+          <w:szCs w:val="22"/>
+          <w:lang w:val="en-US"/>
+        </w:rPr>
+        <w:t>official</w:t>
+      </w:r>
+      <w:r>
+        <w:rPr>
+          <w:rFonts w:asciiTheme="minorHAnsi" w:hAnsiTheme="minorHAnsi" w:cstheme="minorHAnsi"/>
+          <w:b w:val="0"/>
+          <w:color w:val="000000"/>
+          <w:sz w:val="22"/>
+          <w:szCs w:val="22"/>
+        </w:rPr>
+        <w:t>", "</w:t>
+      </w:r>
+      <w:r>
+        <w:rPr>
+          <w:rFonts w:asciiTheme="minorHAnsi" w:hAnsiTheme="minorHAnsi" w:cstheme="minorHAnsi"/>
+          <w:b w:val="0"/>
+          <w:color w:val="000000"/>
+          <w:sz w:val="22"/>
+          <w:szCs w:val="22"/>
+          <w:lang w:val="en-US"/>
+        </w:rPr>
+        <w:t>video</w:t>
+      </w:r>
+      <w:r>
+        <w:rPr>
+          <w:rFonts w:asciiTheme="minorHAnsi" w:hAnsiTheme="minorHAnsi" w:cstheme="minorHAnsi"/>
+          <w:b w:val="0"/>
+          <w:color w:val="000000"/>
+          <w:sz w:val="22"/>
+          <w:szCs w:val="22"/>
+        </w:rPr>
+        <w:t>", "/", "</w:t>
+      </w:r>
+      <w:r>
+        <w:rPr>
+          <w:rFonts w:asciiTheme="minorHAnsi" w:hAnsiTheme="minorHAnsi" w:cstheme="minorHAnsi"/>
+          <w:b w:val="0"/>
+          <w:color w:val="000000"/>
+          <w:sz w:val="22"/>
+          <w:szCs w:val="22"/>
+        </w:rPr>
+        <w:t>\", ":", "*", "?", "&lt;", "&gt;", "|", "...", " ...",</w:t>
+      </w:r>
+      <w:r>
+        <w:rPr>
+          <w:rFonts w:asciiTheme="minorHAnsi" w:hAnsiTheme="minorHAnsi" w:cstheme="minorHAnsi"/>
+          <w:b w:val="0"/>
+          <w:color w:val="000000"/>
+          <w:sz w:val="22"/>
+          <w:szCs w:val="22"/>
+        </w:rPr>
+        <w:t xml:space="preserve"> " - ", </w:t>
+      </w:r>
+      <w:r>
+        <w:rPr>
+          <w:rFonts w:asciiTheme="minorHAnsi" w:hAnsiTheme="minorHAnsi" w:cstheme="minorHAnsi"/>
+          <w:b w:val="0"/>
+          <w:color w:val="000000"/>
+          <w:sz w:val="22"/>
+          <w:szCs w:val="22"/>
+        </w:rPr>
+        <w:t>"</w:t>
+      </w:r>
+      <w:proofErr w:type="spellStart"/>
+      <w:r>
+        <w:rPr>
+          <w:rFonts w:asciiTheme="minorHAnsi" w:hAnsiTheme="minorHAnsi" w:cstheme="minorHAnsi"/>
+          <w:b w:val="0"/>
+          <w:color w:val="000000"/>
+          <w:sz w:val="22"/>
+          <w:szCs w:val="22"/>
+          <w:lang w:val="en-US"/>
+        </w:rPr>
+        <w:t>vevo</w:t>
+      </w:r>
+      <w:proofErr w:type="spellEnd"/>
+      <w:r>
+        <w:rPr>
+          <w:rFonts w:asciiTheme="minorHAnsi" w:hAnsiTheme="minorHAnsi" w:cstheme="minorHAnsi"/>
+          <w:b w:val="0"/>
+          <w:color w:val="000000"/>
+          <w:sz w:val="22"/>
+          <w:szCs w:val="22"/>
+        </w:rPr>
+        <w:t>", "</w:t>
+      </w:r>
+      <w:proofErr w:type="spellStart"/>
+      <w:r>
+        <w:rPr>
+          <w:rFonts w:asciiTheme="minorHAnsi" w:hAnsiTheme="minorHAnsi" w:cstheme="minorHAnsi"/>
+          <w:b w:val="0"/>
+          <w:color w:val="000000"/>
+          <w:sz w:val="22"/>
+          <w:szCs w:val="22"/>
+          <w:lang w:val="en-US"/>
+        </w:rPr>
+        <w:t>mrsuicidesheep</w:t>
+      </w:r>
+      <w:proofErr w:type="spellEnd"/>
+      <w:r>
+        <w:rPr>
+          <w:rFonts w:asciiTheme="minorHAnsi" w:hAnsiTheme="minorHAnsi" w:cstheme="minorHAnsi"/>
+          <w:b w:val="0"/>
+          <w:color w:val="000000"/>
+          <w:sz w:val="22"/>
+          <w:szCs w:val="22"/>
+        </w:rPr>
+        <w:t>", "</w:t>
+      </w:r>
+      <w:r>
+        <w:rPr>
+          <w:rFonts w:asciiTheme="minorHAnsi" w:hAnsiTheme="minorHAnsi" w:cstheme="minorHAnsi"/>
+          <w:b w:val="0"/>
+          <w:color w:val="000000"/>
+          <w:sz w:val="22"/>
+          <w:szCs w:val="22"/>
+          <w:lang w:val="en-US"/>
+        </w:rPr>
+        <w:t>music</w:t>
+      </w:r>
+      <w:r>
+        <w:rPr>
+          <w:rFonts w:asciiTheme="minorHAnsi" w:hAnsiTheme="minorHAnsi" w:cstheme="minorHAnsi"/>
+          <w:b w:val="0"/>
+          <w:color w:val="000000"/>
+          <w:sz w:val="22"/>
+          <w:szCs w:val="22"/>
+        </w:rPr>
+        <w:t>", "</w:t>
+      </w:r>
+      <w:proofErr w:type="spellStart"/>
+      <w:r>
+        <w:rPr>
+          <w:rFonts w:asciiTheme="minorHAnsi" w:hAnsiTheme="minorHAnsi" w:cstheme="minorHAnsi"/>
+          <w:b w:val="0"/>
+          <w:color w:val="000000"/>
+          <w:sz w:val="22"/>
+          <w:szCs w:val="22"/>
+          <w:lang w:val="en-US"/>
+        </w:rPr>
+        <w:t>alona</w:t>
+      </w:r>
+      <w:proofErr w:type="spellEnd"/>
+      <w:r>
+        <w:rPr>
+          <w:rFonts w:asciiTheme="minorHAnsi" w:hAnsiTheme="minorHAnsi" w:cstheme="minorHAnsi"/>
+          <w:b w:val="0"/>
+          <w:color w:val="000000"/>
+          <w:sz w:val="22"/>
+          <w:szCs w:val="22"/>
+        </w:rPr>
+        <w:t xml:space="preserve"> </w:t>
+      </w:r>
+      <w:proofErr w:type="spellStart"/>
+      <w:r>
+        <w:rPr>
+          <w:rFonts w:asciiTheme="minorHAnsi" w:hAnsiTheme="minorHAnsi" w:cstheme="minorHAnsi"/>
+          <w:b w:val="0"/>
+          <w:color w:val="000000"/>
+          <w:sz w:val="22"/>
+          <w:szCs w:val="22"/>
+          <w:lang w:val="en-US"/>
+        </w:rPr>
+        <w:t>chemerys</w:t>
+      </w:r>
+      <w:proofErr w:type="spellEnd"/>
+      <w:r>
+        <w:rPr>
+          <w:rFonts w:asciiTheme="minorHAnsi" w:hAnsiTheme="minorHAnsi" w:cstheme="minorHAnsi"/>
+          <w:b w:val="0"/>
+          <w:color w:val="000000"/>
+          <w:sz w:val="22"/>
+          <w:szCs w:val="22"/>
+        </w:rPr>
+        <w:t>", "</w:t>
+      </w:r>
+      <w:proofErr w:type="spellStart"/>
+      <w:r>
+        <w:rPr>
+          <w:rFonts w:asciiTheme="minorHAnsi" w:hAnsiTheme="minorHAnsi" w:cstheme="minorHAnsi"/>
+          <w:b w:val="0"/>
+          <w:color w:val="000000"/>
+          <w:sz w:val="22"/>
+          <w:szCs w:val="22"/>
+          <w:lang w:val="en-US"/>
+        </w:rPr>
+        <w:t>aviencloud</w:t>
+      </w:r>
+      <w:proofErr w:type="spellEnd"/>
+      <w:r>
+        <w:rPr>
+          <w:rFonts w:asciiTheme="minorHAnsi" w:hAnsiTheme="minorHAnsi" w:cstheme="minorHAnsi"/>
+          <w:b w:val="0"/>
+          <w:color w:val="000000"/>
+          <w:sz w:val="22"/>
+          <w:szCs w:val="22"/>
+        </w:rPr>
+        <w:t>",</w:t>
+      </w:r>
+      <w:r>
+        <w:rPr>
+          <w:rFonts w:asciiTheme="minorHAnsi" w:hAnsiTheme="minorHAnsi" w:cstheme="minorHAnsi"/>
+          <w:b w:val="0"/>
+          <w:color w:val="000000"/>
+          <w:sz w:val="22"/>
+          <w:szCs w:val="22"/>
+        </w:rPr>
+        <w:t xml:space="preserve"> </w:t>
+      </w:r>
+      <w:r>
+        <w:rPr>
+          <w:rFonts w:asciiTheme="minorHAnsi" w:hAnsiTheme="minorHAnsi" w:cstheme="minorHAnsi"/>
+          <w:b w:val="0"/>
+          <w:color w:val="000000"/>
+          <w:sz w:val="22"/>
+          <w:szCs w:val="22"/>
+        </w:rPr>
+        <w:t>"</w:t>
+      </w:r>
+      <w:proofErr w:type="spellStart"/>
+      <w:r>
+        <w:rPr>
+          <w:rFonts w:asciiTheme="minorHAnsi" w:hAnsiTheme="minorHAnsi" w:cstheme="minorHAnsi"/>
+          <w:b w:val="0"/>
+          <w:color w:val="000000"/>
+          <w:sz w:val="22"/>
+          <w:szCs w:val="22"/>
+          <w:lang w:val="en-US"/>
+        </w:rPr>
+        <w:t>vk</w:t>
+      </w:r>
+      <w:proofErr w:type="spellEnd"/>
+      <w:r>
+        <w:rPr>
+          <w:rFonts w:asciiTheme="minorHAnsi" w:hAnsiTheme="minorHAnsi" w:cstheme="minorHAnsi"/>
+          <w:b w:val="0"/>
+          <w:color w:val="000000"/>
+          <w:sz w:val="22"/>
+          <w:szCs w:val="22"/>
+        </w:rPr>
+        <w:t xml:space="preserve"> </w:t>
+      </w:r>
+      <w:r>
+        <w:rPr>
+          <w:rFonts w:asciiTheme="minorHAnsi" w:hAnsiTheme="minorHAnsi" w:cstheme="minorHAnsi"/>
+          <w:b w:val="0"/>
+          <w:color w:val="000000"/>
+          <w:sz w:val="22"/>
+          <w:szCs w:val="22"/>
+          <w:lang w:val="en-US"/>
+        </w:rPr>
+        <w:t>virus</w:t>
+      </w:r>
+      <w:r>
+        <w:rPr>
+          <w:rFonts w:asciiTheme="minorHAnsi" w:hAnsiTheme="minorHAnsi" w:cstheme="minorHAnsi"/>
+          <w:b w:val="0"/>
+          <w:color w:val="000000"/>
+          <w:sz w:val="22"/>
+          <w:szCs w:val="22"/>
+        </w:rPr>
+        <w:t xml:space="preserve"> </w:t>
+      </w:r>
+      <w:r>
+        <w:rPr>
+          <w:rFonts w:asciiTheme="minorHAnsi" w:hAnsiTheme="minorHAnsi" w:cstheme="minorHAnsi"/>
+          <w:b w:val="0"/>
+          <w:color w:val="000000"/>
+          <w:sz w:val="22"/>
+          <w:szCs w:val="22"/>
+          <w:lang w:val="en-US"/>
+        </w:rPr>
+        <w:t>bot</w:t>
+      </w:r>
+      <w:r>
+        <w:rPr>
+          <w:rFonts w:asciiTheme="minorHAnsi" w:hAnsiTheme="minorHAnsi" w:cstheme="minorHAnsi"/>
+          <w:b w:val="0"/>
+          <w:color w:val="000000"/>
+          <w:sz w:val="22"/>
+          <w:szCs w:val="22"/>
+        </w:rPr>
+        <w:t>", ".</w:t>
+      </w:r>
+      <w:r>
+        <w:rPr>
+          <w:rFonts w:asciiTheme="minorHAnsi" w:hAnsiTheme="minorHAnsi" w:cstheme="minorHAnsi"/>
+          <w:b w:val="0"/>
+          <w:color w:val="000000"/>
+          <w:sz w:val="22"/>
+          <w:szCs w:val="22"/>
+          <w:lang w:val="en-US"/>
+        </w:rPr>
+        <w:t>net</w:t>
+      </w:r>
+      <w:r>
+        <w:rPr>
+          <w:rFonts w:asciiTheme="minorHAnsi" w:hAnsiTheme="minorHAnsi" w:cstheme="minorHAnsi"/>
+          <w:b w:val="0"/>
+          <w:color w:val="000000"/>
+          <w:sz w:val="22"/>
+          <w:szCs w:val="22"/>
+        </w:rPr>
+        <w:t>", ".</w:t>
+      </w:r>
+      <w:proofErr w:type="spellStart"/>
+      <w:r>
+        <w:rPr>
+          <w:rFonts w:asciiTheme="minorHAnsi" w:hAnsiTheme="minorHAnsi" w:cstheme="minorHAnsi"/>
+          <w:b w:val="0"/>
+          <w:color w:val="000000"/>
+          <w:sz w:val="22"/>
+          <w:szCs w:val="22"/>
+          <w:lang w:val="en-US"/>
+        </w:rPr>
+        <w:t>ru</w:t>
+      </w:r>
+      <w:proofErr w:type="spellEnd"/>
+      <w:r>
+        <w:rPr>
+          <w:rFonts w:asciiTheme="minorHAnsi" w:hAnsiTheme="minorHAnsi" w:cstheme="minorHAnsi"/>
+          <w:b w:val="0"/>
+          <w:color w:val="000000"/>
+          <w:sz w:val="22"/>
+          <w:szCs w:val="22"/>
+        </w:rPr>
+        <w:t>", ".</w:t>
+      </w:r>
+      <w:r>
+        <w:rPr>
+          <w:rFonts w:asciiTheme="minorHAnsi" w:hAnsiTheme="minorHAnsi" w:cstheme="minorHAnsi"/>
+          <w:b w:val="0"/>
+          <w:color w:val="000000"/>
+          <w:sz w:val="22"/>
+          <w:szCs w:val="22"/>
+          <w:lang w:val="en-US"/>
+        </w:rPr>
+        <w:t>org</w:t>
+      </w:r>
+      <w:r>
+        <w:rPr>
+          <w:rFonts w:asciiTheme="minorHAnsi" w:hAnsiTheme="minorHAnsi" w:cstheme="minorHAnsi"/>
+          <w:b w:val="0"/>
+          <w:color w:val="000000"/>
+          <w:sz w:val="22"/>
+          <w:szCs w:val="22"/>
+        </w:rPr>
+        <w:t>", ".</w:t>
+      </w:r>
+      <w:r>
+        <w:rPr>
+          <w:rFonts w:asciiTheme="minorHAnsi" w:hAnsiTheme="minorHAnsi" w:cstheme="minorHAnsi"/>
+          <w:b w:val="0"/>
+          <w:color w:val="000000"/>
+          <w:sz w:val="22"/>
+          <w:szCs w:val="22"/>
+          <w:lang w:val="en-US"/>
+        </w:rPr>
+        <w:t>com</w:t>
+      </w:r>
+      <w:r>
+        <w:rPr>
+          <w:rFonts w:asciiTheme="minorHAnsi" w:hAnsiTheme="minorHAnsi" w:cstheme="minorHAnsi"/>
+          <w:b w:val="0"/>
+          <w:color w:val="000000"/>
+          <w:sz w:val="22"/>
+          <w:szCs w:val="22"/>
+        </w:rPr>
+        <w:t>", "</w:t>
+      </w:r>
+      <w:r>
+        <w:rPr>
+          <w:rFonts w:asciiTheme="minorHAnsi" w:hAnsiTheme="minorHAnsi" w:cstheme="minorHAnsi"/>
+          <w:b w:val="0"/>
+          <w:color w:val="000000"/>
+          <w:sz w:val="22"/>
+          <w:szCs w:val="22"/>
+          <w:lang w:val="en-US"/>
+        </w:rPr>
+        <w:t>bot</w:t>
+      </w:r>
+      <w:r>
+        <w:rPr>
+          <w:rFonts w:asciiTheme="minorHAnsi" w:hAnsiTheme="minorHAnsi" w:cstheme="minorHAnsi"/>
+          <w:b w:val="0"/>
+          <w:color w:val="000000"/>
+          <w:sz w:val="22"/>
+          <w:szCs w:val="22"/>
+        </w:rPr>
+        <w:t>", "</w:t>
+      </w:r>
+      <w:proofErr w:type="spellStart"/>
+      <w:r>
+        <w:rPr>
+          <w:rFonts w:asciiTheme="minorHAnsi" w:hAnsiTheme="minorHAnsi" w:cstheme="minorHAnsi"/>
+          <w:b w:val="0"/>
+          <w:color w:val="000000"/>
+          <w:sz w:val="22"/>
+          <w:szCs w:val="22"/>
+          <w:lang w:val="en-US"/>
+        </w:rPr>
+        <w:t>mp</w:t>
+      </w:r>
+      <w:proofErr w:type="spellEnd"/>
+      <w:r>
+        <w:rPr>
+          <w:rFonts w:asciiTheme="minorHAnsi" w:hAnsiTheme="minorHAnsi" w:cstheme="minorHAnsi"/>
+          <w:b w:val="0"/>
+          <w:color w:val="000000"/>
+          <w:sz w:val="22"/>
+          <w:szCs w:val="22"/>
+        </w:rPr>
+        <w:t>3", " и".</w:t>
+      </w:r>
+      <w:r>
+        <w:rPr>
+          <w:rFonts w:asciiTheme="minorHAnsi" w:hAnsiTheme="minorHAnsi" w:cstheme="minorHAnsi"/>
+          <w:b w:val="0"/>
+          <w:color w:val="000000"/>
+          <w:sz w:val="22"/>
+          <w:szCs w:val="22"/>
+        </w:rPr>
+        <w:br/>
+      </w:r>
+      <w:r>
+        <w:rPr>
+          <w:rFonts w:asciiTheme="minorHAnsi" w:hAnsiTheme="minorHAnsi" w:cstheme="minorHAnsi"/>
+          <w:b w:val="0"/>
+          <w:color w:val="000000"/>
+          <w:sz w:val="22"/>
+          <w:szCs w:val="22"/>
+        </w:rPr>
+        <w:t>Также будет происходить проверка на наличие незакрытых скобок.</w:t>
+      </w:r>
+      <w:r>
+        <w:rPr>
+          <w:rFonts w:asciiTheme="minorHAnsi" w:hAnsiTheme="minorHAnsi" w:cstheme="minorHAnsi"/>
+          <w:b w:val="0"/>
+          <w:color w:val="000000"/>
+          <w:sz w:val="22"/>
+          <w:szCs w:val="22"/>
+        </w:rPr>
+        <w:br/>
+      </w:r>
+      <w:r>
+        <w:rPr>
+          <w:rFonts w:asciiTheme="minorHAnsi" w:hAnsiTheme="minorHAnsi" w:cstheme="minorHAnsi"/>
+          <w:b w:val="0"/>
+          <w:color w:val="000000"/>
+          <w:sz w:val="22"/>
+          <w:szCs w:val="22"/>
+        </w:rPr>
+        <w:t>В таком режиме запустить исправитель нельзя.</w:t>
+      </w:r>
+    </w:p>
+    <w:p>
+      <w:pPr>
+        <w:pStyle w:val="3"/>
+        <w:spacing w:before="0" w:beforeAutospacing="0" w:after="0" w:afterAutospacing="0"/>
+        <w:rPr>
+          <w:rFonts w:asciiTheme="minorHAnsi" w:hAnsiTheme="minorHAnsi" w:cstheme="minorHAnsi"/>
+          <w:b w:val="0"/>
+          <w:color w:val="000000"/>
+          <w:sz w:val="22"/>
+          <w:szCs w:val="22"/>
+        </w:rPr>
+      </w:pPr>
+    </w:p>
+    <w:p>
+      <w:pPr>
+        <w:pStyle w:val="3"/>
+        <w:spacing w:before="0" w:beforeAutospacing="0" w:after="0" w:afterAutospacing="0"/>
+        <w:rPr>
+          <w:rFonts w:asciiTheme="minorHAnsi" w:hAnsiTheme="minorHAnsi" w:cstheme="minorHAnsi"/>
+          <w:b w:val="0"/>
           <w:color w:val="0C1E29"/>
           <w:sz w:val="22"/>
           <w:szCs w:val="22"/>
         </w:rPr>
       </w:pPr>
-      <w:r>
-        <w:rPr>
-          <w:rFonts w:asciiTheme="minorHAnsi" w:hAnsiTheme="minorHAnsi" w:cstheme="minorHAnsi"/>
-          <w:b w:val="0"/>
-          <w:color w:val="0C1E29"/>
-          <w:sz w:val="22"/>
-          <w:szCs w:val="22"/>
-        </w:rPr>
-        <w:t xml:space="preserve">Проверяем тег «название» на наличие (в том числе) комбинации символов </w:t>
-      </w:r>
-      <w:proofErr w:type="gramStart"/>
-      <w:r>
-        <w:rPr>
-          <w:rFonts w:asciiTheme="minorHAnsi" w:hAnsiTheme="minorHAnsi" w:cstheme="minorHAnsi"/>
-          <w:b w:val="0"/>
-          <w:color w:val="0C1E29"/>
-          <w:sz w:val="22"/>
-          <w:szCs w:val="22"/>
-        </w:rPr>
-        <w:t>« -</w:t>
-      </w:r>
-      <w:proofErr w:type="gramEnd"/>
-      <w:r>
-        <w:rPr>
-          <w:rFonts w:asciiTheme="minorHAnsi" w:hAnsiTheme="minorHAnsi" w:cstheme="minorHAnsi"/>
-          <w:b w:val="0"/>
-          <w:color w:val="0C1E29"/>
-          <w:sz w:val="22"/>
-          <w:szCs w:val="22"/>
-        </w:rPr>
-        <w:t xml:space="preserve"> ».</w:t>
-      </w:r>
-    </w:p>
-    <w:p>
-      <w:pPr>
-        <w:pStyle w:val="3"/>
-        <w:spacing w:before="0" w:beforeAutospacing="0" w:after="0" w:afterAutospacing="0"/>
-        <w:rPr>
-          <w:rFonts w:asciiTheme="minorHAnsi" w:hAnsiTheme="minorHAnsi" w:cstheme="minorHAnsi"/>
-          <w:b w:val="0"/>
-          <w:color w:val="0C1E29"/>
-          <w:sz w:val="22"/>
-          <w:szCs w:val="22"/>
-        </w:rPr>
-      </w:pPr>
-      <w:r>
-        <w:rPr>
-          <w:rFonts w:asciiTheme="minorHAnsi" w:hAnsiTheme="minorHAnsi" w:cstheme="minorHAnsi"/>
-          <w:b w:val="0"/>
-          <w:color w:val="0C1E29"/>
-          <w:sz w:val="22"/>
-          <w:szCs w:val="22"/>
-        </w:rPr>
-        <w:t>Если комбинация присутствует, то сравниваем её с названием файла, если есть различия, то помечаем как потенциально проблемный.</w:t>
-      </w:r>
-    </w:p>
-    <w:p>
-      <w:pPr>
-        <w:pStyle w:val="3"/>
-        <w:spacing w:before="0" w:beforeAutospacing="0" w:after="0" w:afterAutospacing="0"/>
-        <w:rPr>
-          <w:rFonts w:asciiTheme="minorHAnsi" w:hAnsiTheme="minorHAnsi" w:cstheme="minorHAnsi"/>
-          <w:b w:val="0"/>
-          <w:color w:val="0C1E29"/>
-          <w:sz w:val="22"/>
-          <w:szCs w:val="22"/>
-        </w:rPr>
-      </w:pPr>
-      <w:r>
-        <w:rPr>
-          <w:rFonts w:asciiTheme="minorHAnsi" w:hAnsiTheme="minorHAnsi" w:cstheme="minorHAnsi"/>
-          <w:b w:val="0"/>
-          <w:color w:val="0C1E29"/>
-          <w:sz w:val="22"/>
-          <w:szCs w:val="22"/>
-        </w:rPr>
-        <w:t>Смотрим тег «исполнители», если в нём присутствует символ «/», то помечаем как потенциально проблемный. Если производится замена, то заменяется на «</w:t>
-      </w:r>
-      <w:proofErr w:type="gramStart"/>
-      <w:r>
-        <w:rPr>
-          <w:rFonts w:asciiTheme="minorHAnsi" w:hAnsiTheme="minorHAnsi" w:cstheme="minorHAnsi"/>
-          <w:b w:val="0"/>
-          <w:color w:val="0C1E29"/>
-          <w:sz w:val="22"/>
-          <w:szCs w:val="22"/>
-        </w:rPr>
-        <w:t>, »</w:t>
-      </w:r>
-      <w:proofErr w:type="gramEnd"/>
-      <w:r>
-        <w:rPr>
-          <w:rFonts w:asciiTheme="minorHAnsi" w:hAnsiTheme="minorHAnsi" w:cstheme="minorHAnsi"/>
-          <w:b w:val="0"/>
-          <w:color w:val="0C1E29"/>
-          <w:sz w:val="22"/>
-          <w:szCs w:val="22"/>
-        </w:rPr>
-        <w:t>.</w:t>
-      </w:r>
-    </w:p>
-    <w:p>
-      <w:pPr>
-        <w:pStyle w:val="3"/>
-        <w:spacing w:before="0" w:beforeAutospacing="0" w:after="0" w:afterAutospacing="0"/>
-        <w:rPr>
-          <w:rFonts w:asciiTheme="minorHAnsi" w:hAnsiTheme="minorHAnsi" w:cstheme="minorHAnsi"/>
-          <w:b w:val="0"/>
-          <w:color w:val="0C1E29"/>
-          <w:sz w:val="22"/>
-          <w:szCs w:val="22"/>
-        </w:rPr>
-      </w:pPr>
-      <w:r>
-        <w:rPr>
-          <w:rFonts w:asciiTheme="minorHAnsi" w:hAnsiTheme="minorHAnsi" w:cstheme="minorHAnsi"/>
-          <w:b w:val="0"/>
-          <w:color w:val="0C1E29"/>
-          <w:sz w:val="22"/>
-          <w:szCs w:val="22"/>
-        </w:rPr>
-        <w:t xml:space="preserve">Результаты проверки сохраняются в файл </w:t>
-      </w:r>
-      <w:r>
-        <w:rPr>
-          <w:rFonts w:asciiTheme="minorHAnsi" w:hAnsiTheme="minorHAnsi" w:cstheme="minorHAnsi"/>
-          <w:b w:val="0"/>
-          <w:color w:val="0C1E29"/>
-          <w:sz w:val="22"/>
-          <w:szCs w:val="22"/>
-          <w:lang w:val="en-US"/>
-        </w:rPr>
-        <w:t>txt</w:t>
-      </w:r>
-      <w:r>
-        <w:rPr>
-          <w:rFonts w:asciiTheme="minorHAnsi" w:hAnsiTheme="minorHAnsi" w:cstheme="minorHAnsi"/>
-          <w:b w:val="0"/>
-          <w:color w:val="0C1E29"/>
-          <w:sz w:val="22"/>
-          <w:szCs w:val="22"/>
-        </w:rPr>
-        <w:t>, который открывается по завершении процесса,</w:t>
-      </w:r>
-      <w:r>
-        <w:rPr>
-          <w:rFonts w:asciiTheme="minorHAnsi" w:hAnsiTheme="minorHAnsi" w:cstheme="minorHAnsi"/>
-          <w:b w:val="0"/>
-          <w:color w:val="0C1E29"/>
-          <w:sz w:val="22"/>
-          <w:szCs w:val="22"/>
-        </w:rPr>
-        <w:t xml:space="preserve"> </w:t>
-      </w:r>
-      <w:r>
-        <w:rPr>
-          <w:rFonts w:asciiTheme="minorHAnsi" w:hAnsiTheme="minorHAnsi" w:cstheme="minorHAnsi"/>
-          <w:b w:val="0"/>
-          <w:color w:val="0C1E29"/>
-          <w:sz w:val="22"/>
-          <w:szCs w:val="22"/>
-        </w:rPr>
-        <w:t>дабы</w:t>
-      </w:r>
-      <w:r>
-        <w:rPr>
-          <w:rFonts w:asciiTheme="minorHAnsi" w:hAnsiTheme="minorHAnsi" w:cstheme="minorHAnsi"/>
-          <w:b w:val="0"/>
-          <w:color w:val="0C1E29"/>
-          <w:sz w:val="22"/>
-          <w:szCs w:val="22"/>
-        </w:rPr>
-        <w:t xml:space="preserve"> пользователь проверил, все ли выбранные файлы подходят под критерии </w:t>
-      </w:r>
-      <w:proofErr w:type="spellStart"/>
-      <w:r>
-        <w:rPr>
-          <w:rFonts w:asciiTheme="minorHAnsi" w:hAnsiTheme="minorHAnsi" w:cstheme="minorHAnsi"/>
-          <w:b w:val="0"/>
-          <w:color w:val="0C1E29"/>
-          <w:sz w:val="22"/>
-          <w:szCs w:val="22"/>
-        </w:rPr>
-        <w:t>проблемности</w:t>
-      </w:r>
-      <w:proofErr w:type="spellEnd"/>
-      <w:r>
-        <w:rPr>
-          <w:rFonts w:asciiTheme="minorHAnsi" w:hAnsiTheme="minorHAnsi" w:cstheme="minorHAnsi"/>
-          <w:b w:val="0"/>
-          <w:color w:val="0C1E29"/>
-          <w:sz w:val="22"/>
-          <w:szCs w:val="22"/>
-        </w:rPr>
-        <w:t>.</w:t>
-      </w:r>
-    </w:p>
-    <w:p>
-      <w:pPr>
-        <w:pStyle w:val="3"/>
-        <w:spacing w:before="0" w:beforeAutospacing="0" w:after="0" w:afterAutospacing="0"/>
-        <w:rPr>
-          <w:rFonts w:asciiTheme="minorHAnsi" w:hAnsiTheme="minorHAnsi" w:cstheme="minorHAnsi"/>
-          <w:b w:val="0"/>
-          <w:color w:val="0C1E29"/>
-          <w:sz w:val="22"/>
-          <w:szCs w:val="22"/>
-        </w:rPr>
-      </w:pPr>
-      <w:r>
-        <w:rPr>
-          <w:rFonts w:asciiTheme="minorHAnsi" w:hAnsiTheme="minorHAnsi" w:cstheme="minorHAnsi"/>
-          <w:b w:val="0"/>
-          <w:color w:val="0C1E29"/>
-          <w:sz w:val="22"/>
-          <w:szCs w:val="22"/>
-        </w:rPr>
-        <w:t>Лучше всего отдельно отредактировать помеченные файлы, не являющиеся проблемными.</w:t>
-      </w:r>
-    </w:p>
-    <w:p>
-      <w:pPr>
-        <w:pStyle w:val="3"/>
-        <w:spacing w:before="0" w:beforeAutospacing="0" w:after="0" w:afterAutospacing="0"/>
-        <w:rPr>
-          <w:rFonts w:asciiTheme="minorHAnsi" w:hAnsiTheme="minorHAnsi" w:cstheme="minorHAnsi"/>
-          <w:b w:val="0"/>
-          <w:color w:val="0C1E29"/>
-          <w:sz w:val="22"/>
-          <w:szCs w:val="22"/>
-        </w:rPr>
-      </w:pPr>
-    </w:p>
-    <w:p>
-      <w:pPr>
-        <w:pStyle w:val="3"/>
-        <w:spacing w:before="0" w:beforeAutospacing="0" w:after="0" w:afterAutospacing="0"/>
-        <w:rPr>
-          <w:rFonts w:asciiTheme="minorHAnsi" w:hAnsiTheme="minorHAnsi" w:cstheme="minorHAnsi"/>
-          <w:b w:val="0"/>
-          <w:color w:val="0C1E29"/>
-          <w:sz w:val="22"/>
-          <w:szCs w:val="22"/>
-        </w:rPr>
-      </w:pPr>
-      <w:r>
-        <w:rPr>
-          <w:rFonts w:asciiTheme="minorHAnsi" w:hAnsiTheme="minorHAnsi" w:cstheme="minorHAnsi"/>
-          <w:b w:val="0"/>
-          <w:color w:val="0C1E29"/>
-          <w:sz w:val="22"/>
-          <w:szCs w:val="22"/>
-        </w:rPr>
-        <w:t xml:space="preserve">Должна быть реализована </w:t>
-      </w:r>
-      <w:r>
-        <w:rPr>
-          <w:rFonts w:asciiTheme="minorHAnsi" w:hAnsiTheme="minorHAnsi" w:cstheme="minorHAnsi"/>
-          <w:b w:val="0"/>
-          <w:color w:val="0C1E29"/>
-          <w:sz w:val="22"/>
-          <w:szCs w:val="22"/>
-        </w:rPr>
-        <w:t>асинхронность</w:t>
-      </w:r>
-      <w:r>
-        <w:rPr>
-          <w:rFonts w:asciiTheme="minorHAnsi" w:hAnsiTheme="minorHAnsi" w:cstheme="minorHAnsi"/>
-          <w:b w:val="0"/>
-          <w:color w:val="0C1E29"/>
-          <w:sz w:val="22"/>
-          <w:szCs w:val="22"/>
-        </w:rPr>
-        <w:t>.</w:t>
-      </w:r>
-      <w:bookmarkStart w:id="0" w:name="_GoBack"/>
-      <w:bookmarkEnd w:id="0"/>
-    </w:p>
-    <w:p>
-      <w:pPr>
-        <w:pStyle w:val="3"/>
-        <w:spacing w:before="0" w:beforeAutospacing="0" w:after="0" w:afterAutospacing="0"/>
-        <w:rPr>
-          <w:rFonts w:asciiTheme="minorHAnsi" w:hAnsiTheme="minorHAnsi" w:cstheme="minorHAnsi"/>
-          <w:b w:val="0"/>
-          <w:color w:val="0C1E29"/>
-          <w:sz w:val="22"/>
-          <w:szCs w:val="22"/>
-        </w:rPr>
-      </w:pPr>
-    </w:p>
-    <w:p>
-      <w:pPr>
-        <w:pStyle w:val="3"/>
-        <w:spacing w:before="0" w:beforeAutospacing="0" w:after="0" w:afterAutospacing="0"/>
-        <w:rPr>
-          <w:rFonts w:asciiTheme="minorHAnsi" w:hAnsiTheme="minorHAnsi" w:cstheme="minorHAnsi"/>
-          <w:b w:val="0"/>
-          <w:color w:val="0C1E29"/>
-          <w:sz w:val="22"/>
-          <w:szCs w:val="22"/>
-        </w:rPr>
-      </w:pPr>
-      <w:r>
-        <w:rPr>
-          <w:rFonts w:asciiTheme="minorHAnsi" w:hAnsiTheme="minorHAnsi" w:cstheme="minorHAnsi"/>
-          <w:b w:val="0"/>
-          <w:color w:val="0C1E29"/>
-          <w:sz w:val="22"/>
-          <w:szCs w:val="22"/>
-          <w:lang w:val="en-US"/>
-        </w:rPr>
-        <w:t>Interface</w:t>
-      </w:r>
-      <w:r>
-        <w:rPr>
-          <w:rFonts w:asciiTheme="minorHAnsi" w:hAnsiTheme="minorHAnsi" w:cstheme="minorHAnsi"/>
-          <w:b w:val="0"/>
-          <w:color w:val="0C1E29"/>
-          <w:sz w:val="22"/>
-          <w:szCs w:val="22"/>
-        </w:rPr>
-        <w:t xml:space="preserve"> </w:t>
-      </w:r>
-      <w:r>
-        <w:rPr>
-          <w:rFonts w:asciiTheme="minorHAnsi" w:hAnsiTheme="minorHAnsi" w:cstheme="minorHAnsi"/>
-          <w:b w:val="0"/>
-          <w:color w:val="0C1E29"/>
-          <w:sz w:val="22"/>
-          <w:szCs w:val="22"/>
-        </w:rPr>
-        <w:t xml:space="preserve">получает путь и критерии отбора </w:t>
-      </w:r>
-      <w:r>
-        <w:rPr>
-          <w:rFonts w:asciiTheme="minorHAnsi" w:hAnsiTheme="minorHAnsi" w:cstheme="minorHAnsi"/>
-          <w:b w:val="0"/>
-          <w:color w:val="0C1E29"/>
-          <w:sz w:val="22"/>
-          <w:szCs w:val="22"/>
-        </w:rPr>
-        <w:t>от пользователя</w:t>
-      </w:r>
-      <w:r>
-        <w:rPr>
-          <w:rFonts w:asciiTheme="minorHAnsi" w:hAnsiTheme="minorHAnsi" w:cstheme="minorHAnsi"/>
-          <w:b w:val="0"/>
-          <w:color w:val="0C1E29"/>
-          <w:sz w:val="22"/>
-          <w:szCs w:val="22"/>
-        </w:rPr>
-        <w:t>.</w:t>
-      </w:r>
-    </w:p>
-    <w:p>
-      <w:pPr>
-        <w:pStyle w:val="3"/>
-        <w:spacing w:before="0" w:beforeAutospacing="0" w:after="0" w:afterAutospacing="0"/>
-        <w:rPr>
-          <w:rFonts w:asciiTheme="minorHAnsi" w:hAnsiTheme="minorHAnsi" w:cstheme="minorHAnsi"/>
-          <w:b w:val="0"/>
-          <w:color w:val="0C1E29"/>
-          <w:sz w:val="22"/>
-          <w:szCs w:val="22"/>
-        </w:rPr>
-      </w:pPr>
-      <w:r>
-        <w:rPr>
-          <w:rFonts w:asciiTheme="minorHAnsi" w:hAnsiTheme="minorHAnsi" w:cstheme="minorHAnsi"/>
-          <w:b w:val="0"/>
-          <w:color w:val="0C1E29"/>
-          <w:sz w:val="22"/>
-          <w:szCs w:val="22"/>
-          <w:lang w:val="en-US"/>
-        </w:rPr>
-        <w:t>Get</w:t>
-      </w:r>
-      <w:r>
-        <w:rPr>
-          <w:rFonts w:asciiTheme="minorHAnsi" w:hAnsiTheme="minorHAnsi" w:cstheme="minorHAnsi"/>
-          <w:b w:val="0"/>
-          <w:color w:val="0C1E29"/>
-          <w:sz w:val="22"/>
-          <w:szCs w:val="22"/>
-        </w:rPr>
-        <w:t>_</w:t>
-      </w:r>
-      <w:r>
-        <w:rPr>
-          <w:rFonts w:asciiTheme="minorHAnsi" w:hAnsiTheme="minorHAnsi" w:cstheme="minorHAnsi"/>
-          <w:b w:val="0"/>
-          <w:color w:val="0C1E29"/>
-          <w:sz w:val="22"/>
-          <w:szCs w:val="22"/>
-          <w:lang w:val="en-US"/>
-        </w:rPr>
-        <w:t>path</w:t>
-      </w:r>
-      <w:r>
-        <w:rPr>
-          <w:rFonts w:asciiTheme="minorHAnsi" w:hAnsiTheme="minorHAnsi" w:cstheme="minorHAnsi"/>
-          <w:b w:val="0"/>
-          <w:color w:val="0C1E29"/>
-          <w:sz w:val="22"/>
-          <w:szCs w:val="22"/>
-        </w:rPr>
-        <w:t xml:space="preserve"> </w:t>
-      </w:r>
-      <w:r>
-        <w:rPr>
-          <w:rFonts w:asciiTheme="minorHAnsi" w:hAnsiTheme="minorHAnsi" w:cstheme="minorHAnsi"/>
-          <w:b w:val="0"/>
-          <w:color w:val="0C1E29"/>
-          <w:sz w:val="22"/>
-          <w:szCs w:val="22"/>
-        </w:rPr>
-        <w:t xml:space="preserve">получает путь от </w:t>
-      </w:r>
-      <w:r>
-        <w:rPr>
-          <w:rFonts w:asciiTheme="minorHAnsi" w:hAnsiTheme="minorHAnsi" w:cstheme="minorHAnsi"/>
-          <w:b w:val="0"/>
-          <w:color w:val="0C1E29"/>
-          <w:sz w:val="22"/>
-          <w:szCs w:val="22"/>
-          <w:lang w:val="en-US"/>
-        </w:rPr>
-        <w:t>interface</w:t>
-      </w:r>
-      <w:r>
-        <w:rPr>
-          <w:rFonts w:asciiTheme="minorHAnsi" w:hAnsiTheme="minorHAnsi" w:cstheme="minorHAnsi"/>
-          <w:b w:val="0"/>
-          <w:color w:val="0C1E29"/>
-          <w:sz w:val="22"/>
-          <w:szCs w:val="22"/>
-        </w:rPr>
-        <w:t>, формирует список файлов в папке и подпапках.</w:t>
-      </w:r>
-    </w:p>
-    <w:p>
-      <w:pPr>
-        <w:pStyle w:val="3"/>
-        <w:spacing w:before="0" w:beforeAutospacing="0" w:after="0" w:afterAutospacing="0"/>
-        <w:rPr>
-          <w:rFonts w:asciiTheme="minorHAnsi" w:hAnsiTheme="minorHAnsi" w:cstheme="minorHAnsi"/>
-          <w:b w:val="0"/>
-          <w:color w:val="0C1E29"/>
-          <w:sz w:val="22"/>
-          <w:szCs w:val="22"/>
-        </w:rPr>
-      </w:pPr>
-      <w:r>
-        <w:rPr>
-          <w:rFonts w:asciiTheme="minorHAnsi" w:hAnsiTheme="minorHAnsi" w:cstheme="minorHAnsi"/>
-          <w:b w:val="0"/>
-          <w:color w:val="0C1E29"/>
-          <w:sz w:val="22"/>
-          <w:szCs w:val="22"/>
-          <w:lang w:val="en-US"/>
-        </w:rPr>
-        <w:t>Get</w:t>
-      </w:r>
-      <w:r>
-        <w:rPr>
-          <w:rFonts w:asciiTheme="minorHAnsi" w:hAnsiTheme="minorHAnsi" w:cstheme="minorHAnsi"/>
-          <w:b w:val="0"/>
-          <w:color w:val="0C1E29"/>
-          <w:sz w:val="22"/>
-          <w:szCs w:val="22"/>
-        </w:rPr>
-        <w:t>_</w:t>
-      </w:r>
-      <w:r>
-        <w:rPr>
-          <w:rFonts w:asciiTheme="minorHAnsi" w:hAnsiTheme="minorHAnsi" w:cstheme="minorHAnsi"/>
-          <w:b w:val="0"/>
-          <w:color w:val="0C1E29"/>
-          <w:sz w:val="22"/>
-          <w:szCs w:val="22"/>
-          <w:lang w:val="en-US"/>
-        </w:rPr>
-        <w:t>tags</w:t>
-      </w:r>
-      <w:r>
-        <w:rPr>
-          <w:rFonts w:asciiTheme="minorHAnsi" w:hAnsiTheme="minorHAnsi" w:cstheme="minorHAnsi"/>
-          <w:b w:val="0"/>
-          <w:color w:val="0C1E29"/>
-          <w:sz w:val="22"/>
-          <w:szCs w:val="22"/>
-        </w:rPr>
-        <w:t xml:space="preserve"> </w:t>
-      </w:r>
-      <w:r>
-        <w:rPr>
-          <w:rFonts w:asciiTheme="minorHAnsi" w:hAnsiTheme="minorHAnsi" w:cstheme="minorHAnsi"/>
-          <w:b w:val="0"/>
-          <w:color w:val="0C1E29"/>
-          <w:sz w:val="22"/>
-          <w:szCs w:val="22"/>
-        </w:rPr>
-        <w:t>получает список путей</w:t>
-      </w:r>
-      <w:r>
-        <w:rPr>
-          <w:rFonts w:asciiTheme="minorHAnsi" w:hAnsiTheme="minorHAnsi" w:cstheme="minorHAnsi"/>
-          <w:b w:val="0"/>
-          <w:color w:val="0C1E29"/>
-          <w:sz w:val="22"/>
-          <w:szCs w:val="22"/>
-        </w:rPr>
-        <w:t xml:space="preserve"> </w:t>
-      </w:r>
-      <w:r>
-        <w:rPr>
-          <w:rFonts w:asciiTheme="minorHAnsi" w:hAnsiTheme="minorHAnsi" w:cstheme="minorHAnsi"/>
-          <w:b w:val="0"/>
-          <w:color w:val="0C1E29"/>
-          <w:sz w:val="22"/>
-          <w:szCs w:val="22"/>
-        </w:rPr>
-        <w:t xml:space="preserve">от </w:t>
-      </w:r>
-      <w:r>
-        <w:rPr>
-          <w:rFonts w:asciiTheme="minorHAnsi" w:hAnsiTheme="minorHAnsi" w:cstheme="minorHAnsi"/>
-          <w:b w:val="0"/>
-          <w:color w:val="0C1E29"/>
-          <w:sz w:val="22"/>
-          <w:szCs w:val="22"/>
-          <w:lang w:val="en-US"/>
-        </w:rPr>
-        <w:t>get</w:t>
-      </w:r>
-      <w:r>
-        <w:rPr>
-          <w:rFonts w:asciiTheme="minorHAnsi" w:hAnsiTheme="minorHAnsi" w:cstheme="minorHAnsi"/>
-          <w:b w:val="0"/>
-          <w:color w:val="0C1E29"/>
-          <w:sz w:val="22"/>
-          <w:szCs w:val="22"/>
-        </w:rPr>
-        <w:t>_</w:t>
-      </w:r>
-      <w:r>
-        <w:rPr>
-          <w:rFonts w:asciiTheme="minorHAnsi" w:hAnsiTheme="minorHAnsi" w:cstheme="minorHAnsi"/>
-          <w:b w:val="0"/>
-          <w:color w:val="0C1E29"/>
-          <w:sz w:val="22"/>
-          <w:szCs w:val="22"/>
-          <w:lang w:val="en-US"/>
-        </w:rPr>
-        <w:t>path</w:t>
-      </w:r>
-      <w:r>
-        <w:rPr>
-          <w:rFonts w:asciiTheme="minorHAnsi" w:hAnsiTheme="minorHAnsi" w:cstheme="minorHAnsi"/>
-          <w:b w:val="0"/>
-          <w:color w:val="0C1E29"/>
-          <w:sz w:val="22"/>
-          <w:szCs w:val="22"/>
-        </w:rPr>
-        <w:t xml:space="preserve"> и критерии отбора</w:t>
-      </w:r>
-      <w:r>
-        <w:rPr>
-          <w:rFonts w:asciiTheme="minorHAnsi" w:hAnsiTheme="minorHAnsi" w:cstheme="minorHAnsi"/>
-          <w:b w:val="0"/>
-          <w:color w:val="0C1E29"/>
-          <w:sz w:val="22"/>
-          <w:szCs w:val="22"/>
-        </w:rPr>
-        <w:t xml:space="preserve"> </w:t>
-      </w:r>
-      <w:r>
-        <w:rPr>
-          <w:rFonts w:asciiTheme="minorHAnsi" w:hAnsiTheme="minorHAnsi" w:cstheme="minorHAnsi"/>
-          <w:b w:val="0"/>
-          <w:color w:val="0C1E29"/>
-          <w:sz w:val="22"/>
-          <w:szCs w:val="22"/>
-        </w:rPr>
-        <w:t xml:space="preserve">от </w:t>
-      </w:r>
-      <w:r>
-        <w:rPr>
-          <w:rFonts w:asciiTheme="minorHAnsi" w:hAnsiTheme="minorHAnsi" w:cstheme="minorHAnsi"/>
-          <w:b w:val="0"/>
-          <w:color w:val="0C1E29"/>
-          <w:sz w:val="22"/>
-          <w:szCs w:val="22"/>
-          <w:lang w:val="en-US"/>
-        </w:rPr>
-        <w:t>interface</w:t>
-      </w:r>
-      <w:r>
-        <w:rPr>
-          <w:rFonts w:asciiTheme="minorHAnsi" w:hAnsiTheme="minorHAnsi" w:cstheme="minorHAnsi"/>
-          <w:b w:val="0"/>
-          <w:color w:val="0C1E29"/>
-          <w:sz w:val="22"/>
-          <w:szCs w:val="22"/>
-        </w:rPr>
-        <w:t>, проверяет тэги на соответствие критериям. Передаёт список композиций и потенциально проблемных тегов.</w:t>
-      </w:r>
-    </w:p>
-    <w:p>
-      <w:pPr>
-        <w:pStyle w:val="3"/>
-        <w:spacing w:before="0" w:beforeAutospacing="0" w:after="0" w:afterAutospacing="0"/>
-        <w:rPr>
-          <w:rFonts w:asciiTheme="minorHAnsi" w:hAnsiTheme="minorHAnsi" w:cstheme="minorHAnsi"/>
-          <w:b w:val="0"/>
-          <w:color w:val="0C1E29"/>
-          <w:sz w:val="22"/>
-          <w:szCs w:val="22"/>
-        </w:rPr>
-      </w:pPr>
-      <w:r>
-        <w:rPr>
-          <w:rFonts w:asciiTheme="minorHAnsi" w:hAnsiTheme="minorHAnsi" w:cstheme="minorHAnsi"/>
-          <w:b w:val="0"/>
-          <w:color w:val="0C1E29"/>
-          <w:sz w:val="22"/>
-          <w:szCs w:val="22"/>
-        </w:rPr>
-        <w:t xml:space="preserve">Файл открывается и показывает пользователю данные из </w:t>
-      </w:r>
-      <w:r>
-        <w:rPr>
-          <w:rFonts w:asciiTheme="minorHAnsi" w:hAnsiTheme="minorHAnsi" w:cstheme="minorHAnsi"/>
-          <w:b w:val="0"/>
-          <w:color w:val="0C1E29"/>
-          <w:sz w:val="22"/>
-          <w:szCs w:val="22"/>
-          <w:lang w:val="en-US"/>
-        </w:rPr>
-        <w:t>check</w:t>
-      </w:r>
-      <w:r>
-        <w:rPr>
-          <w:rFonts w:asciiTheme="minorHAnsi" w:hAnsiTheme="minorHAnsi" w:cstheme="minorHAnsi"/>
-          <w:b w:val="0"/>
-          <w:color w:val="0C1E29"/>
-          <w:sz w:val="22"/>
-          <w:szCs w:val="22"/>
-        </w:rPr>
-        <w:t>_</w:t>
-      </w:r>
-      <w:r>
-        <w:rPr>
-          <w:rFonts w:asciiTheme="minorHAnsi" w:hAnsiTheme="minorHAnsi" w:cstheme="minorHAnsi"/>
-          <w:b w:val="0"/>
-          <w:color w:val="0C1E29"/>
-          <w:sz w:val="22"/>
-          <w:szCs w:val="22"/>
-          <w:lang w:val="en-US"/>
-        </w:rPr>
-        <w:t>tags</w:t>
-      </w:r>
-    </w:p>
-    <w:p>
-      <w:pPr>
-        <w:pStyle w:val="3"/>
-        <w:spacing w:before="0" w:beforeAutospacing="0" w:after="0" w:afterAutospacing="0"/>
-        <w:rPr>
-          <w:rFonts w:asciiTheme="minorHAnsi" w:hAnsiTheme="minorHAnsi" w:cstheme="minorHAnsi"/>
-          <w:b w:val="0"/>
-          <w:color w:val="0C1E29"/>
-          <w:sz w:val="22"/>
-          <w:szCs w:val="22"/>
-        </w:rPr>
-      </w:pPr>
-      <w:r>
-        <w:rPr>
-          <w:rFonts w:asciiTheme="minorHAnsi" w:hAnsiTheme="minorHAnsi" w:cstheme="minorHAnsi"/>
-          <w:b w:val="0"/>
-          <w:color w:val="0C1E29"/>
-          <w:sz w:val="22"/>
-          <w:szCs w:val="22"/>
-        </w:rPr>
-        <w:t>Пользователь устраняет те недочёты, что возможно, вручную.</w:t>
-      </w:r>
-      <w:r>
-        <w:rPr>
-          <w:rFonts w:asciiTheme="minorHAnsi" w:hAnsiTheme="minorHAnsi" w:cstheme="minorHAnsi"/>
-          <w:b w:val="0"/>
-          <w:color w:val="0C1E29"/>
-          <w:sz w:val="22"/>
-          <w:szCs w:val="22"/>
-        </w:rPr>
-        <w:br/>
-        <w:t>Затем запускает процесс заново, но в этот раз выбирает изменения.</w:t>
-      </w:r>
-    </w:p>
-    <w:p>
-      <w:pPr>
-        <w:pStyle w:val="3"/>
-        <w:spacing w:before="0" w:beforeAutospacing="0" w:after="0" w:afterAutospacing="0"/>
-        <w:rPr>
-          <w:rFonts w:asciiTheme="minorHAnsi" w:hAnsiTheme="minorHAnsi" w:cstheme="minorHAnsi"/>
-          <w:b w:val="0"/>
-          <w:color w:val="0C1E29"/>
-          <w:sz w:val="22"/>
-          <w:szCs w:val="22"/>
-          <w:lang w:val="en-US"/>
-        </w:rPr>
-      </w:pPr>
-      <w:r>
-        <w:rPr>
-          <w:rFonts w:asciiTheme="minorHAnsi" w:hAnsiTheme="minorHAnsi" w:cstheme="minorHAnsi"/>
-          <w:b w:val="0"/>
-          <w:color w:val="0C1E29"/>
-          <w:sz w:val="22"/>
-          <w:szCs w:val="22"/>
-          <w:lang w:val="en-US"/>
-        </w:rPr>
-        <w:t>Correct</w:t>
-      </w:r>
-      <w:r>
-        <w:rPr>
-          <w:rFonts w:asciiTheme="minorHAnsi" w:hAnsiTheme="minorHAnsi" w:cstheme="minorHAnsi"/>
-          <w:b w:val="0"/>
-          <w:color w:val="0C1E29"/>
-          <w:sz w:val="22"/>
-          <w:szCs w:val="22"/>
-        </w:rPr>
-        <w:t>_</w:t>
-      </w:r>
-      <w:r>
-        <w:rPr>
-          <w:rFonts w:asciiTheme="minorHAnsi" w:hAnsiTheme="minorHAnsi" w:cstheme="minorHAnsi"/>
-          <w:b w:val="0"/>
-          <w:color w:val="0C1E29"/>
-          <w:sz w:val="22"/>
-          <w:szCs w:val="22"/>
-          <w:lang w:val="en-US"/>
-        </w:rPr>
-        <w:t>tags</w:t>
-      </w:r>
-      <w:r>
-        <w:rPr>
-          <w:rFonts w:asciiTheme="minorHAnsi" w:hAnsiTheme="minorHAnsi" w:cstheme="minorHAnsi"/>
-          <w:b w:val="0"/>
-          <w:color w:val="0C1E29"/>
-          <w:sz w:val="22"/>
-          <w:szCs w:val="22"/>
-        </w:rPr>
-        <w:t xml:space="preserve"> </w:t>
-      </w:r>
-      <w:r>
-        <w:rPr>
-          <w:rFonts w:asciiTheme="minorHAnsi" w:hAnsiTheme="minorHAnsi" w:cstheme="minorHAnsi"/>
-          <w:b w:val="0"/>
-          <w:color w:val="0C1E29"/>
-          <w:sz w:val="22"/>
-          <w:szCs w:val="22"/>
-        </w:rPr>
-        <w:t xml:space="preserve">получает список композиций и информацию по корректировке от </w:t>
-      </w:r>
-      <w:r>
-        <w:rPr>
-          <w:rFonts w:asciiTheme="minorHAnsi" w:hAnsiTheme="minorHAnsi" w:cstheme="minorHAnsi"/>
-          <w:b w:val="0"/>
-          <w:color w:val="0C1E29"/>
-          <w:sz w:val="22"/>
-          <w:szCs w:val="22"/>
-          <w:lang w:val="en-US"/>
-        </w:rPr>
-        <w:t>interface</w:t>
-      </w:r>
-      <w:r>
-        <w:rPr>
-          <w:rFonts w:asciiTheme="minorHAnsi" w:hAnsiTheme="minorHAnsi" w:cstheme="minorHAnsi"/>
-          <w:b w:val="0"/>
-          <w:color w:val="0C1E29"/>
-          <w:sz w:val="22"/>
-          <w:szCs w:val="22"/>
-        </w:rPr>
-        <w:t xml:space="preserve">. </w:t>
-      </w:r>
-      <w:r>
-        <w:rPr>
-          <w:rFonts w:asciiTheme="minorHAnsi" w:hAnsiTheme="minorHAnsi" w:cstheme="minorHAnsi"/>
-          <w:b w:val="0"/>
-          <w:color w:val="0C1E29"/>
-          <w:sz w:val="22"/>
-          <w:szCs w:val="22"/>
-        </w:rPr>
-        <w:t>Вносит изменения.</w:t>
-      </w:r>
-      <w:r>
-        <w:rPr>
-          <w:rFonts w:asciiTheme="minorHAnsi" w:hAnsiTheme="minorHAnsi" w:cstheme="minorHAnsi"/>
-          <w:b w:val="0"/>
-          <w:color w:val="0C1E29"/>
-          <w:sz w:val="22"/>
-          <w:szCs w:val="22"/>
-        </w:rPr>
-        <w:t xml:space="preserve"> </w:t>
-      </w:r>
-      <w:r>
-        <w:rPr>
-          <w:rFonts w:asciiTheme="minorHAnsi" w:hAnsiTheme="minorHAnsi" w:cstheme="minorHAnsi"/>
-          <w:b w:val="0"/>
-          <w:color w:val="0C1E29"/>
-          <w:sz w:val="22"/>
-          <w:szCs w:val="22"/>
-        </w:rPr>
-        <w:t>По завершении операций выводит информацию о количестве исправленных файлов и тегов.</w:t>
-      </w:r>
-    </w:p>
-    <w:p>
-      <w:pPr>
-        <w:pStyle w:val="3"/>
-        <w:spacing w:before="0" w:beforeAutospacing="0" w:after="0" w:afterAutospacing="0"/>
-        <w:rPr>
-          <w:rFonts w:asciiTheme="minorHAnsi" w:hAnsiTheme="minorHAnsi" w:cstheme="minorHAnsi"/>
-          <w:b w:val="0"/>
-          <w:color w:val="0C1E29"/>
-          <w:sz w:val="22"/>
-          <w:szCs w:val="22"/>
-          <w:lang w:val="en-US"/>
-        </w:rPr>
-      </w:pPr>
-      <w:r>
-        <w:rPr>
-          <w:rFonts w:asciiTheme="minorHAnsi" w:hAnsiTheme="minorHAnsi" w:cstheme="minorHAnsi"/>
-          <w:b w:val="0"/>
-          <w:color w:val="0C1E29"/>
-          <w:sz w:val="22"/>
-          <w:szCs w:val="22"/>
-          <w:lang w:val="en-US"/>
-        </w:rPr>
-        <w:t xml:space="preserve">Logger </w:t>
-      </w:r>
-      <w:r>
-        <w:rPr>
-          <w:rFonts w:asciiTheme="minorHAnsi" w:hAnsiTheme="minorHAnsi" w:cstheme="minorHAnsi"/>
-          <w:b w:val="0"/>
-          <w:color w:val="0C1E29"/>
-          <w:sz w:val="22"/>
-          <w:szCs w:val="22"/>
-        </w:rPr>
-        <w:t xml:space="preserve">записывает список изменений, произведённый </w:t>
-      </w:r>
-      <w:proofErr w:type="spellStart"/>
-      <w:r>
-        <w:rPr>
-          <w:rFonts w:asciiTheme="minorHAnsi" w:hAnsiTheme="minorHAnsi" w:cstheme="minorHAnsi"/>
-          <w:b w:val="0"/>
-          <w:color w:val="0C1E29"/>
-          <w:sz w:val="22"/>
-          <w:szCs w:val="22"/>
-          <w:lang w:val="en-US"/>
-        </w:rPr>
-        <w:t>correct_tags</w:t>
-      </w:r>
-      <w:proofErr w:type="spellEnd"/>
     </w:p>
     <w:sectPr>
       <w:pgSz w:w="11906" w:h="16838"/>
@@ -3380,6 +3979,95 @@
     </w:lvl>
   </w:abstractNum>
   <w:abstractNum w:abstractNumId="3" w15:restartNumberingAfterBreak="0">
+    <w:nsid w:val="20CC63F9"/>
+    <w:multiLevelType w:val="hybridMultilevel"/>
+    <w:tmpl w:val="E34EAC32"/>
+    <w:lvl w:ilvl="0" w:tplc="0419000F">
+      <w:start w:val="1"/>
+      <w:numFmt w:val="decimal"/>
+      <w:lvlText w:val="%1."/>
+      <w:lvlJc w:val="left"/>
+      <w:pPr>
+        <w:ind w:left="720" w:hanging="360"/>
+      </w:pPr>
+      <w:rPr>
+        <w:rFonts w:hint="default"/>
+      </w:rPr>
+    </w:lvl>
+    <w:lvl w:ilvl="1" w:tplc="04190019" w:tentative="1">
+      <w:start w:val="1"/>
+      <w:numFmt w:val="lowerLetter"/>
+      <w:lvlText w:val="%2."/>
+      <w:lvlJc w:val="left"/>
+      <w:pPr>
+        <w:ind w:left="1440" w:hanging="360"/>
+      </w:pPr>
+    </w:lvl>
+    <w:lvl w:ilvl="2" w:tplc="0419001B" w:tentative="1">
+      <w:start w:val="1"/>
+      <w:numFmt w:val="lowerRoman"/>
+      <w:lvlText w:val="%3."/>
+      <w:lvlJc w:val="right"/>
+      <w:pPr>
+        <w:ind w:left="2160" w:hanging="180"/>
+      </w:pPr>
+    </w:lvl>
+    <w:lvl w:ilvl="3" w:tplc="0419000F" w:tentative="1">
+      <w:start w:val="1"/>
+      <w:numFmt w:val="decimal"/>
+      <w:lvlText w:val="%4."/>
+      <w:lvlJc w:val="left"/>
+      <w:pPr>
+        <w:ind w:left="2880" w:hanging="360"/>
+      </w:pPr>
+    </w:lvl>
+    <w:lvl w:ilvl="4" w:tplc="04190019" w:tentative="1">
+      <w:start w:val="1"/>
+      <w:numFmt w:val="lowerLetter"/>
+      <w:lvlText w:val="%5."/>
+      <w:lvlJc w:val="left"/>
+      <w:pPr>
+        <w:ind w:left="3600" w:hanging="360"/>
+      </w:pPr>
+    </w:lvl>
+    <w:lvl w:ilvl="5" w:tplc="0419001B" w:tentative="1">
+      <w:start w:val="1"/>
+      <w:numFmt w:val="lowerRoman"/>
+      <w:lvlText w:val="%6."/>
+      <w:lvlJc w:val="right"/>
+      <w:pPr>
+        <w:ind w:left="4320" w:hanging="180"/>
+      </w:pPr>
+    </w:lvl>
+    <w:lvl w:ilvl="6" w:tplc="0419000F" w:tentative="1">
+      <w:start w:val="1"/>
+      <w:numFmt w:val="decimal"/>
+      <w:lvlText w:val="%7."/>
+      <w:lvlJc w:val="left"/>
+      <w:pPr>
+        <w:ind w:left="5040" w:hanging="360"/>
+      </w:pPr>
+    </w:lvl>
+    <w:lvl w:ilvl="7" w:tplc="04190019" w:tentative="1">
+      <w:start w:val="1"/>
+      <w:numFmt w:val="lowerLetter"/>
+      <w:lvlText w:val="%8."/>
+      <w:lvlJc w:val="left"/>
+      <w:pPr>
+        <w:ind w:left="5760" w:hanging="360"/>
+      </w:pPr>
+    </w:lvl>
+    <w:lvl w:ilvl="8" w:tplc="0419001B" w:tentative="1">
+      <w:start w:val="1"/>
+      <w:numFmt w:val="lowerRoman"/>
+      <w:lvlText w:val="%9."/>
+      <w:lvlJc w:val="right"/>
+      <w:pPr>
+        <w:ind w:left="6480" w:hanging="180"/>
+      </w:pPr>
+    </w:lvl>
+  </w:abstractNum>
+  <w:abstractNum w:abstractNumId="4" w15:restartNumberingAfterBreak="0">
     <w:nsid w:val="3FB664AF"/>
     <w:multiLevelType w:val="hybridMultilevel"/>
     <w:tmpl w:val="D940EE8E"/>
@@ -3492,7 +4180,7 @@
       </w:rPr>
     </w:lvl>
   </w:abstractNum>
-  <w:abstractNum w:abstractNumId="4" w15:restartNumberingAfterBreak="0">
+  <w:abstractNum w:abstractNumId="5" w15:restartNumberingAfterBreak="0">
     <w:nsid w:val="40960F04"/>
     <w:multiLevelType w:val="hybridMultilevel"/>
     <w:tmpl w:val="8834CB9C"/>
@@ -3605,7 +4293,7 @@
       </w:rPr>
     </w:lvl>
   </w:abstractNum>
-  <w:abstractNum w:abstractNumId="5" w15:restartNumberingAfterBreak="0">
+  <w:abstractNum w:abstractNumId="6" w15:restartNumberingAfterBreak="0">
     <w:nsid w:val="5398471C"/>
     <w:multiLevelType w:val="hybridMultilevel"/>
     <w:tmpl w:val="84484A2E"/>
@@ -3719,22 +4407,25 @@
     </w:lvl>
   </w:abstractNum>
   <w:num w:numId="1">
-    <w:abstractNumId w:val="3"/>
+    <w:abstractNumId w:val="4"/>
   </w:num>
   <w:num w:numId="2">
     <w:abstractNumId w:val="1"/>
   </w:num>
   <w:num w:numId="3">
-    <w:abstractNumId w:val="4"/>
+    <w:abstractNumId w:val="5"/>
   </w:num>
   <w:num w:numId="4">
-    <w:abstractNumId w:val="5"/>
+    <w:abstractNumId w:val="6"/>
   </w:num>
   <w:num w:numId="5">
     <w:abstractNumId w:val="2"/>
   </w:num>
   <w:num w:numId="6">
     <w:abstractNumId w:val="0"/>
+  </w:num>
+  <w:num w:numId="7">
+    <w:abstractNumId w:val="3"/>
   </w:num>
 </w:numbering>
 </file>

</xml_diff>